<commit_message>
Chỉnh sửa Yêu cầu phi chức năng
</commit_message>
<xml_diff>
--- a/Documents/Mô Tả Bài Toán.docx
+++ b/Documents/Mô Tả Bài Toán.docx
@@ -395,7 +395,7 @@
       </w:r>
       <w:proofErr w:type="spellStart"/>
       <w:r>
-        <w:t>chủ</w:t>
+        <w:t>người</w:t>
       </w:r>
       <w:proofErr w:type="spellEnd"/>
       <w:r>
@@ -403,7 +403,15 @@
       </w:r>
       <w:proofErr w:type="spellStart"/>
       <w:r>
-        <w:t>nhà</w:t>
+        <w:t>cho</w:t>
+      </w:r>
+      <w:proofErr w:type="spellEnd"/>
+      <w:r>
+        <w:t xml:space="preserve"> </w:t>
+      </w:r>
+      <w:proofErr w:type="spellStart"/>
+      <w:r>
+        <w:t>thuê</w:t>
       </w:r>
       <w:proofErr w:type="spellEnd"/>
       <w:r>
@@ -667,7 +675,19 @@
         <w:rPr>
           <w:lang w:val="vi-VN"/>
         </w:rPr>
-        <w:t>Chức năng dành cho quàn lý.</w:t>
+        <w:t>Chức năng dành cho qu</w:t>
+      </w:r>
+      <w:r>
+        <w:rPr>
+          <w:lang w:val="vi-VN"/>
+        </w:rPr>
+        <w:t>ản</w:t>
+      </w:r>
+      <w:r>
+        <w:rPr>
+          <w:lang w:val="vi-VN"/>
+        </w:rPr>
+        <w:t xml:space="preserve"> lý.</w:t>
       </w:r>
       <w:bookmarkEnd w:id="4"/>
     </w:p>
@@ -843,7 +863,7 @@
         <w:rPr>
           <w:lang w:val="vi-VN"/>
         </w:rPr>
-        <w:t xml:space="preserve">Tốc độ load trang nhanh: Trang web tải nhanh chóng, dưới 3 giây cho các trang chính, ngay cả khi có nhiều hình ảnh và thông tin chi tiết. </w:t>
+        <w:t xml:space="preserve">Tốc độ load trang nhanh: Trang web tải nhanh chóng, ngay cả khi có nhiều hình ảnh và thông tin chi tiết. </w:t>
       </w:r>
     </w:p>
     <w:p>
@@ -1291,19 +1311,7 @@
         <w:rPr>
           <w:lang w:val="vi-VN" w:bidi="vi-VN"/>
         </w:rPr>
-        <w:t>Google</w:t>
-      </w:r>
-      <w:r>
-        <w:rPr>
-          <w:lang w:val="vi-VN" w:bidi="vi-VN"/>
-        </w:rPr>
-        <w:t xml:space="preserve">: Đăng nhập website bằng tài khoản </w:t>
-      </w:r>
-      <w:r>
-        <w:rPr>
-          <w:lang w:val="vi-VN" w:bidi="vi-VN"/>
-        </w:rPr>
-        <w:t>google</w:t>
+        <w:t>Google: Đăng nhập website bằng tài khoản google</w:t>
       </w:r>
     </w:p>
     <w:p>

</xml_diff>

<commit_message>
Mô tả bài toán, các quy trình chính
</commit_message>
<xml_diff>
--- a/Documents/Mô Tả Bài Toán.docx
+++ b/Documents/Mô Tả Bài Toán.docx
@@ -9,38 +9,823 @@
           <w:ilvl w:val="1"/>
           <w:numId w:val="1"/>
         </w:numPr>
-      </w:pPr>
-      <w:bookmarkStart w:id="0" w:name="_Toc187918909"/>
-      <w:proofErr w:type="spellStart"/>
-      <w:r>
-        <w:t>Yêu</w:t>
-      </w:r>
-      <w:proofErr w:type="spellEnd"/>
-      <w:r>
+        <w:jc w:val="both"/>
+        <w:rPr>
+          <w:lang w:val="vi-VN"/>
+        </w:rPr>
+      </w:pPr>
+      <w:r>
+        <w:rPr>
+          <w:lang w:val="vi-VN"/>
+        </w:rPr>
+        <w:t>Mô tả bài toán</w:t>
+      </w:r>
+    </w:p>
+    <w:p>
+      <w:pPr>
+        <w:ind w:left="720"/>
+        <w:jc w:val="both"/>
+        <w:rPr>
+          <w:rFonts w:ascii="Times New Roman" w:hAnsi="Times New Roman" w:cs="Times New Roman"/>
+          <w:b/>
+          <w:bCs/>
+          <w:lang w:val="vi-VN"/>
+        </w:rPr>
+      </w:pPr>
+      <w:r>
+        <w:rPr>
+          <w:rFonts w:ascii="Times New Roman" w:hAnsi="Times New Roman" w:cs="Times New Roman"/>
+          <w:b/>
+          <w:bCs/>
+          <w:lang w:val="vi-VN"/>
+        </w:rPr>
+        <w:t>Tổng quan</w:t>
+      </w:r>
+    </w:p>
+    <w:p>
+      <w:pPr>
+        <w:ind w:left="1440"/>
+        <w:jc w:val="both"/>
+        <w:rPr>
+          <w:rFonts w:ascii="Times New Roman" w:hAnsi="Times New Roman" w:cs="Times New Roman"/>
+          <w:lang w:val="vi-VN"/>
+        </w:rPr>
+      </w:pPr>
+      <w:r>
+        <w:rPr>
+          <w:rFonts w:ascii="Times New Roman" w:hAnsi="Times New Roman" w:cs="Times New Roman"/>
+          <w:lang w:val="vi-VN"/>
+        </w:rPr>
+        <w:t>Hệ thống website cho thuê không gian văn phòng là nền tảng trực tuyến kết nối giữa người</w:t>
+      </w:r>
+      <w:r>
+        <w:rPr>
+          <w:rFonts w:ascii="Times New Roman" w:hAnsi="Times New Roman" w:cs="Times New Roman"/>
+          <w:lang w:val="vi-VN"/>
+        </w:rPr>
         <w:t xml:space="preserve"> </w:t>
       </w:r>
-      <w:proofErr w:type="spellStart"/>
-      <w:r>
-        <w:t>cầu</w:t>
-      </w:r>
-      <w:proofErr w:type="spellEnd"/>
-      <w:r>
-        <w:t xml:space="preserve"> </w:t>
-      </w:r>
-      <w:proofErr w:type="spellStart"/>
-      <w:r>
-        <w:t>chức</w:t>
-      </w:r>
-      <w:proofErr w:type="spellEnd"/>
-      <w:r>
-        <w:t xml:space="preserve"> </w:t>
-      </w:r>
-      <w:proofErr w:type="spellStart"/>
-      <w:r>
-        <w:t>năng</w:t>
-      </w:r>
-      <w:bookmarkEnd w:id="0"/>
-      <w:proofErr w:type="spellEnd"/>
+      <w:r>
+        <w:rPr>
+          <w:rFonts w:ascii="Times New Roman" w:hAnsi="Times New Roman" w:cs="Times New Roman"/>
+          <w:lang w:val="vi-VN"/>
+        </w:rPr>
+        <w:t>cần thuê không gian văn phòng (khách hàng) và người có không gian văn phòng cho thuê (chủ nhà). Hệ thống cung cấp các chức năng toàn diện cho nhiều đối tượng người dùng khác nhau bao gồm khách hàng, chủ nhà, nhân viên và quản lý.</w:t>
+      </w:r>
+    </w:p>
+    <w:p>
+      <w:pPr>
+        <w:ind w:left="720"/>
+        <w:jc w:val="both"/>
+        <w:rPr>
+          <w:rFonts w:ascii="Times New Roman" w:hAnsi="Times New Roman" w:cs="Times New Roman"/>
+          <w:b/>
+          <w:bCs/>
+          <w:lang w:val="vi-VN"/>
+        </w:rPr>
+      </w:pPr>
+      <w:r>
+        <w:rPr>
+          <w:rFonts w:ascii="Times New Roman" w:hAnsi="Times New Roman" w:cs="Times New Roman"/>
+          <w:b/>
+          <w:bCs/>
+          <w:lang w:val="vi-VN"/>
+        </w:rPr>
+        <w:t>Mô tả chi tiết các đối tượng người dùng</w:t>
+      </w:r>
+    </w:p>
+    <w:p>
+      <w:pPr>
+        <w:ind w:left="1440"/>
+        <w:jc w:val="both"/>
+        <w:rPr>
+          <w:rFonts w:ascii="Times New Roman" w:hAnsi="Times New Roman" w:cs="Times New Roman"/>
+          <w:b/>
+          <w:bCs/>
+          <w:lang w:val="vi-VN"/>
+        </w:rPr>
+      </w:pPr>
+      <w:r>
+        <w:rPr>
+          <w:rFonts w:ascii="Times New Roman" w:hAnsi="Times New Roman" w:cs="Times New Roman"/>
+          <w:b/>
+          <w:bCs/>
+        </w:rPr>
+        <w:t>a</w:t>
+      </w:r>
+      <w:r>
+        <w:rPr>
+          <w:rFonts w:ascii="Times New Roman" w:hAnsi="Times New Roman" w:cs="Times New Roman"/>
+          <w:b/>
+          <w:bCs/>
+          <w:lang w:val="vi-VN"/>
+        </w:rPr>
+        <w:t>. Khách hàng</w:t>
+      </w:r>
+    </w:p>
+    <w:p>
+      <w:pPr>
+        <w:ind w:left="1440"/>
+        <w:jc w:val="both"/>
+        <w:rPr>
+          <w:rFonts w:ascii="Times New Roman" w:hAnsi="Times New Roman" w:cs="Times New Roman"/>
+          <w:lang w:val="vi-VN"/>
+        </w:rPr>
+      </w:pPr>
+      <w:r>
+        <w:rPr>
+          <w:rFonts w:ascii="Times New Roman" w:hAnsi="Times New Roman" w:cs="Times New Roman"/>
+          <w:lang w:val="vi-VN"/>
+        </w:rPr>
+        <w:t>Người có nhu cầu tìm kiếm và thuê không gian văn phòng. Họ có thể đăng ký tài khoản, tìm kiếm không gian phù hợp, đặt lịch xem, đặt cọc và thanh toán trực tuyến.</w:t>
+      </w:r>
+    </w:p>
+    <w:p>
+      <w:pPr>
+        <w:ind w:left="1440"/>
+        <w:jc w:val="both"/>
+        <w:rPr>
+          <w:rFonts w:ascii="Times New Roman" w:hAnsi="Times New Roman" w:cs="Times New Roman"/>
+          <w:b/>
+          <w:bCs/>
+          <w:lang w:val="vi-VN"/>
+        </w:rPr>
+      </w:pPr>
+      <w:r>
+        <w:rPr>
+          <w:rFonts w:ascii="Times New Roman" w:hAnsi="Times New Roman" w:cs="Times New Roman"/>
+          <w:b/>
+          <w:bCs/>
+        </w:rPr>
+        <w:t>b</w:t>
+      </w:r>
+      <w:r>
+        <w:rPr>
+          <w:rFonts w:ascii="Times New Roman" w:hAnsi="Times New Roman" w:cs="Times New Roman"/>
+          <w:b/>
+          <w:bCs/>
+          <w:lang w:val="vi-VN"/>
+        </w:rPr>
+        <w:t>. Chủ nhà (Người cho thuê)</w:t>
+      </w:r>
+    </w:p>
+    <w:p>
+      <w:pPr>
+        <w:ind w:left="1440"/>
+        <w:jc w:val="both"/>
+        <w:rPr>
+          <w:rFonts w:ascii="Times New Roman" w:hAnsi="Times New Roman" w:cs="Times New Roman"/>
+          <w:lang w:val="vi-VN"/>
+        </w:rPr>
+      </w:pPr>
+      <w:r>
+        <w:rPr>
+          <w:rFonts w:ascii="Times New Roman" w:hAnsi="Times New Roman" w:cs="Times New Roman"/>
+          <w:lang w:val="vi-VN"/>
+        </w:rPr>
+        <w:t>Người sở hữu không gian văn phòng và muốn cho thuê. Họ có thể đăng tin, quản lý thông tin không gian văn phòng, theo dõi lịch hẹn và các giao dịch liên quan.</w:t>
+      </w:r>
+    </w:p>
+    <w:p>
+      <w:pPr>
+        <w:ind w:left="1440"/>
+        <w:jc w:val="both"/>
+        <w:rPr>
+          <w:rFonts w:ascii="Times New Roman" w:hAnsi="Times New Roman" w:cs="Times New Roman"/>
+          <w:b/>
+          <w:bCs/>
+          <w:lang w:val="vi-VN"/>
+        </w:rPr>
+      </w:pPr>
+      <w:r>
+        <w:rPr>
+          <w:rFonts w:ascii="Times New Roman" w:hAnsi="Times New Roman" w:cs="Times New Roman"/>
+          <w:b/>
+          <w:bCs/>
+        </w:rPr>
+        <w:t>c</w:t>
+      </w:r>
+      <w:r>
+        <w:rPr>
+          <w:rFonts w:ascii="Times New Roman" w:hAnsi="Times New Roman" w:cs="Times New Roman"/>
+          <w:b/>
+          <w:bCs/>
+          <w:lang w:val="vi-VN"/>
+        </w:rPr>
+        <w:t>. Nhân viên</w:t>
+      </w:r>
+    </w:p>
+    <w:p>
+      <w:pPr>
+        <w:ind w:left="1440"/>
+        <w:jc w:val="both"/>
+        <w:rPr>
+          <w:rFonts w:ascii="Times New Roman" w:hAnsi="Times New Roman" w:cs="Times New Roman"/>
+          <w:lang w:val="vi-VN"/>
+        </w:rPr>
+      </w:pPr>
+      <w:r>
+        <w:rPr>
+          <w:rFonts w:ascii="Times New Roman" w:hAnsi="Times New Roman" w:cs="Times New Roman"/>
+          <w:lang w:val="vi-VN"/>
+        </w:rPr>
+        <w:t>Đội ngũ hỗ trợ khách hàng, được phân công quản lý các lịch hẹn xem không gian văn phòng và hỗ trợ trong quá trình thuê.</w:t>
+      </w:r>
+    </w:p>
+    <w:p>
+      <w:pPr>
+        <w:ind w:left="1440"/>
+        <w:jc w:val="both"/>
+        <w:rPr>
+          <w:rFonts w:ascii="Times New Roman" w:hAnsi="Times New Roman" w:cs="Times New Roman"/>
+          <w:b/>
+          <w:bCs/>
+          <w:lang w:val="vi-VN"/>
+        </w:rPr>
+      </w:pPr>
+      <w:r>
+        <w:rPr>
+          <w:rFonts w:ascii="Times New Roman" w:hAnsi="Times New Roman" w:cs="Times New Roman"/>
+          <w:b/>
+          <w:bCs/>
+        </w:rPr>
+        <w:t>d</w:t>
+      </w:r>
+      <w:r>
+        <w:rPr>
+          <w:rFonts w:ascii="Times New Roman" w:hAnsi="Times New Roman" w:cs="Times New Roman"/>
+          <w:b/>
+          <w:bCs/>
+          <w:lang w:val="vi-VN"/>
+        </w:rPr>
+        <w:t>. Quản lý (Admin)</w:t>
+      </w:r>
+    </w:p>
+    <w:p>
+      <w:pPr>
+        <w:ind w:left="1440"/>
+        <w:jc w:val="both"/>
+        <w:rPr>
+          <w:rFonts w:ascii="Times New Roman" w:hAnsi="Times New Roman" w:cs="Times New Roman"/>
+          <w:lang w:val="vi-VN"/>
+        </w:rPr>
+      </w:pPr>
+      <w:r>
+        <w:rPr>
+          <w:rFonts w:ascii="Times New Roman" w:hAnsi="Times New Roman" w:cs="Times New Roman"/>
+          <w:lang w:val="vi-VN"/>
+        </w:rPr>
+        <w:t xml:space="preserve">Người quản trị toàn bộ hệ thống, có toàn quyền kiểm soát mọi hoạt động, từ duyệt tin đăng, quản lý tài khoản đến </w:t>
+      </w:r>
+      <w:r>
+        <w:rPr>
+          <w:rFonts w:ascii="Times New Roman" w:hAnsi="Times New Roman" w:cs="Times New Roman"/>
+          <w:lang w:val="vi-VN"/>
+        </w:rPr>
+        <w:t>quản lý các khoản thanh to</w:t>
+      </w:r>
+      <w:r>
+        <w:rPr>
+          <w:rFonts w:ascii="Times New Roman" w:hAnsi="Times New Roman" w:cs="Times New Roman"/>
+          <w:lang w:val="vi-VN"/>
+        </w:rPr>
+        <w:t>án</w:t>
+      </w:r>
+      <w:r>
+        <w:rPr>
+          <w:rFonts w:ascii="Times New Roman" w:hAnsi="Times New Roman" w:cs="Times New Roman"/>
+          <w:lang w:val="vi-VN"/>
+        </w:rPr>
+        <w:t>.</w:t>
+      </w:r>
+    </w:p>
+    <w:p>
+      <w:pPr>
+        <w:ind w:left="720"/>
+        <w:jc w:val="both"/>
+        <w:rPr>
+          <w:rFonts w:ascii="Times New Roman" w:hAnsi="Times New Roman" w:cs="Times New Roman"/>
+          <w:b/>
+          <w:bCs/>
+          <w:lang w:val="vi-VN"/>
+        </w:rPr>
+      </w:pPr>
+      <w:r>
+        <w:rPr>
+          <w:rFonts w:ascii="Times New Roman" w:hAnsi="Times New Roman" w:cs="Times New Roman"/>
+          <w:b/>
+          <w:bCs/>
+          <w:lang w:val="vi-VN"/>
+        </w:rPr>
+        <w:t>Quy trình nghiệp vụ chính</w:t>
+      </w:r>
+    </w:p>
+    <w:p>
+      <w:pPr>
+        <w:ind w:left="1080"/>
+        <w:jc w:val="both"/>
+        <w:rPr>
+          <w:rFonts w:ascii="Times New Roman" w:hAnsi="Times New Roman" w:cs="Times New Roman"/>
+          <w:b/>
+          <w:bCs/>
+          <w:lang w:val="vi-VN"/>
+        </w:rPr>
+      </w:pPr>
+      <w:r>
+        <w:rPr>
+          <w:rFonts w:ascii="Times New Roman" w:hAnsi="Times New Roman" w:cs="Times New Roman"/>
+          <w:b/>
+          <w:bCs/>
+          <w:lang w:val="vi-VN"/>
+        </w:rPr>
+        <w:t>Quy trình đăng tin cho thuê</w:t>
+      </w:r>
+    </w:p>
+    <w:p>
+      <w:pPr>
+        <w:numPr>
+          <w:ilvl w:val="0"/>
+          <w:numId w:val="5"/>
+        </w:numPr>
+        <w:tabs>
+          <w:tab w:val="clear" w:pos="720"/>
+          <w:tab w:val="num" w:pos="1800"/>
+        </w:tabs>
+        <w:ind w:left="1800"/>
+        <w:jc w:val="both"/>
+        <w:rPr>
+          <w:rFonts w:ascii="Times New Roman" w:hAnsi="Times New Roman" w:cs="Times New Roman"/>
+          <w:lang w:val="vi-VN"/>
+        </w:rPr>
+      </w:pPr>
+      <w:r>
+        <w:rPr>
+          <w:rFonts w:ascii="Times New Roman" w:hAnsi="Times New Roman" w:cs="Times New Roman"/>
+          <w:lang w:val="vi-VN"/>
+        </w:rPr>
+        <w:t>Chủ nhà đăng ký và đăng nhập vào hệ thống</w:t>
+      </w:r>
+    </w:p>
+    <w:p>
+      <w:pPr>
+        <w:numPr>
+          <w:ilvl w:val="0"/>
+          <w:numId w:val="5"/>
+        </w:numPr>
+        <w:tabs>
+          <w:tab w:val="clear" w:pos="720"/>
+          <w:tab w:val="num" w:pos="1800"/>
+        </w:tabs>
+        <w:ind w:left="1800"/>
+        <w:jc w:val="both"/>
+        <w:rPr>
+          <w:rFonts w:ascii="Times New Roman" w:hAnsi="Times New Roman" w:cs="Times New Roman"/>
+          <w:lang w:val="vi-VN"/>
+        </w:rPr>
+      </w:pPr>
+      <w:r>
+        <w:rPr>
+          <w:rFonts w:ascii="Times New Roman" w:hAnsi="Times New Roman" w:cs="Times New Roman"/>
+          <w:lang w:val="vi-VN"/>
+        </w:rPr>
+        <w:t>Chủ nhà đăng tin không gian văn phòng với đầy đủ thông tin</w:t>
+      </w:r>
+    </w:p>
+    <w:p>
+      <w:pPr>
+        <w:numPr>
+          <w:ilvl w:val="0"/>
+          <w:numId w:val="5"/>
+        </w:numPr>
+        <w:tabs>
+          <w:tab w:val="clear" w:pos="720"/>
+          <w:tab w:val="num" w:pos="1800"/>
+        </w:tabs>
+        <w:ind w:left="1800"/>
+        <w:jc w:val="both"/>
+        <w:rPr>
+          <w:rFonts w:ascii="Times New Roman" w:hAnsi="Times New Roman" w:cs="Times New Roman"/>
+          <w:lang w:val="vi-VN"/>
+        </w:rPr>
+      </w:pPr>
+      <w:r>
+        <w:rPr>
+          <w:rFonts w:ascii="Times New Roman" w:hAnsi="Times New Roman" w:cs="Times New Roman"/>
+          <w:lang w:val="vi-VN"/>
+        </w:rPr>
+        <w:t>Admin duyệt không gian văn phòng</w:t>
+      </w:r>
+    </w:p>
+    <w:p>
+      <w:pPr>
+        <w:numPr>
+          <w:ilvl w:val="0"/>
+          <w:numId w:val="5"/>
+        </w:numPr>
+        <w:tabs>
+          <w:tab w:val="clear" w:pos="720"/>
+          <w:tab w:val="num" w:pos="1800"/>
+        </w:tabs>
+        <w:ind w:left="1800"/>
+        <w:jc w:val="both"/>
+        <w:rPr>
+          <w:rFonts w:ascii="Times New Roman" w:hAnsi="Times New Roman" w:cs="Times New Roman"/>
+          <w:lang w:val="vi-VN"/>
+        </w:rPr>
+      </w:pPr>
+      <w:r>
+        <w:rPr>
+          <w:rFonts w:ascii="Times New Roman" w:hAnsi="Times New Roman" w:cs="Times New Roman"/>
+          <w:lang w:val="vi-VN"/>
+        </w:rPr>
+        <w:t>Hệ thống gửi email thông báo cho chủ nhà khi tin được duyệt</w:t>
+      </w:r>
+    </w:p>
+    <w:p>
+      <w:pPr>
+        <w:numPr>
+          <w:ilvl w:val="0"/>
+          <w:numId w:val="5"/>
+        </w:numPr>
+        <w:tabs>
+          <w:tab w:val="clear" w:pos="720"/>
+          <w:tab w:val="num" w:pos="1800"/>
+        </w:tabs>
+        <w:ind w:left="1800"/>
+        <w:jc w:val="both"/>
+        <w:rPr>
+          <w:rFonts w:ascii="Times New Roman" w:hAnsi="Times New Roman" w:cs="Times New Roman"/>
+          <w:lang w:val="vi-VN"/>
+        </w:rPr>
+      </w:pPr>
+      <w:r>
+        <w:rPr>
+          <w:rFonts w:ascii="Times New Roman" w:hAnsi="Times New Roman" w:cs="Times New Roman"/>
+          <w:lang w:val="vi-VN"/>
+        </w:rPr>
+        <w:t>Không gian văn phòng xuất hiện trên hệ thống để khách hàng tìm kiếm</w:t>
+      </w:r>
+    </w:p>
+    <w:p>
+      <w:pPr>
+        <w:ind w:left="1080"/>
+        <w:jc w:val="both"/>
+        <w:rPr>
+          <w:rFonts w:ascii="Times New Roman" w:hAnsi="Times New Roman" w:cs="Times New Roman"/>
+          <w:b/>
+          <w:bCs/>
+          <w:lang w:val="vi-VN"/>
+        </w:rPr>
+      </w:pPr>
+      <w:r>
+        <w:rPr>
+          <w:rFonts w:ascii="Times New Roman" w:hAnsi="Times New Roman" w:cs="Times New Roman"/>
+          <w:b/>
+          <w:bCs/>
+          <w:lang w:val="vi-VN"/>
+        </w:rPr>
+        <w:t>Quy trình thuê không gian văn phòng</w:t>
+      </w:r>
+    </w:p>
+    <w:p>
+      <w:pPr>
+        <w:numPr>
+          <w:ilvl w:val="0"/>
+          <w:numId w:val="6"/>
+        </w:numPr>
+        <w:tabs>
+          <w:tab w:val="clear" w:pos="720"/>
+          <w:tab w:val="num" w:pos="1800"/>
+        </w:tabs>
+        <w:ind w:left="1800"/>
+        <w:jc w:val="both"/>
+        <w:rPr>
+          <w:rFonts w:ascii="Times New Roman" w:hAnsi="Times New Roman" w:cs="Times New Roman"/>
+          <w:lang w:val="vi-VN"/>
+        </w:rPr>
+      </w:pPr>
+      <w:r>
+        <w:rPr>
+          <w:rFonts w:ascii="Times New Roman" w:hAnsi="Times New Roman" w:cs="Times New Roman"/>
+          <w:lang w:val="vi-VN"/>
+        </w:rPr>
+        <w:t>Khách hàng đăng ký và đăng nhập vào hệ thống</w:t>
+      </w:r>
+    </w:p>
+    <w:p>
+      <w:pPr>
+        <w:numPr>
+          <w:ilvl w:val="0"/>
+          <w:numId w:val="6"/>
+        </w:numPr>
+        <w:tabs>
+          <w:tab w:val="clear" w:pos="720"/>
+          <w:tab w:val="num" w:pos="1800"/>
+        </w:tabs>
+        <w:ind w:left="1800"/>
+        <w:jc w:val="both"/>
+        <w:rPr>
+          <w:rFonts w:ascii="Times New Roman" w:hAnsi="Times New Roman" w:cs="Times New Roman"/>
+          <w:lang w:val="vi-VN"/>
+        </w:rPr>
+      </w:pPr>
+      <w:r>
+        <w:rPr>
+          <w:rFonts w:ascii="Times New Roman" w:hAnsi="Times New Roman" w:cs="Times New Roman"/>
+          <w:lang w:val="vi-VN"/>
+        </w:rPr>
+        <w:t>Khách hàng tìm kiếm không gian văn phòng phù hợp</w:t>
+      </w:r>
+    </w:p>
+    <w:p>
+      <w:pPr>
+        <w:numPr>
+          <w:ilvl w:val="0"/>
+          <w:numId w:val="6"/>
+        </w:numPr>
+        <w:tabs>
+          <w:tab w:val="clear" w:pos="720"/>
+          <w:tab w:val="num" w:pos="1800"/>
+        </w:tabs>
+        <w:ind w:left="1800"/>
+        <w:jc w:val="both"/>
+        <w:rPr>
+          <w:rFonts w:ascii="Times New Roman" w:hAnsi="Times New Roman" w:cs="Times New Roman"/>
+          <w:lang w:val="vi-VN"/>
+        </w:rPr>
+      </w:pPr>
+      <w:r>
+        <w:rPr>
+          <w:rFonts w:ascii="Times New Roman" w:hAnsi="Times New Roman" w:cs="Times New Roman"/>
+          <w:lang w:val="vi-VN"/>
+        </w:rPr>
+        <w:t>Khách hàng đặt lịch xem không gian văn phòng</w:t>
+      </w:r>
+    </w:p>
+    <w:p>
+      <w:pPr>
+        <w:numPr>
+          <w:ilvl w:val="0"/>
+          <w:numId w:val="6"/>
+        </w:numPr>
+        <w:tabs>
+          <w:tab w:val="clear" w:pos="720"/>
+          <w:tab w:val="num" w:pos="1800"/>
+        </w:tabs>
+        <w:ind w:left="1800"/>
+        <w:jc w:val="both"/>
+        <w:rPr>
+          <w:rFonts w:ascii="Times New Roman" w:hAnsi="Times New Roman" w:cs="Times New Roman"/>
+          <w:lang w:val="vi-VN"/>
+        </w:rPr>
+      </w:pPr>
+      <w:r>
+        <w:rPr>
+          <w:rFonts w:ascii="Times New Roman" w:hAnsi="Times New Roman" w:cs="Times New Roman"/>
+          <w:lang w:val="vi-VN"/>
+        </w:rPr>
+        <w:t>Admin phân công nhân viên hỗ trợ khách hàng</w:t>
+      </w:r>
+    </w:p>
+    <w:p>
+      <w:pPr>
+        <w:numPr>
+          <w:ilvl w:val="0"/>
+          <w:numId w:val="6"/>
+        </w:numPr>
+        <w:tabs>
+          <w:tab w:val="clear" w:pos="720"/>
+          <w:tab w:val="num" w:pos="1800"/>
+        </w:tabs>
+        <w:ind w:left="1800"/>
+        <w:jc w:val="both"/>
+        <w:rPr>
+          <w:rFonts w:ascii="Times New Roman" w:hAnsi="Times New Roman" w:cs="Times New Roman"/>
+          <w:lang w:val="vi-VN"/>
+        </w:rPr>
+      </w:pPr>
+      <w:r>
+        <w:rPr>
+          <w:rFonts w:ascii="Times New Roman" w:hAnsi="Times New Roman" w:cs="Times New Roman"/>
+          <w:lang w:val="vi-VN"/>
+        </w:rPr>
+        <w:t>Sau khi xem, khách hàng có thể đặt cọc để thuê</w:t>
+      </w:r>
+    </w:p>
+    <w:p>
+      <w:pPr>
+        <w:numPr>
+          <w:ilvl w:val="0"/>
+          <w:numId w:val="6"/>
+        </w:numPr>
+        <w:tabs>
+          <w:tab w:val="clear" w:pos="720"/>
+          <w:tab w:val="num" w:pos="1800"/>
+        </w:tabs>
+        <w:ind w:left="1800"/>
+        <w:jc w:val="both"/>
+        <w:rPr>
+          <w:rFonts w:ascii="Times New Roman" w:hAnsi="Times New Roman" w:cs="Times New Roman"/>
+          <w:lang w:val="vi-VN"/>
+        </w:rPr>
+      </w:pPr>
+      <w:r>
+        <w:rPr>
+          <w:rFonts w:ascii="Times New Roman" w:hAnsi="Times New Roman" w:cs="Times New Roman"/>
+          <w:lang w:val="vi-VN"/>
+        </w:rPr>
+        <w:t>Khách hàng thanh toán tiền cọc trực tuyến</w:t>
+      </w:r>
+    </w:p>
+    <w:p>
+      <w:pPr>
+        <w:numPr>
+          <w:ilvl w:val="0"/>
+          <w:numId w:val="6"/>
+        </w:numPr>
+        <w:tabs>
+          <w:tab w:val="clear" w:pos="720"/>
+          <w:tab w:val="num" w:pos="1800"/>
+        </w:tabs>
+        <w:ind w:left="1800"/>
+        <w:jc w:val="both"/>
+        <w:rPr>
+          <w:rFonts w:ascii="Times New Roman" w:hAnsi="Times New Roman" w:cs="Times New Roman"/>
+          <w:lang w:val="vi-VN"/>
+        </w:rPr>
+      </w:pPr>
+      <w:r>
+        <w:rPr>
+          <w:rFonts w:ascii="Times New Roman" w:hAnsi="Times New Roman" w:cs="Times New Roman"/>
+          <w:lang w:val="vi-VN"/>
+        </w:rPr>
+        <w:t>Hệ thống gửi email xác nhận cho khách hàng và chủ nhà</w:t>
+      </w:r>
+    </w:p>
+    <w:p>
+      <w:pPr>
+        <w:numPr>
+          <w:ilvl w:val="0"/>
+          <w:numId w:val="6"/>
+        </w:numPr>
+        <w:tabs>
+          <w:tab w:val="clear" w:pos="720"/>
+          <w:tab w:val="num" w:pos="1800"/>
+        </w:tabs>
+        <w:ind w:left="1800"/>
+        <w:jc w:val="both"/>
+        <w:rPr>
+          <w:rFonts w:ascii="Times New Roman" w:hAnsi="Times New Roman" w:cs="Times New Roman"/>
+          <w:lang w:val="vi-VN"/>
+        </w:rPr>
+      </w:pPr>
+      <w:r>
+        <w:rPr>
+          <w:rFonts w:ascii="Times New Roman" w:hAnsi="Times New Roman" w:cs="Times New Roman"/>
+          <w:lang w:val="vi-VN"/>
+        </w:rPr>
+        <w:lastRenderedPageBreak/>
+        <w:t>Trạng thái không gian văn phòng được cập nhật thành "đã thuê"</w:t>
+      </w:r>
+    </w:p>
+    <w:p>
+      <w:pPr>
+        <w:ind w:left="1080"/>
+        <w:jc w:val="both"/>
+        <w:rPr>
+          <w:rFonts w:ascii="Times New Roman" w:hAnsi="Times New Roman" w:cs="Times New Roman"/>
+          <w:b/>
+          <w:bCs/>
+          <w:lang w:val="vi-VN"/>
+        </w:rPr>
+      </w:pPr>
+      <w:r>
+        <w:rPr>
+          <w:rFonts w:ascii="Times New Roman" w:hAnsi="Times New Roman" w:cs="Times New Roman"/>
+          <w:b/>
+          <w:bCs/>
+          <w:lang w:val="vi-VN"/>
+        </w:rPr>
+        <w:t>Quy trình quản lý hệ thống</w:t>
+      </w:r>
+    </w:p>
+    <w:p>
+      <w:pPr>
+        <w:numPr>
+          <w:ilvl w:val="0"/>
+          <w:numId w:val="7"/>
+        </w:numPr>
+        <w:tabs>
+          <w:tab w:val="clear" w:pos="720"/>
+          <w:tab w:val="num" w:pos="1800"/>
+        </w:tabs>
+        <w:ind w:left="1800"/>
+        <w:jc w:val="both"/>
+        <w:rPr>
+          <w:rFonts w:ascii="Times New Roman" w:hAnsi="Times New Roman" w:cs="Times New Roman"/>
+          <w:lang w:val="vi-VN"/>
+        </w:rPr>
+      </w:pPr>
+      <w:r>
+        <w:rPr>
+          <w:rFonts w:ascii="Times New Roman" w:hAnsi="Times New Roman" w:cs="Times New Roman"/>
+          <w:lang w:val="vi-VN"/>
+        </w:rPr>
+        <w:t>Admin quản lý danh sách tài khoản người dùng</w:t>
+      </w:r>
+    </w:p>
+    <w:p>
+      <w:pPr>
+        <w:numPr>
+          <w:ilvl w:val="0"/>
+          <w:numId w:val="7"/>
+        </w:numPr>
+        <w:tabs>
+          <w:tab w:val="clear" w:pos="720"/>
+          <w:tab w:val="num" w:pos="1800"/>
+        </w:tabs>
+        <w:ind w:left="1800"/>
+        <w:jc w:val="both"/>
+        <w:rPr>
+          <w:rFonts w:ascii="Times New Roman" w:hAnsi="Times New Roman" w:cs="Times New Roman"/>
+          <w:lang w:val="vi-VN"/>
+        </w:rPr>
+      </w:pPr>
+      <w:r>
+        <w:rPr>
+          <w:rFonts w:ascii="Times New Roman" w:hAnsi="Times New Roman" w:cs="Times New Roman"/>
+          <w:lang w:val="vi-VN"/>
+        </w:rPr>
+        <w:t>Admin duyệt các không gian văn phòng được đăng tin</w:t>
+      </w:r>
+    </w:p>
+    <w:p>
+      <w:pPr>
+        <w:numPr>
+          <w:ilvl w:val="0"/>
+          <w:numId w:val="7"/>
+        </w:numPr>
+        <w:tabs>
+          <w:tab w:val="clear" w:pos="720"/>
+          <w:tab w:val="num" w:pos="1800"/>
+        </w:tabs>
+        <w:ind w:left="1800"/>
+        <w:jc w:val="both"/>
+        <w:rPr>
+          <w:rFonts w:ascii="Times New Roman" w:hAnsi="Times New Roman" w:cs="Times New Roman"/>
+          <w:lang w:val="vi-VN"/>
+        </w:rPr>
+      </w:pPr>
+      <w:r>
+        <w:rPr>
+          <w:rFonts w:ascii="Times New Roman" w:hAnsi="Times New Roman" w:cs="Times New Roman"/>
+          <w:lang w:val="vi-VN"/>
+        </w:rPr>
+        <w:t>Admin phân công nhân viên cho các lịch hẹn</w:t>
+      </w:r>
+    </w:p>
+    <w:p>
+      <w:pPr>
+        <w:numPr>
+          <w:ilvl w:val="0"/>
+          <w:numId w:val="7"/>
+        </w:numPr>
+        <w:tabs>
+          <w:tab w:val="clear" w:pos="720"/>
+          <w:tab w:val="num" w:pos="1800"/>
+        </w:tabs>
+        <w:ind w:left="1800"/>
+        <w:jc w:val="both"/>
+        <w:rPr>
+          <w:lang w:val="vi-VN"/>
+        </w:rPr>
+      </w:pPr>
+      <w:r>
+        <w:rPr>
+          <w:rFonts w:ascii="Times New Roman" w:hAnsi="Times New Roman" w:cs="Times New Roman"/>
+          <w:lang w:val="vi-VN"/>
+        </w:rPr>
+        <w:t>Admin theo dõi các giao dịch</w:t>
+      </w:r>
+    </w:p>
+    <w:p>
+      <w:pPr>
+        <w:pStyle w:val="Heading2"/>
+        <w:numPr>
+          <w:ilvl w:val="1"/>
+          <w:numId w:val="1"/>
+        </w:numPr>
+        <w:jc w:val="both"/>
+        <w:rPr>
+          <w:lang w:val="vi-VN"/>
+        </w:rPr>
+      </w:pPr>
+      <w:r>
+        <w:rPr>
+          <w:lang w:val="vi-VN"/>
+        </w:rPr>
+        <w:t>Yêu cầu chức năng</w:t>
+      </w:r>
     </w:p>
     <w:p>
       <w:pPr>
@@ -49,298 +834,426 @@
           <w:ilvl w:val="2"/>
           <w:numId w:val="1"/>
         </w:numPr>
-      </w:pPr>
-      <w:bookmarkStart w:id="1" w:name="_Toc187918910"/>
-      <w:proofErr w:type="spellStart"/>
-      <w:r>
-        <w:t>Chức</w:t>
-      </w:r>
-      <w:proofErr w:type="spellEnd"/>
-      <w:r>
+        <w:jc w:val="both"/>
+        <w:rPr>
+          <w:lang w:val="vi-VN"/>
+        </w:rPr>
+      </w:pPr>
+      <w:bookmarkStart w:id="0" w:name="_Toc187918910"/>
+      <w:r>
+        <w:rPr>
+          <w:lang w:val="vi-VN"/>
+        </w:rPr>
+        <w:t>Chức năng dành cho khách hàng.</w:t>
+      </w:r>
+      <w:bookmarkEnd w:id="0"/>
+    </w:p>
+    <w:p>
+      <w:pPr>
+        <w:pStyle w:val="BodyText"/>
+        <w:widowControl/>
+        <w:numPr>
+          <w:ilvl w:val="0"/>
+          <w:numId w:val="2"/>
+        </w:numPr>
+        <w:shd w:val="clear" w:color="auto" w:fill="auto"/>
+        <w:spacing w:before="120" w:after="0" w:line="360" w:lineRule="auto"/>
+        <w:ind w:left="1440"/>
+        <w:rPr>
+          <w:lang w:val="vi-VN"/>
+        </w:rPr>
+      </w:pPr>
+      <w:r>
+        <w:rPr>
+          <w:lang w:val="vi-VN"/>
+        </w:rPr>
+        <w:t xml:space="preserve">  Đăng ký </w:t>
+      </w:r>
+    </w:p>
+    <w:p>
+      <w:pPr>
+        <w:pStyle w:val="BodyText"/>
+        <w:widowControl/>
+        <w:numPr>
+          <w:ilvl w:val="0"/>
+          <w:numId w:val="2"/>
+        </w:numPr>
+        <w:shd w:val="clear" w:color="auto" w:fill="auto"/>
+        <w:spacing w:before="120" w:after="0" w:line="360" w:lineRule="auto"/>
+        <w:ind w:left="1440"/>
+        <w:rPr>
+          <w:lang w:val="vi-VN"/>
+        </w:rPr>
+      </w:pPr>
+      <w:r>
+        <w:rPr>
+          <w:lang w:val="vi-VN"/>
+        </w:rPr>
+        <w:t xml:space="preserve">  Đăng nhập (bao gồm đăng nhập bằng Facebook và Google) </w:t>
+      </w:r>
+    </w:p>
+    <w:p>
+      <w:pPr>
+        <w:pStyle w:val="BodyText"/>
+        <w:widowControl/>
+        <w:numPr>
+          <w:ilvl w:val="0"/>
+          <w:numId w:val="2"/>
+        </w:numPr>
+        <w:shd w:val="clear" w:color="auto" w:fill="auto"/>
+        <w:spacing w:before="120" w:after="0" w:line="360" w:lineRule="auto"/>
+        <w:ind w:left="1440"/>
+        <w:rPr>
+          <w:lang w:val="vi-VN"/>
+        </w:rPr>
+      </w:pPr>
+      <w:r>
+        <w:rPr>
+          <w:lang w:val="vi-VN"/>
+        </w:rPr>
+        <w:t xml:space="preserve">  Đăng xuất </w:t>
+      </w:r>
+    </w:p>
+    <w:p>
+      <w:pPr>
+        <w:pStyle w:val="BodyText"/>
+        <w:widowControl/>
+        <w:numPr>
+          <w:ilvl w:val="0"/>
+          <w:numId w:val="2"/>
+        </w:numPr>
+        <w:shd w:val="clear" w:color="auto" w:fill="auto"/>
+        <w:spacing w:before="120" w:after="0" w:line="360" w:lineRule="auto"/>
+        <w:ind w:left="1440"/>
+        <w:rPr>
+          <w:lang w:val="vi-VN"/>
+        </w:rPr>
+      </w:pPr>
+      <w:r>
+        <w:rPr>
+          <w:lang w:val="vi-VN"/>
+        </w:rPr>
+        <w:t xml:space="preserve">  Tìm kiếm </w:t>
+      </w:r>
+      <w:r>
+        <w:rPr>
+          <w:lang w:val="vi-VN"/>
+        </w:rPr>
+        <w:t>không gian văn phòng</w:t>
+      </w:r>
+    </w:p>
+    <w:p>
+      <w:pPr>
+        <w:pStyle w:val="BodyText"/>
+        <w:widowControl/>
+        <w:numPr>
+          <w:ilvl w:val="0"/>
+          <w:numId w:val="2"/>
+        </w:numPr>
+        <w:shd w:val="clear" w:color="auto" w:fill="auto"/>
+        <w:spacing w:before="120" w:after="0" w:line="360" w:lineRule="auto"/>
+        <w:ind w:left="1440"/>
+        <w:rPr>
+          <w:lang w:val="vi-VN"/>
+        </w:rPr>
+      </w:pPr>
+      <w:r>
+        <w:rPr>
+          <w:lang w:val="vi-VN"/>
+        </w:rPr>
+        <w:t xml:space="preserve">  Xem thông tin chi tiết </w:t>
+      </w:r>
+      <w:r>
+        <w:rPr>
+          <w:lang w:val="vi-VN"/>
+        </w:rPr>
+        <w:t>không gian văn phòng</w:t>
+      </w:r>
+    </w:p>
+    <w:p>
+      <w:pPr>
+        <w:pStyle w:val="BodyText"/>
+        <w:widowControl/>
+        <w:numPr>
+          <w:ilvl w:val="0"/>
+          <w:numId w:val="2"/>
+        </w:numPr>
+        <w:shd w:val="clear" w:color="auto" w:fill="auto"/>
+        <w:spacing w:before="120" w:after="0" w:line="360" w:lineRule="auto"/>
+        <w:ind w:left="1440"/>
+        <w:rPr>
+          <w:lang w:val="vi-VN"/>
+        </w:rPr>
+      </w:pPr>
+      <w:r>
+        <w:rPr>
+          <w:lang w:val="vi-VN"/>
+        </w:rPr>
+        <w:t xml:space="preserve">  Đặt lịch xem </w:t>
+      </w:r>
+      <w:r>
+        <w:rPr>
+          <w:lang w:val="vi-VN"/>
+        </w:rPr>
+        <w:t>không gian văn phòng</w:t>
+      </w:r>
+      <w:r>
+        <w:rPr>
+          <w:lang w:val="vi-VN"/>
+        </w:rPr>
         <w:t xml:space="preserve"> </w:t>
       </w:r>
-      <w:proofErr w:type="spellStart"/>
-      <w:r>
-        <w:t>năng</w:t>
-      </w:r>
-      <w:proofErr w:type="spellEnd"/>
-      <w:r>
+    </w:p>
+    <w:p>
+      <w:pPr>
+        <w:pStyle w:val="BodyText"/>
+        <w:widowControl/>
+        <w:numPr>
+          <w:ilvl w:val="0"/>
+          <w:numId w:val="2"/>
+        </w:numPr>
+        <w:shd w:val="clear" w:color="auto" w:fill="auto"/>
+        <w:spacing w:before="120" w:after="0" w:line="360" w:lineRule="auto"/>
+        <w:ind w:left="1440"/>
+        <w:rPr>
+          <w:lang w:val="vi-VN"/>
+        </w:rPr>
+      </w:pPr>
+      <w:r>
+        <w:rPr>
+          <w:lang w:val="vi-VN"/>
+        </w:rPr>
+        <w:t xml:space="preserve">  Đặt cọc để thuê </w:t>
+      </w:r>
+      <w:r>
+        <w:rPr>
+          <w:lang w:val="vi-VN"/>
+        </w:rPr>
+        <w:t>không gian văn phòng</w:t>
+      </w:r>
+      <w:r>
+        <w:rPr>
+          <w:lang w:val="vi-VN"/>
+        </w:rPr>
         <w:t xml:space="preserve"> </w:t>
       </w:r>
-      <w:proofErr w:type="spellStart"/>
-      <w:r>
-        <w:t>dành</w:t>
-      </w:r>
-      <w:proofErr w:type="spellEnd"/>
-      <w:r>
+    </w:p>
+    <w:p>
+      <w:pPr>
+        <w:pStyle w:val="BodyText"/>
+        <w:widowControl/>
+        <w:numPr>
+          <w:ilvl w:val="0"/>
+          <w:numId w:val="2"/>
+        </w:numPr>
+        <w:shd w:val="clear" w:color="auto" w:fill="auto"/>
+        <w:spacing w:before="120" w:after="0" w:line="360" w:lineRule="auto"/>
+        <w:ind w:left="1440"/>
+        <w:rPr>
+          <w:lang w:val="vi-VN"/>
+        </w:rPr>
+      </w:pPr>
+      <w:r>
+        <w:rPr>
+          <w:lang w:val="vi-VN"/>
+        </w:rPr>
+        <w:t xml:space="preserve">  Thanh toán trực tuyến </w:t>
+      </w:r>
+    </w:p>
+    <w:p>
+      <w:pPr>
+        <w:pStyle w:val="BodyText"/>
+        <w:widowControl/>
+        <w:numPr>
+          <w:ilvl w:val="0"/>
+          <w:numId w:val="2"/>
+        </w:numPr>
+        <w:shd w:val="clear" w:color="auto" w:fill="auto"/>
+        <w:spacing w:before="120" w:after="0" w:line="360" w:lineRule="auto"/>
+        <w:ind w:left="1440"/>
+        <w:rPr>
+          <w:lang w:val="vi-VN"/>
+        </w:rPr>
+      </w:pPr>
+      <w:r>
+        <w:rPr>
+          <w:lang w:val="vi-VN"/>
+        </w:rPr>
+        <w:t xml:space="preserve">  Tính năng so sánh </w:t>
+      </w:r>
+      <w:r>
+        <w:rPr>
+          <w:lang w:val="vi-VN"/>
+        </w:rPr>
+        <w:t>không gian văn phòng</w:t>
+      </w:r>
+      <w:r>
+        <w:rPr>
+          <w:lang w:val="vi-VN"/>
+        </w:rPr>
         <w:t xml:space="preserve"> </w:t>
       </w:r>
-      <w:proofErr w:type="spellStart"/>
-      <w:r>
-        <w:t>cho</w:t>
-      </w:r>
-      <w:proofErr w:type="spellEnd"/>
-      <w:r>
-        <w:t xml:space="preserve"> </w:t>
-      </w:r>
-      <w:proofErr w:type="spellStart"/>
-      <w:r>
-        <w:t>khách</w:t>
-      </w:r>
-      <w:proofErr w:type="spellEnd"/>
-      <w:r>
-        <w:t xml:space="preserve"> </w:t>
-      </w:r>
-      <w:proofErr w:type="spellStart"/>
-      <w:r>
-        <w:t>hàng</w:t>
-      </w:r>
-      <w:proofErr w:type="spellEnd"/>
-      <w:r>
-        <w:t>.</w:t>
-      </w:r>
-      <w:bookmarkEnd w:id="1"/>
-    </w:p>
-    <w:p>
-      <w:pPr>
-        <w:pStyle w:val="BodyText"/>
-        <w:widowControl/>
-        <w:numPr>
-          <w:ilvl w:val="0"/>
-          <w:numId w:val="2"/>
-        </w:numPr>
-        <w:shd w:val="clear" w:color="auto" w:fill="auto"/>
-        <w:spacing w:before="120" w:after="0" w:line="360" w:lineRule="auto"/>
-        <w:ind w:left="1440"/>
-        <w:rPr>
-          <w:lang w:val="vi-VN"/>
-        </w:rPr>
-      </w:pPr>
-      <w:r>
-        <w:rPr>
-          <w:lang w:val="vi-VN"/>
-        </w:rPr>
-        <w:t>Đăng ký</w:t>
-      </w:r>
-    </w:p>
-    <w:p>
-      <w:pPr>
-        <w:pStyle w:val="BodyText"/>
-        <w:widowControl/>
-        <w:numPr>
-          <w:ilvl w:val="0"/>
-          <w:numId w:val="2"/>
-        </w:numPr>
-        <w:shd w:val="clear" w:color="auto" w:fill="auto"/>
-        <w:spacing w:before="120" w:after="0" w:line="360" w:lineRule="auto"/>
-        <w:ind w:left="1440"/>
-        <w:rPr>
-          <w:lang w:val="vi-VN"/>
-        </w:rPr>
-      </w:pPr>
-      <w:r>
-        <w:rPr>
-          <w:lang w:val="vi-VN"/>
-        </w:rPr>
-        <w:t>Đăng nhập</w:t>
-      </w:r>
-    </w:p>
-    <w:p>
-      <w:pPr>
-        <w:pStyle w:val="BodyText"/>
-        <w:widowControl/>
-        <w:numPr>
-          <w:ilvl w:val="0"/>
-          <w:numId w:val="2"/>
-        </w:numPr>
-        <w:shd w:val="clear" w:color="auto" w:fill="auto"/>
-        <w:spacing w:before="120" w:after="0" w:line="360" w:lineRule="auto"/>
-        <w:ind w:left="1440"/>
-        <w:rPr>
-          <w:lang w:val="vi-VN"/>
-        </w:rPr>
-      </w:pPr>
-      <w:r>
-        <w:rPr>
-          <w:lang w:val="vi-VN"/>
-        </w:rPr>
-        <w:t>Đăng xuất</w:t>
-      </w:r>
-    </w:p>
-    <w:p>
-      <w:pPr>
-        <w:pStyle w:val="BodyText"/>
-        <w:widowControl/>
-        <w:numPr>
-          <w:ilvl w:val="0"/>
-          <w:numId w:val="2"/>
-        </w:numPr>
-        <w:shd w:val="clear" w:color="auto" w:fill="auto"/>
-        <w:spacing w:before="120" w:after="0" w:line="360" w:lineRule="auto"/>
-        <w:ind w:left="1440"/>
-        <w:rPr>
-          <w:lang w:val="vi-VN"/>
-        </w:rPr>
-      </w:pPr>
-      <w:r>
-        <w:rPr>
-          <w:lang w:val="vi-VN"/>
-        </w:rPr>
-        <w:t>Hiển thị danh sách bất động sản sẵn sàng cho thuê</w:t>
-      </w:r>
-    </w:p>
-    <w:p>
-      <w:pPr>
-        <w:pStyle w:val="BodyText"/>
-        <w:widowControl/>
-        <w:numPr>
-          <w:ilvl w:val="0"/>
-          <w:numId w:val="2"/>
-        </w:numPr>
-        <w:shd w:val="clear" w:color="auto" w:fill="auto"/>
-        <w:spacing w:before="120" w:after="0" w:line="360" w:lineRule="auto"/>
-        <w:ind w:left="1440"/>
-        <w:rPr>
-          <w:lang w:val="vi-VN"/>
-        </w:rPr>
-      </w:pPr>
-      <w:r>
-        <w:rPr>
-          <w:lang w:val="vi-VN"/>
-        </w:rPr>
-        <w:t>Tìm kiếm bất động sản</w:t>
-      </w:r>
-    </w:p>
-    <w:p>
-      <w:pPr>
-        <w:pStyle w:val="BodyText"/>
-        <w:widowControl/>
-        <w:numPr>
-          <w:ilvl w:val="0"/>
-          <w:numId w:val="2"/>
-        </w:numPr>
-        <w:shd w:val="clear" w:color="auto" w:fill="auto"/>
-        <w:spacing w:before="120" w:after="0" w:line="360" w:lineRule="auto"/>
-        <w:ind w:left="1440"/>
-        <w:rPr>
-          <w:lang w:val="vi-VN"/>
-        </w:rPr>
-      </w:pPr>
-      <w:r>
-        <w:rPr>
-          <w:lang w:val="vi-VN"/>
-        </w:rPr>
-        <w:t>Xem thông tin chi tiết bất động sản</w:t>
-      </w:r>
-    </w:p>
-    <w:p>
-      <w:pPr>
-        <w:pStyle w:val="BodyText"/>
-        <w:widowControl/>
-        <w:numPr>
-          <w:ilvl w:val="0"/>
-          <w:numId w:val="2"/>
-        </w:numPr>
-        <w:shd w:val="clear" w:color="auto" w:fill="auto"/>
-        <w:spacing w:before="120" w:after="0" w:line="360" w:lineRule="auto"/>
-        <w:ind w:left="1440"/>
-        <w:rPr>
-          <w:lang w:val="vi-VN"/>
-        </w:rPr>
-      </w:pPr>
-      <w:r>
-        <w:rPr>
-          <w:lang w:val="vi-VN"/>
-        </w:rPr>
-        <w:t>Đặt lịch xem bất động sản</w:t>
-      </w:r>
-    </w:p>
-    <w:p>
-      <w:pPr>
-        <w:pStyle w:val="BodyText"/>
-        <w:widowControl/>
-        <w:numPr>
-          <w:ilvl w:val="0"/>
-          <w:numId w:val="2"/>
-        </w:numPr>
-        <w:shd w:val="clear" w:color="auto" w:fill="auto"/>
-        <w:spacing w:before="120" w:after="0" w:line="360" w:lineRule="auto"/>
-        <w:ind w:left="1440"/>
-        <w:rPr>
-          <w:lang w:val="vi-VN"/>
-        </w:rPr>
-      </w:pPr>
-      <w:r>
-        <w:rPr>
-          <w:lang w:val="vi-VN"/>
-        </w:rPr>
-        <w:t>Đặt cọc để thuê bất động sản</w:t>
-      </w:r>
-    </w:p>
-    <w:p>
-      <w:pPr>
-        <w:pStyle w:val="BodyText"/>
-        <w:widowControl/>
-        <w:numPr>
-          <w:ilvl w:val="0"/>
-          <w:numId w:val="2"/>
-        </w:numPr>
-        <w:shd w:val="clear" w:color="auto" w:fill="auto"/>
-        <w:spacing w:before="120" w:after="0" w:line="360" w:lineRule="auto"/>
-        <w:ind w:left="1440"/>
-        <w:rPr>
-          <w:lang w:val="vi-VN"/>
-        </w:rPr>
-      </w:pPr>
-      <w:r>
-        <w:rPr>
-          <w:lang w:val="vi-VN"/>
-        </w:rPr>
-        <w:t>Gửi email cho khách hàng khi đặt lịch thành công</w:t>
-      </w:r>
-    </w:p>
-    <w:p>
-      <w:pPr>
-        <w:pStyle w:val="BodyText"/>
-        <w:widowControl/>
-        <w:numPr>
-          <w:ilvl w:val="0"/>
-          <w:numId w:val="2"/>
-        </w:numPr>
-        <w:shd w:val="clear" w:color="auto" w:fill="auto"/>
-        <w:spacing w:before="120" w:after="0" w:line="360" w:lineRule="auto"/>
-        <w:ind w:left="1440"/>
-        <w:rPr>
-          <w:lang w:val="vi-VN"/>
-        </w:rPr>
-      </w:pPr>
-      <w:r>
-        <w:rPr>
-          <w:lang w:val="vi-VN"/>
-        </w:rPr>
-        <w:t>Gửi email cho khách hàng khi đặt cọc thành công</w:t>
-      </w:r>
-    </w:p>
-    <w:p>
-      <w:pPr>
-        <w:pStyle w:val="BodyText"/>
-        <w:widowControl/>
-        <w:numPr>
-          <w:ilvl w:val="0"/>
-          <w:numId w:val="2"/>
-        </w:numPr>
-        <w:shd w:val="clear" w:color="auto" w:fill="auto"/>
-        <w:spacing w:before="120" w:after="0" w:line="360" w:lineRule="auto"/>
-        <w:ind w:left="1440"/>
-        <w:rPr>
-          <w:lang w:val="vi-VN"/>
-        </w:rPr>
-      </w:pPr>
-      <w:r>
-        <w:rPr>
-          <w:lang w:val="vi-VN"/>
-        </w:rPr>
-        <w:t>Thanh toán trực tuyến</w:t>
+    </w:p>
+    <w:p>
+      <w:pPr>
+        <w:pStyle w:val="BodyText"/>
+        <w:widowControl/>
+        <w:numPr>
+          <w:ilvl w:val="0"/>
+          <w:numId w:val="2"/>
+        </w:numPr>
+        <w:shd w:val="clear" w:color="auto" w:fill="auto"/>
+        <w:spacing w:before="120" w:after="0" w:line="360" w:lineRule="auto"/>
+        <w:ind w:left="1440"/>
+        <w:rPr>
+          <w:lang w:val="vi-VN"/>
+        </w:rPr>
+      </w:pPr>
+      <w:r>
+        <w:rPr>
+          <w:lang w:val="vi-VN"/>
+        </w:rPr>
+        <w:t xml:space="preserve">  Xem </w:t>
+      </w:r>
+      <w:r>
+        <w:rPr>
+          <w:lang w:val="vi-VN"/>
+        </w:rPr>
+        <w:t>danh sách lịch hẹn</w:t>
+      </w:r>
+    </w:p>
+    <w:p>
+      <w:pPr>
+        <w:pStyle w:val="BodyText"/>
+        <w:widowControl/>
+        <w:numPr>
+          <w:ilvl w:val="0"/>
+          <w:numId w:val="2"/>
+        </w:numPr>
+        <w:shd w:val="clear" w:color="auto" w:fill="auto"/>
+        <w:spacing w:before="120" w:after="0" w:line="360" w:lineRule="auto"/>
+        <w:ind w:left="1440"/>
+        <w:rPr>
+          <w:lang w:val="vi-VN"/>
+        </w:rPr>
+      </w:pPr>
+      <w:r>
+        <w:rPr>
+          <w:lang w:val="vi-VN"/>
+        </w:rPr>
+        <w:t xml:space="preserve">  Xem danh sách </w:t>
+      </w:r>
+      <w:r>
+        <w:rPr>
+          <w:lang w:val="vi-VN"/>
+        </w:rPr>
+        <w:t>booking</w:t>
+      </w:r>
+      <w:r>
+        <w:rPr>
+          <w:lang w:val="vi-VN"/>
+        </w:rPr>
+        <w:tab/>
+      </w:r>
+    </w:p>
+    <w:p>
+      <w:pPr>
+        <w:pStyle w:val="BodyText"/>
+        <w:widowControl/>
+        <w:numPr>
+          <w:ilvl w:val="0"/>
+          <w:numId w:val="2"/>
+        </w:numPr>
+        <w:shd w:val="clear" w:color="auto" w:fill="auto"/>
+        <w:spacing w:before="120" w:after="0" w:line="360" w:lineRule="auto"/>
+        <w:ind w:left="1440"/>
+        <w:rPr>
+          <w:lang w:val="vi-VN"/>
+        </w:rPr>
+      </w:pPr>
+      <w:r>
+        <w:rPr>
+          <w:lang w:val="vi-VN"/>
+        </w:rPr>
+        <w:t xml:space="preserve">  Xem danh sách payment</w:t>
+      </w:r>
+    </w:p>
+    <w:p>
+      <w:pPr>
+        <w:pStyle w:val="BodyText"/>
+        <w:widowControl/>
+        <w:numPr>
+          <w:ilvl w:val="0"/>
+          <w:numId w:val="2"/>
+        </w:numPr>
+        <w:shd w:val="clear" w:color="auto" w:fill="auto"/>
+        <w:spacing w:before="120" w:after="0" w:line="360" w:lineRule="auto"/>
+        <w:ind w:left="1440"/>
+        <w:rPr>
+          <w:lang w:val="vi-VN"/>
+        </w:rPr>
+      </w:pPr>
+      <w:r>
+        <w:rPr>
+          <w:lang w:val="vi-VN"/>
+        </w:rPr>
+        <w:t xml:space="preserve">  </w:t>
+      </w:r>
+      <w:r>
+        <w:rPr>
+          <w:lang w:val="vi-VN"/>
+        </w:rPr>
+        <w:t>Hủy lịch hẹn</w:t>
+      </w:r>
+    </w:p>
+    <w:p>
+      <w:pPr>
+        <w:pStyle w:val="BodyText"/>
+        <w:widowControl/>
+        <w:numPr>
+          <w:ilvl w:val="0"/>
+          <w:numId w:val="2"/>
+        </w:numPr>
+        <w:shd w:val="clear" w:color="auto" w:fill="auto"/>
+        <w:spacing w:before="120" w:after="0" w:line="360" w:lineRule="auto"/>
+        <w:ind w:left="1440"/>
+        <w:rPr>
+          <w:lang w:val="vi-VN"/>
+        </w:rPr>
+      </w:pPr>
+      <w:r>
+        <w:rPr>
+          <w:lang w:val="vi-VN"/>
+        </w:rPr>
+        <w:t xml:space="preserve">  Hủy booking</w:t>
+      </w:r>
+    </w:p>
+    <w:p>
+      <w:pPr>
+        <w:pStyle w:val="BodyText"/>
+        <w:widowControl/>
+        <w:numPr>
+          <w:ilvl w:val="0"/>
+          <w:numId w:val="2"/>
+        </w:numPr>
+        <w:shd w:val="clear" w:color="auto" w:fill="auto"/>
+        <w:spacing w:before="120" w:after="0" w:line="360" w:lineRule="auto"/>
+        <w:ind w:left="1440"/>
+        <w:rPr>
+          <w:lang w:val="vi-VN"/>
+        </w:rPr>
+      </w:pPr>
+      <w:r>
+        <w:rPr>
+          <w:lang w:val="vi-VN"/>
+        </w:rPr>
+        <w:t xml:space="preserve">  Lưu </w:t>
+      </w:r>
+      <w:r>
+        <w:rPr>
+          <w:lang w:val="vi-VN"/>
+        </w:rPr>
+        <w:t>không gian văn phòng yêu thích</w:t>
       </w:r>
     </w:p>
     <w:p>
@@ -350,227 +1263,333 @@
           <w:ilvl w:val="2"/>
           <w:numId w:val="1"/>
         </w:numPr>
-        <w:rPr>
-          <w:b/>
-          <w:bCs/>
-          <w:i/>
-          <w:iCs/>
-        </w:rPr>
-      </w:pPr>
-      <w:r>
+        <w:jc w:val="both"/>
+        <w:rPr>
+          <w:lang w:val="vi-VN"/>
+        </w:rPr>
+      </w:pPr>
+      <w:bookmarkStart w:id="1" w:name="_Toc187918911"/>
+      <w:r>
+        <w:rPr>
+          <w:lang w:val="vi-VN"/>
+        </w:rPr>
+        <w:t xml:space="preserve">Chức năng dành cho </w:t>
+      </w:r>
+      <w:r>
+        <w:rPr>
+          <w:lang w:val="vi-VN"/>
+        </w:rPr>
+        <w:t>người cho thuê</w:t>
+      </w:r>
+      <w:r>
+        <w:rPr>
+          <w:lang w:val="vi-VN"/>
+        </w:rPr>
+        <w:t>.</w:t>
+      </w:r>
+      <w:bookmarkEnd w:id="1"/>
+    </w:p>
+    <w:p>
+      <w:pPr>
+        <w:pStyle w:val="BodyText"/>
+        <w:widowControl/>
+        <w:numPr>
+          <w:ilvl w:val="0"/>
+          <w:numId w:val="2"/>
+        </w:numPr>
+        <w:shd w:val="clear" w:color="auto" w:fill="auto"/>
+        <w:spacing w:before="120" w:after="0" w:line="360" w:lineRule="auto"/>
+        <w:ind w:left="1440"/>
+        <w:rPr>
+          <w:lang w:val="vi-VN"/>
+        </w:rPr>
+      </w:pPr>
+      <w:r>
+        <w:rPr>
+          <w:lang w:val="vi-VN"/>
+        </w:rPr>
+        <w:t xml:space="preserve">  Đăng ký </w:t>
+      </w:r>
+    </w:p>
+    <w:p>
+      <w:pPr>
+        <w:pStyle w:val="BodyText"/>
+        <w:widowControl/>
+        <w:numPr>
+          <w:ilvl w:val="0"/>
+          <w:numId w:val="2"/>
+        </w:numPr>
+        <w:shd w:val="clear" w:color="auto" w:fill="auto"/>
+        <w:spacing w:before="120" w:after="0" w:line="360" w:lineRule="auto"/>
+        <w:ind w:left="1440"/>
+        <w:rPr>
+          <w:lang w:val="vi-VN"/>
+        </w:rPr>
+      </w:pPr>
+      <w:r>
+        <w:rPr>
+          <w:lang w:val="vi-VN"/>
+        </w:rPr>
+        <w:t xml:space="preserve">  Đăng nhập </w:t>
+      </w:r>
+      <w:r>
+        <w:rPr>
+          <w:lang w:val="vi-VN"/>
+        </w:rPr>
+        <w:t>(bao gồm đăng nhập bằng Facebook và Google)</w:t>
+      </w:r>
+    </w:p>
+    <w:p>
+      <w:pPr>
+        <w:pStyle w:val="BodyText"/>
+        <w:widowControl/>
+        <w:numPr>
+          <w:ilvl w:val="0"/>
+          <w:numId w:val="2"/>
+        </w:numPr>
+        <w:shd w:val="clear" w:color="auto" w:fill="auto"/>
+        <w:spacing w:before="120" w:after="0" w:line="360" w:lineRule="auto"/>
+        <w:ind w:left="1440"/>
+        <w:rPr>
+          <w:lang w:val="vi-VN"/>
+        </w:rPr>
+      </w:pPr>
+      <w:r>
+        <w:rPr>
+          <w:lang w:val="vi-VN"/>
+        </w:rPr>
+        <w:t xml:space="preserve">  Đăng xuất </w:t>
+      </w:r>
+    </w:p>
+    <w:p>
+      <w:pPr>
+        <w:pStyle w:val="BodyText"/>
+        <w:widowControl/>
+        <w:numPr>
+          <w:ilvl w:val="0"/>
+          <w:numId w:val="2"/>
+        </w:numPr>
+        <w:shd w:val="clear" w:color="auto" w:fill="auto"/>
+        <w:spacing w:before="120" w:after="0" w:line="360" w:lineRule="auto"/>
+        <w:ind w:left="1440"/>
+        <w:rPr>
+          <w:lang w:val="vi-VN"/>
+        </w:rPr>
+      </w:pPr>
+      <w:r>
+        <w:rPr>
+          <w:lang w:val="vi-VN"/>
+        </w:rPr>
+        <w:t xml:space="preserve">  Xem danh sách </w:t>
+      </w:r>
+      <w:r>
+        <w:rPr>
+          <w:lang w:val="vi-VN"/>
+        </w:rPr>
+        <w:t>không gian văn phòng</w:t>
+      </w:r>
+      <w:r>
+        <w:rPr>
+          <w:lang w:val="vi-VN"/>
+        </w:rPr>
+        <w:t xml:space="preserve"> của mình </w:t>
+      </w:r>
+    </w:p>
+    <w:p>
+      <w:pPr>
+        <w:pStyle w:val="BodyText"/>
+        <w:widowControl/>
+        <w:numPr>
+          <w:ilvl w:val="0"/>
+          <w:numId w:val="2"/>
+        </w:numPr>
+        <w:shd w:val="clear" w:color="auto" w:fill="auto"/>
+        <w:spacing w:before="120" w:after="0" w:line="360" w:lineRule="auto"/>
+        <w:ind w:left="1440"/>
+        <w:rPr>
+          <w:lang w:val="vi-VN"/>
+        </w:rPr>
+      </w:pPr>
+      <w:r>
+        <w:rPr>
+          <w:lang w:val="vi-VN"/>
+        </w:rPr>
+        <w:t xml:space="preserve">  Ký gửi/đăng tin </w:t>
+      </w:r>
+      <w:r>
+        <w:rPr>
+          <w:lang w:val="vi-VN"/>
+        </w:rPr>
+        <w:t>không gian văn phòng</w:t>
+      </w:r>
+      <w:r>
+        <w:rPr>
+          <w:lang w:val="vi-VN"/>
+        </w:rPr>
+        <w:t xml:space="preserve"> (miễn phí hoặc trả phí) </w:t>
+      </w:r>
+    </w:p>
+    <w:p>
+      <w:pPr>
+        <w:pStyle w:val="BodyText"/>
+        <w:widowControl/>
+        <w:numPr>
+          <w:ilvl w:val="0"/>
+          <w:numId w:val="2"/>
+        </w:numPr>
+        <w:shd w:val="clear" w:color="auto" w:fill="auto"/>
+        <w:spacing w:before="120" w:after="0" w:line="360" w:lineRule="auto"/>
+        <w:ind w:left="1440"/>
+        <w:rPr>
+          <w:lang w:val="vi-VN"/>
+        </w:rPr>
+      </w:pPr>
+      <w:r>
+        <w:rPr>
+          <w:lang w:val="vi-VN"/>
+        </w:rPr>
+        <w:lastRenderedPageBreak/>
+        <w:t xml:space="preserve">  Xóa </w:t>
+      </w:r>
+      <w:r>
+        <w:rPr>
+          <w:lang w:val="vi-VN"/>
+        </w:rPr>
+        <w:t>không gian văn phòng</w:t>
+      </w:r>
+      <w:r>
+        <w:rPr>
+          <w:lang w:val="vi-VN"/>
+        </w:rPr>
         <w:t xml:space="preserve"> </w:t>
       </w:r>
-      <w:bookmarkStart w:id="2" w:name="_Toc187918911"/>
-      <w:proofErr w:type="spellStart"/>
-      <w:r>
-        <w:t>Chức</w:t>
-      </w:r>
-      <w:proofErr w:type="spellEnd"/>
-      <w:r>
+    </w:p>
+    <w:p>
+      <w:pPr>
+        <w:pStyle w:val="BodyText"/>
+        <w:widowControl/>
+        <w:numPr>
+          <w:ilvl w:val="0"/>
+          <w:numId w:val="2"/>
+        </w:numPr>
+        <w:shd w:val="clear" w:color="auto" w:fill="auto"/>
+        <w:spacing w:before="120" w:after="0" w:line="360" w:lineRule="auto"/>
+        <w:ind w:left="1440"/>
+        <w:rPr>
+          <w:lang w:val="vi-VN"/>
+        </w:rPr>
+      </w:pPr>
+      <w:r>
+        <w:rPr>
+          <w:lang w:val="vi-VN"/>
+        </w:rPr>
+        <w:t xml:space="preserve">  Sửa thông tin </w:t>
+      </w:r>
+      <w:r>
+        <w:rPr>
+          <w:lang w:val="vi-VN"/>
+        </w:rPr>
+        <w:t>không gian văn phòng</w:t>
+      </w:r>
+      <w:r>
+        <w:rPr>
+          <w:lang w:val="vi-VN"/>
+        </w:rPr>
         <w:t xml:space="preserve"> </w:t>
       </w:r>
-      <w:proofErr w:type="spellStart"/>
-      <w:r>
-        <w:t>năng</w:t>
-      </w:r>
-      <w:proofErr w:type="spellEnd"/>
-      <w:r>
-        <w:t xml:space="preserve"> </w:t>
-      </w:r>
-      <w:proofErr w:type="spellStart"/>
-      <w:r>
-        <w:t>dành</w:t>
-      </w:r>
-      <w:proofErr w:type="spellEnd"/>
-      <w:r>
-        <w:t xml:space="preserve"> </w:t>
-      </w:r>
-      <w:proofErr w:type="spellStart"/>
-      <w:r>
-        <w:t>cho</w:t>
-      </w:r>
-      <w:proofErr w:type="spellEnd"/>
-      <w:r>
-        <w:t xml:space="preserve"> </w:t>
-      </w:r>
-      <w:proofErr w:type="spellStart"/>
-      <w:r>
-        <w:t>người</w:t>
-      </w:r>
-      <w:proofErr w:type="spellEnd"/>
-      <w:r>
-        <w:t xml:space="preserve"> </w:t>
-      </w:r>
-      <w:proofErr w:type="spellStart"/>
-      <w:r>
-        <w:t>cho</w:t>
-      </w:r>
-      <w:proofErr w:type="spellEnd"/>
-      <w:r>
-        <w:t xml:space="preserve"> </w:t>
-      </w:r>
-      <w:proofErr w:type="spellStart"/>
-      <w:r>
-        <w:t>thuê</w:t>
-      </w:r>
-      <w:proofErr w:type="spellEnd"/>
-      <w:r>
-        <w:t>.</w:t>
-      </w:r>
-      <w:bookmarkEnd w:id="2"/>
-    </w:p>
-    <w:p>
-      <w:pPr>
-        <w:pStyle w:val="BodyText"/>
-        <w:widowControl/>
-        <w:numPr>
-          <w:ilvl w:val="0"/>
-          <w:numId w:val="2"/>
-        </w:numPr>
-        <w:shd w:val="clear" w:color="auto" w:fill="auto"/>
-        <w:spacing w:before="120" w:after="0" w:line="360" w:lineRule="auto"/>
-        <w:ind w:left="1440"/>
-        <w:rPr>
-          <w:lang w:val="vi-VN"/>
-        </w:rPr>
-      </w:pPr>
-      <w:r>
-        <w:rPr>
-          <w:lang w:val="vi-VN"/>
-        </w:rPr>
-        <w:t>Đăng ký</w:t>
-      </w:r>
-    </w:p>
-    <w:p>
-      <w:pPr>
-        <w:pStyle w:val="BodyText"/>
-        <w:widowControl/>
-        <w:numPr>
-          <w:ilvl w:val="0"/>
-          <w:numId w:val="2"/>
-        </w:numPr>
-        <w:shd w:val="clear" w:color="auto" w:fill="auto"/>
-        <w:spacing w:before="120" w:after="0" w:line="360" w:lineRule="auto"/>
-        <w:ind w:left="1440"/>
-        <w:rPr>
-          <w:lang w:val="vi-VN"/>
-        </w:rPr>
-      </w:pPr>
-      <w:r>
-        <w:rPr>
-          <w:lang w:val="vi-VN"/>
-        </w:rPr>
-        <w:t>Đăng nhập</w:t>
-      </w:r>
-    </w:p>
-    <w:p>
-      <w:pPr>
-        <w:pStyle w:val="BodyText"/>
-        <w:widowControl/>
-        <w:numPr>
-          <w:ilvl w:val="0"/>
-          <w:numId w:val="2"/>
-        </w:numPr>
-        <w:shd w:val="clear" w:color="auto" w:fill="auto"/>
-        <w:spacing w:before="120" w:after="0" w:line="360" w:lineRule="auto"/>
-        <w:ind w:left="1440"/>
-        <w:rPr>
-          <w:lang w:val="vi-VN"/>
-        </w:rPr>
-      </w:pPr>
-      <w:r>
-        <w:rPr>
-          <w:lang w:val="vi-VN"/>
-        </w:rPr>
-        <w:t>Đăng xuất</w:t>
-      </w:r>
-    </w:p>
-    <w:p>
-      <w:pPr>
-        <w:pStyle w:val="BodyText"/>
-        <w:widowControl/>
-        <w:numPr>
-          <w:ilvl w:val="0"/>
-          <w:numId w:val="2"/>
-        </w:numPr>
-        <w:shd w:val="clear" w:color="auto" w:fill="auto"/>
-        <w:spacing w:before="120" w:after="0" w:line="360" w:lineRule="auto"/>
-        <w:ind w:left="1440"/>
-        <w:rPr>
-          <w:lang w:val="vi-VN"/>
-        </w:rPr>
-      </w:pPr>
-      <w:r>
-        <w:rPr>
-          <w:lang w:val="vi-VN"/>
-        </w:rPr>
-        <w:t>Xem danh sách bất động sản của mình</w:t>
-      </w:r>
-    </w:p>
-    <w:p>
-      <w:pPr>
-        <w:pStyle w:val="BodyText"/>
-        <w:widowControl/>
-        <w:numPr>
-          <w:ilvl w:val="0"/>
-          <w:numId w:val="2"/>
-        </w:numPr>
-        <w:shd w:val="clear" w:color="auto" w:fill="auto"/>
-        <w:spacing w:before="120" w:after="0" w:line="360" w:lineRule="auto"/>
-        <w:ind w:left="1440"/>
-        <w:rPr>
-          <w:lang w:val="vi-VN"/>
-        </w:rPr>
-      </w:pPr>
-      <w:r>
-        <w:rPr>
-          <w:lang w:val="vi-VN"/>
-        </w:rPr>
-        <w:t>Ký gửi bất động sản</w:t>
-      </w:r>
-    </w:p>
-    <w:p>
-      <w:pPr>
-        <w:pStyle w:val="BodyText"/>
-        <w:widowControl/>
-        <w:numPr>
-          <w:ilvl w:val="0"/>
-          <w:numId w:val="2"/>
-        </w:numPr>
-        <w:shd w:val="clear" w:color="auto" w:fill="auto"/>
-        <w:spacing w:before="120" w:after="0" w:line="360" w:lineRule="auto"/>
-        <w:ind w:left="1440"/>
-        <w:rPr>
-          <w:lang w:val="vi-VN"/>
-        </w:rPr>
-      </w:pPr>
-      <w:r>
-        <w:rPr>
-          <w:lang w:val="vi-VN"/>
-        </w:rPr>
-        <w:t>Xóa bất động sản</w:t>
-      </w:r>
-    </w:p>
-    <w:p>
-      <w:pPr>
-        <w:pStyle w:val="BodyText"/>
-        <w:widowControl/>
-        <w:numPr>
-          <w:ilvl w:val="0"/>
-          <w:numId w:val="2"/>
-        </w:numPr>
-        <w:shd w:val="clear" w:color="auto" w:fill="auto"/>
-        <w:spacing w:before="120" w:after="0" w:line="360" w:lineRule="auto"/>
-        <w:ind w:left="1440"/>
-        <w:rPr>
-          <w:lang w:val="vi-VN"/>
-        </w:rPr>
-      </w:pPr>
-      <w:r>
-        <w:rPr>
-          <w:lang w:val="vi-VN"/>
-        </w:rPr>
-        <w:t>Sửa bất động sản</w:t>
+    </w:p>
+    <w:p>
+      <w:pPr>
+        <w:pStyle w:val="BodyText"/>
+        <w:widowControl/>
+        <w:numPr>
+          <w:ilvl w:val="0"/>
+          <w:numId w:val="2"/>
+        </w:numPr>
+        <w:shd w:val="clear" w:color="auto" w:fill="auto"/>
+        <w:spacing w:before="120" w:after="0" w:line="360" w:lineRule="auto"/>
+        <w:ind w:left="1440"/>
+        <w:rPr>
+          <w:lang w:val="vi-VN"/>
+        </w:rPr>
+      </w:pPr>
+      <w:r>
+        <w:rPr>
+          <w:lang w:val="vi-VN"/>
+        </w:rPr>
+        <w:t xml:space="preserve">  Xem danh sách lịch hẹn</w:t>
+      </w:r>
+    </w:p>
+    <w:p>
+      <w:pPr>
+        <w:pStyle w:val="BodyText"/>
+        <w:widowControl/>
+        <w:numPr>
+          <w:ilvl w:val="0"/>
+          <w:numId w:val="2"/>
+        </w:numPr>
+        <w:shd w:val="clear" w:color="auto" w:fill="auto"/>
+        <w:spacing w:before="120" w:after="0" w:line="360" w:lineRule="auto"/>
+        <w:ind w:left="1440"/>
+        <w:rPr>
+          <w:lang w:val="vi-VN"/>
+        </w:rPr>
+      </w:pPr>
+      <w:r>
+        <w:rPr>
+          <w:lang w:val="vi-VN"/>
+        </w:rPr>
+        <w:t xml:space="preserve">  Xem danh sách booking</w:t>
+      </w:r>
+      <w:r>
+        <w:rPr>
+          <w:lang w:val="vi-VN"/>
+        </w:rPr>
+        <w:tab/>
+      </w:r>
+    </w:p>
+    <w:p>
+      <w:pPr>
+        <w:pStyle w:val="BodyText"/>
+        <w:widowControl/>
+        <w:numPr>
+          <w:ilvl w:val="0"/>
+          <w:numId w:val="2"/>
+        </w:numPr>
+        <w:shd w:val="clear" w:color="auto" w:fill="auto"/>
+        <w:spacing w:before="120" w:after="0" w:line="360" w:lineRule="auto"/>
+        <w:ind w:left="1440"/>
+        <w:rPr>
+          <w:lang w:val="vi-VN"/>
+        </w:rPr>
+      </w:pPr>
+      <w:r>
+        <w:rPr>
+          <w:lang w:val="vi-VN"/>
+        </w:rPr>
+        <w:t xml:space="preserve">  Xem danh sách payment</w:t>
+      </w:r>
+    </w:p>
+    <w:p>
+      <w:pPr>
+        <w:pStyle w:val="BodyText"/>
+        <w:widowControl/>
+        <w:numPr>
+          <w:ilvl w:val="0"/>
+          <w:numId w:val="2"/>
+        </w:numPr>
+        <w:shd w:val="clear" w:color="auto" w:fill="auto"/>
+        <w:spacing w:before="120" w:after="0" w:line="360" w:lineRule="auto"/>
+        <w:ind w:left="1440"/>
+        <w:rPr>
+          <w:lang w:val="vi-VN"/>
+        </w:rPr>
+      </w:pPr>
+      <w:r>
+        <w:rPr>
+          <w:lang w:val="vi-VN"/>
+        </w:rPr>
+        <w:t xml:space="preserve">  Nâng cấp tin VIP / đẩy tin để được hiển thị nổi bật</w:t>
       </w:r>
     </w:p>
     <w:p>
@@ -580,83 +1599,136 @@
           <w:ilvl w:val="2"/>
           <w:numId w:val="1"/>
         </w:numPr>
-        <w:rPr>
-          <w:lang w:val="vi-VN"/>
-        </w:rPr>
-      </w:pPr>
-      <w:bookmarkStart w:id="3" w:name="_Toc187918912"/>
+        <w:jc w:val="both"/>
+        <w:rPr>
+          <w:lang w:val="vi-VN"/>
+        </w:rPr>
+      </w:pPr>
+      <w:bookmarkStart w:id="2" w:name="_Toc187918912"/>
       <w:r>
         <w:rPr>
           <w:lang w:val="vi-VN"/>
         </w:rPr>
         <w:t>Chức năng dành cho nhân viên.</w:t>
       </w:r>
-      <w:bookmarkEnd w:id="3"/>
-    </w:p>
-    <w:p>
-      <w:pPr>
-        <w:pStyle w:val="BodyText"/>
-        <w:widowControl/>
-        <w:numPr>
-          <w:ilvl w:val="0"/>
-          <w:numId w:val="2"/>
-        </w:numPr>
-        <w:shd w:val="clear" w:color="auto" w:fill="auto"/>
-        <w:spacing w:before="120" w:after="0" w:line="360" w:lineRule="auto"/>
-        <w:ind w:left="1440"/>
-        <w:rPr>
-          <w:lang w:val="vi-VN"/>
-        </w:rPr>
-      </w:pPr>
-      <w:r>
-        <w:rPr>
-          <w:lang w:val="vi-VN"/>
-        </w:rPr>
-        <w:t>Đăng nhập</w:t>
-      </w:r>
-    </w:p>
-    <w:p>
-      <w:pPr>
-        <w:pStyle w:val="BodyText"/>
-        <w:widowControl/>
-        <w:numPr>
-          <w:ilvl w:val="0"/>
-          <w:numId w:val="2"/>
-        </w:numPr>
-        <w:shd w:val="clear" w:color="auto" w:fill="auto"/>
-        <w:spacing w:before="120" w:after="0" w:line="360" w:lineRule="auto"/>
-        <w:ind w:left="1440"/>
-        <w:rPr>
-          <w:lang w:val="vi-VN"/>
-        </w:rPr>
-      </w:pPr>
-      <w:r>
-        <w:rPr>
-          <w:lang w:val="vi-VN"/>
-        </w:rPr>
-        <w:t>Đăng xuất</w:t>
-      </w:r>
-    </w:p>
-    <w:p>
-      <w:pPr>
-        <w:pStyle w:val="BodyText"/>
-        <w:widowControl/>
-        <w:numPr>
-          <w:ilvl w:val="0"/>
-          <w:numId w:val="2"/>
-        </w:numPr>
-        <w:shd w:val="clear" w:color="auto" w:fill="auto"/>
-        <w:spacing w:before="120" w:after="0" w:line="360" w:lineRule="auto"/>
-        <w:ind w:left="1440"/>
-        <w:rPr>
-          <w:lang w:val="vi-VN"/>
-        </w:rPr>
-      </w:pPr>
-      <w:r>
-        <w:rPr>
-          <w:lang w:val="vi-VN"/>
-        </w:rPr>
-        <w:t>Xem danh sách lịch đặt xem bất động sản của khách hàng</w:t>
+      <w:bookmarkEnd w:id="2"/>
+    </w:p>
+    <w:p>
+      <w:pPr>
+        <w:pStyle w:val="BodyText"/>
+        <w:widowControl/>
+        <w:numPr>
+          <w:ilvl w:val="0"/>
+          <w:numId w:val="2"/>
+        </w:numPr>
+        <w:shd w:val="clear" w:color="auto" w:fill="auto"/>
+        <w:spacing w:before="120" w:after="0" w:line="360" w:lineRule="auto"/>
+        <w:ind w:left="1440"/>
+        <w:rPr>
+          <w:lang w:val="vi-VN"/>
+        </w:rPr>
+      </w:pPr>
+      <w:r>
+        <w:rPr>
+          <w:lang w:val="vi-VN"/>
+        </w:rPr>
+        <w:t xml:space="preserve">  Đăng nhập </w:t>
+      </w:r>
+    </w:p>
+    <w:p>
+      <w:pPr>
+        <w:pStyle w:val="BodyText"/>
+        <w:widowControl/>
+        <w:numPr>
+          <w:ilvl w:val="0"/>
+          <w:numId w:val="2"/>
+        </w:numPr>
+        <w:shd w:val="clear" w:color="auto" w:fill="auto"/>
+        <w:spacing w:before="120" w:after="0" w:line="360" w:lineRule="auto"/>
+        <w:ind w:left="1440"/>
+        <w:rPr>
+          <w:lang w:val="vi-VN"/>
+        </w:rPr>
+      </w:pPr>
+      <w:r>
+        <w:rPr>
+          <w:lang w:val="vi-VN"/>
+        </w:rPr>
+        <w:t xml:space="preserve">  Đăng xuất </w:t>
+      </w:r>
+    </w:p>
+    <w:p>
+      <w:pPr>
+        <w:pStyle w:val="BodyText"/>
+        <w:widowControl/>
+        <w:numPr>
+          <w:ilvl w:val="0"/>
+          <w:numId w:val="2"/>
+        </w:numPr>
+        <w:shd w:val="clear" w:color="auto" w:fill="auto"/>
+        <w:spacing w:before="120" w:after="0" w:line="360" w:lineRule="auto"/>
+        <w:ind w:left="1440"/>
+        <w:rPr>
+          <w:lang w:val="vi-VN"/>
+        </w:rPr>
+      </w:pPr>
+      <w:r>
+        <w:rPr>
+          <w:lang w:val="vi-VN"/>
+        </w:rPr>
+        <w:t xml:space="preserve">  Xem danh sách </w:t>
+      </w:r>
+      <w:r>
+        <w:rPr>
+          <w:lang w:val="vi-VN"/>
+        </w:rPr>
+        <w:t>khách h</w:t>
+      </w:r>
+      <w:r>
+        <w:rPr>
+          <w:lang w:val="vi-VN"/>
+        </w:rPr>
+        <w:t>à</w:t>
+      </w:r>
+      <w:r>
+        <w:rPr>
+          <w:lang w:val="vi-VN"/>
+        </w:rPr>
+        <w:t>ng được phân công</w:t>
+      </w:r>
+      <w:r>
+        <w:rPr>
+          <w:lang w:val="vi-VN"/>
+        </w:rPr>
+        <w:t xml:space="preserve"> </w:t>
+      </w:r>
+    </w:p>
+    <w:p>
+      <w:pPr>
+        <w:pStyle w:val="BodyText"/>
+        <w:widowControl/>
+        <w:numPr>
+          <w:ilvl w:val="0"/>
+          <w:numId w:val="2"/>
+        </w:numPr>
+        <w:shd w:val="clear" w:color="auto" w:fill="auto"/>
+        <w:spacing w:before="120" w:after="0" w:line="360" w:lineRule="auto"/>
+        <w:ind w:left="1440"/>
+        <w:rPr>
+          <w:lang w:val="vi-VN"/>
+        </w:rPr>
+      </w:pPr>
+      <w:r>
+        <w:rPr>
+          <w:lang w:val="vi-VN"/>
+        </w:rPr>
+        <w:t xml:space="preserve">  Sửa trạng thái</w:t>
+      </w:r>
+      <w:r>
+        <w:rPr>
+          <w:lang w:val="vi-VN"/>
+        </w:rPr>
+        <w:t xml:space="preserve"> lịch hẹn</w:t>
       </w:r>
     </w:p>
     <w:p>
@@ -666,11 +1738,12 @@
           <w:ilvl w:val="2"/>
           <w:numId w:val="1"/>
         </w:numPr>
-        <w:rPr>
-          <w:lang w:val="vi-VN"/>
-        </w:rPr>
-      </w:pPr>
-      <w:bookmarkStart w:id="4" w:name="_Toc187918913"/>
+        <w:jc w:val="both"/>
+        <w:rPr>
+          <w:lang w:val="vi-VN"/>
+        </w:rPr>
+      </w:pPr>
+      <w:bookmarkStart w:id="3" w:name="_Toc187918913"/>
       <w:r>
         <w:rPr>
           <w:lang w:val="vi-VN"/>
@@ -689,50 +1762,439 @@
         </w:rPr>
         <w:t xml:space="preserve"> lý.</w:t>
       </w:r>
-      <w:bookmarkEnd w:id="4"/>
-    </w:p>
-    <w:p>
-      <w:pPr>
-        <w:pStyle w:val="BodyText"/>
-        <w:widowControl/>
-        <w:numPr>
-          <w:ilvl w:val="0"/>
-          <w:numId w:val="2"/>
-        </w:numPr>
-        <w:shd w:val="clear" w:color="auto" w:fill="auto"/>
-        <w:spacing w:before="120" w:after="0" w:line="360" w:lineRule="auto"/>
-        <w:ind w:left="1440"/>
-        <w:rPr>
-          <w:lang w:val="vi-VN"/>
-        </w:rPr>
-      </w:pPr>
-      <w:r>
-        <w:rPr>
-          <w:lang w:val="vi-VN"/>
-        </w:rPr>
-        <w:t>Đăng nhập</w:t>
-      </w:r>
-    </w:p>
-    <w:p>
-      <w:pPr>
-        <w:pStyle w:val="BodyText"/>
-        <w:widowControl/>
-        <w:numPr>
-          <w:ilvl w:val="0"/>
-          <w:numId w:val="2"/>
-        </w:numPr>
-        <w:shd w:val="clear" w:color="auto" w:fill="auto"/>
-        <w:spacing w:before="120" w:after="0" w:line="360" w:lineRule="auto"/>
-        <w:ind w:left="1440"/>
-        <w:rPr>
-          <w:lang w:val="vi-VN"/>
-        </w:rPr>
-      </w:pPr>
-      <w:r>
-        <w:rPr>
-          <w:lang w:val="vi-VN"/>
-        </w:rPr>
-        <w:t>Đăng xuất</w:t>
+      <w:bookmarkEnd w:id="3"/>
+    </w:p>
+    <w:p>
+      <w:pPr>
+        <w:pStyle w:val="BodyText"/>
+        <w:widowControl/>
+        <w:numPr>
+          <w:ilvl w:val="0"/>
+          <w:numId w:val="2"/>
+        </w:numPr>
+        <w:shd w:val="clear" w:color="auto" w:fill="auto"/>
+        <w:spacing w:before="120" w:after="0" w:line="360" w:lineRule="auto"/>
+        <w:ind w:left="1440"/>
+        <w:rPr>
+          <w:lang w:val="vi-VN"/>
+        </w:rPr>
+      </w:pPr>
+      <w:r>
+        <w:rPr>
+          <w:lang w:val="vi-VN"/>
+        </w:rPr>
+        <w:t xml:space="preserve">  Đăng nhập </w:t>
+      </w:r>
+    </w:p>
+    <w:p>
+      <w:pPr>
+        <w:pStyle w:val="BodyText"/>
+        <w:widowControl/>
+        <w:numPr>
+          <w:ilvl w:val="0"/>
+          <w:numId w:val="2"/>
+        </w:numPr>
+        <w:shd w:val="clear" w:color="auto" w:fill="auto"/>
+        <w:spacing w:before="120" w:after="0" w:line="360" w:lineRule="auto"/>
+        <w:ind w:left="1440"/>
+        <w:rPr>
+          <w:lang w:val="vi-VN"/>
+        </w:rPr>
+      </w:pPr>
+      <w:r>
+        <w:rPr>
+          <w:lang w:val="vi-VN"/>
+        </w:rPr>
+        <w:t xml:space="preserve">  Đăng xuất </w:t>
+      </w:r>
+    </w:p>
+    <w:p>
+      <w:pPr>
+        <w:pStyle w:val="BodyText"/>
+        <w:widowControl/>
+        <w:numPr>
+          <w:ilvl w:val="0"/>
+          <w:numId w:val="2"/>
+        </w:numPr>
+        <w:shd w:val="clear" w:color="auto" w:fill="auto"/>
+        <w:spacing w:before="120" w:after="0" w:line="360" w:lineRule="auto"/>
+        <w:ind w:left="1440"/>
+        <w:rPr>
+          <w:lang w:val="vi-VN"/>
+        </w:rPr>
+      </w:pPr>
+      <w:r>
+        <w:rPr>
+          <w:lang w:val="vi-VN"/>
+        </w:rPr>
+        <w:t xml:space="preserve">  Quản lý danh sách tài k</w:t>
+      </w:r>
+      <w:r>
+        <w:rPr>
+          <w:lang w:val="vi-VN"/>
+        </w:rPr>
+        <w:t>hoản</w:t>
+      </w:r>
+    </w:p>
+    <w:p>
+      <w:pPr>
+        <w:pStyle w:val="BodyText"/>
+        <w:widowControl/>
+        <w:numPr>
+          <w:ilvl w:val="0"/>
+          <w:numId w:val="2"/>
+        </w:numPr>
+        <w:shd w:val="clear" w:color="auto" w:fill="auto"/>
+        <w:spacing w:before="120" w:after="0" w:line="360" w:lineRule="auto"/>
+        <w:ind w:left="1440"/>
+        <w:rPr>
+          <w:lang w:val="vi-VN"/>
+        </w:rPr>
+      </w:pPr>
+      <w:r>
+        <w:rPr>
+          <w:lang w:val="vi-VN"/>
+        </w:rPr>
+        <w:t xml:space="preserve">  Xem danh sách toàn bộ </w:t>
+      </w:r>
+      <w:r>
+        <w:rPr>
+          <w:lang w:val="vi-VN"/>
+        </w:rPr>
+        <w:t>không gian văn phòng</w:t>
+      </w:r>
+      <w:r>
+        <w:rPr>
+          <w:lang w:val="vi-VN"/>
+        </w:rPr>
+        <w:t xml:space="preserve"> </w:t>
+      </w:r>
+    </w:p>
+    <w:p>
+      <w:pPr>
+        <w:pStyle w:val="BodyText"/>
+        <w:widowControl/>
+        <w:numPr>
+          <w:ilvl w:val="0"/>
+          <w:numId w:val="2"/>
+        </w:numPr>
+        <w:shd w:val="clear" w:color="auto" w:fill="auto"/>
+        <w:spacing w:before="120" w:after="0" w:line="360" w:lineRule="auto"/>
+        <w:ind w:left="1440"/>
+        <w:rPr>
+          <w:lang w:val="vi-VN"/>
+        </w:rPr>
+      </w:pPr>
+      <w:r>
+        <w:rPr>
+          <w:lang w:val="vi-VN"/>
+        </w:rPr>
+        <w:t xml:space="preserve">  Duyệt </w:t>
+      </w:r>
+      <w:r>
+        <w:rPr>
+          <w:lang w:val="vi-VN"/>
+        </w:rPr>
+        <w:t>không gian văn phòng</w:t>
+      </w:r>
+      <w:r>
+        <w:rPr>
+          <w:lang w:val="vi-VN"/>
+        </w:rPr>
+        <w:t xml:space="preserve"> được ký gửi bởi chủ nhà </w:t>
+      </w:r>
+    </w:p>
+    <w:p>
+      <w:pPr>
+        <w:pStyle w:val="BodyText"/>
+        <w:widowControl/>
+        <w:numPr>
+          <w:ilvl w:val="0"/>
+          <w:numId w:val="2"/>
+        </w:numPr>
+        <w:shd w:val="clear" w:color="auto" w:fill="auto"/>
+        <w:spacing w:before="120" w:after="0" w:line="360" w:lineRule="auto"/>
+        <w:ind w:left="1440"/>
+        <w:rPr>
+          <w:lang w:val="vi-VN"/>
+        </w:rPr>
+      </w:pPr>
+      <w:r>
+        <w:rPr>
+          <w:lang w:val="vi-VN"/>
+        </w:rPr>
+        <w:t xml:space="preserve">  </w:t>
+      </w:r>
+      <w:r>
+        <w:rPr>
+          <w:lang w:val="vi-VN"/>
+        </w:rPr>
+        <w:t>Cấp tài khoản cho nhân viên</w:t>
+      </w:r>
+    </w:p>
+    <w:p>
+      <w:pPr>
+        <w:pStyle w:val="BodyText"/>
+        <w:widowControl/>
+        <w:numPr>
+          <w:ilvl w:val="0"/>
+          <w:numId w:val="2"/>
+        </w:numPr>
+        <w:shd w:val="clear" w:color="auto" w:fill="auto"/>
+        <w:spacing w:before="120" w:after="0" w:line="360" w:lineRule="auto"/>
+        <w:ind w:left="1440"/>
+        <w:rPr>
+          <w:lang w:val="vi-VN"/>
+        </w:rPr>
+      </w:pPr>
+      <w:r>
+        <w:rPr>
+          <w:lang w:val="vi-VN"/>
+        </w:rPr>
+        <w:t xml:space="preserve">  </w:t>
+      </w:r>
+      <w:r>
+        <w:rPr>
+          <w:lang w:val="vi-VN"/>
+        </w:rPr>
+        <w:t>Phân lịch hẹn cho nhân viên</w:t>
+      </w:r>
+    </w:p>
+    <w:p>
+      <w:pPr>
+        <w:pStyle w:val="BodyText"/>
+        <w:widowControl/>
+        <w:numPr>
+          <w:ilvl w:val="0"/>
+          <w:numId w:val="2"/>
+        </w:numPr>
+        <w:shd w:val="clear" w:color="auto" w:fill="auto"/>
+        <w:spacing w:before="120" w:after="0" w:line="360" w:lineRule="auto"/>
+        <w:ind w:left="1440"/>
+        <w:rPr>
+          <w:lang w:val="vi-VN"/>
+        </w:rPr>
+      </w:pPr>
+      <w:r>
+        <w:rPr>
+          <w:lang w:val="vi-VN"/>
+        </w:rPr>
+        <w:t xml:space="preserve">  </w:t>
+      </w:r>
+      <w:r>
+        <w:rPr>
+          <w:lang w:val="vi-VN"/>
+        </w:rPr>
+        <w:t>Xem danh sách lịch hẹn</w:t>
+      </w:r>
+    </w:p>
+    <w:p>
+      <w:pPr>
+        <w:pStyle w:val="BodyText"/>
+        <w:widowControl/>
+        <w:numPr>
+          <w:ilvl w:val="0"/>
+          <w:numId w:val="2"/>
+        </w:numPr>
+        <w:shd w:val="clear" w:color="auto" w:fill="auto"/>
+        <w:spacing w:before="120" w:after="0" w:line="360" w:lineRule="auto"/>
+        <w:ind w:left="1440"/>
+        <w:rPr>
+          <w:lang w:val="vi-VN"/>
+        </w:rPr>
+      </w:pPr>
+      <w:r>
+        <w:rPr>
+          <w:lang w:val="vi-VN"/>
+        </w:rPr>
+        <w:t xml:space="preserve">  Xem danh sách booking</w:t>
+      </w:r>
+      <w:r>
+        <w:rPr>
+          <w:lang w:val="vi-VN"/>
+        </w:rPr>
+        <w:tab/>
+      </w:r>
+    </w:p>
+    <w:p>
+      <w:pPr>
+        <w:pStyle w:val="BodyText"/>
+        <w:widowControl/>
+        <w:numPr>
+          <w:ilvl w:val="0"/>
+          <w:numId w:val="2"/>
+        </w:numPr>
+        <w:shd w:val="clear" w:color="auto" w:fill="auto"/>
+        <w:spacing w:before="120" w:after="0" w:line="360" w:lineRule="auto"/>
+        <w:ind w:left="1440"/>
+        <w:rPr>
+          <w:lang w:val="vi-VN"/>
+        </w:rPr>
+      </w:pPr>
+      <w:r>
+        <w:rPr>
+          <w:lang w:val="vi-VN"/>
+        </w:rPr>
+        <w:t xml:space="preserve">  Xem danh sách payment</w:t>
+      </w:r>
+    </w:p>
+    <w:p>
+      <w:pPr>
+        <w:pStyle w:val="BodyText"/>
+        <w:widowControl/>
+        <w:numPr>
+          <w:ilvl w:val="0"/>
+          <w:numId w:val="2"/>
+        </w:numPr>
+        <w:shd w:val="clear" w:color="auto" w:fill="auto"/>
+        <w:spacing w:before="120" w:after="0" w:line="360" w:lineRule="auto"/>
+        <w:ind w:left="1440"/>
+        <w:rPr>
+          <w:lang w:val="vi-VN"/>
+        </w:rPr>
+      </w:pPr>
+      <w:r>
+        <w:rPr>
+          <w:lang w:val="vi-VN"/>
+        </w:rPr>
+        <w:t xml:space="preserve">  Phân tích thị trường </w:t>
+      </w:r>
+      <w:r>
+        <w:rPr>
+          <w:lang w:val="vi-VN"/>
+        </w:rPr>
+        <w:t>không gian văn phòng</w:t>
+      </w:r>
+      <w:r>
+        <w:rPr>
+          <w:lang w:val="vi-VN"/>
+        </w:rPr>
+        <w:t xml:space="preserve"> </w:t>
+      </w:r>
+    </w:p>
+    <w:p>
+      <w:pPr>
+        <w:pStyle w:val="BodyText"/>
+        <w:widowControl/>
+        <w:numPr>
+          <w:ilvl w:val="0"/>
+          <w:numId w:val="2"/>
+        </w:numPr>
+        <w:shd w:val="clear" w:color="auto" w:fill="auto"/>
+        <w:spacing w:before="120" w:after="0" w:line="360" w:lineRule="auto"/>
+        <w:ind w:left="1440"/>
+        <w:rPr>
+          <w:lang w:val="vi-VN"/>
+        </w:rPr>
+      </w:pPr>
+      <w:r>
+        <w:rPr>
+          <w:lang w:val="vi-VN"/>
+        </w:rPr>
+        <w:t xml:space="preserve">  Quản trị thông tin dự án, nhà đầu tư</w:t>
+      </w:r>
+    </w:p>
+    <w:p>
+      <w:pPr>
+        <w:pStyle w:val="Heading3"/>
+        <w:numPr>
+          <w:ilvl w:val="2"/>
+          <w:numId w:val="1"/>
+        </w:numPr>
+        <w:jc w:val="both"/>
+        <w:rPr>
+          <w:lang w:val="vi-VN"/>
+        </w:rPr>
+      </w:pPr>
+      <w:r>
+        <w:rPr>
+          <w:lang w:val="vi-VN"/>
+        </w:rPr>
+        <w:t xml:space="preserve">Chức năng </w:t>
+      </w:r>
+      <w:r>
+        <w:rPr>
+          <w:lang w:val="vi-VN"/>
+        </w:rPr>
+        <w:t>chung của hệ thống</w:t>
+      </w:r>
+      <w:r>
+        <w:rPr>
+          <w:lang w:val="vi-VN"/>
+        </w:rPr>
+        <w:t>.</w:t>
+      </w:r>
+    </w:p>
+    <w:p>
+      <w:pPr>
+        <w:pStyle w:val="BodyText"/>
+        <w:widowControl/>
+        <w:numPr>
+          <w:ilvl w:val="0"/>
+          <w:numId w:val="2"/>
+        </w:numPr>
+        <w:shd w:val="clear" w:color="auto" w:fill="auto"/>
+        <w:spacing w:before="120" w:after="0" w:line="360" w:lineRule="auto"/>
+        <w:ind w:left="1440"/>
+        <w:rPr>
+          <w:lang w:val="vi-VN"/>
+        </w:rPr>
+      </w:pPr>
+      <w:r>
+        <w:rPr>
+          <w:lang w:val="vi-VN"/>
+        </w:rPr>
+        <w:t xml:space="preserve">  Hiển thị danh sách không gian văn phòng sẵn sàng cho thuê theo tag</w:t>
+      </w:r>
+    </w:p>
+    <w:p>
+      <w:pPr>
+        <w:pStyle w:val="BodyText"/>
+        <w:widowControl/>
+        <w:numPr>
+          <w:ilvl w:val="0"/>
+          <w:numId w:val="2"/>
+        </w:numPr>
+        <w:shd w:val="clear" w:color="auto" w:fill="auto"/>
+        <w:spacing w:before="120" w:after="0" w:line="360" w:lineRule="auto"/>
+        <w:ind w:left="1440"/>
+        <w:rPr>
+          <w:lang w:val="vi-VN"/>
+        </w:rPr>
+      </w:pPr>
+      <w:r>
+        <w:rPr>
+          <w:lang w:val="vi-VN"/>
+        </w:rPr>
+        <w:t xml:space="preserve">  Cập nhật trạng thái của </w:t>
+      </w:r>
+      <w:r>
+        <w:rPr>
+          <w:lang w:val="vi-VN"/>
+        </w:rPr>
+        <w:t>booking sau khi hết hạn thuê</w:t>
+      </w:r>
+    </w:p>
+    <w:p>
+      <w:pPr>
+        <w:pStyle w:val="BodyText"/>
+        <w:widowControl/>
+        <w:numPr>
+          <w:ilvl w:val="0"/>
+          <w:numId w:val="2"/>
+        </w:numPr>
+        <w:shd w:val="clear" w:color="auto" w:fill="auto"/>
+        <w:spacing w:before="120" w:after="0" w:line="360" w:lineRule="auto"/>
+        <w:ind w:left="1440"/>
+        <w:rPr>
+          <w:lang w:val="vi-VN"/>
+        </w:rPr>
+      </w:pPr>
+      <w:r>
+        <w:rPr>
+          <w:lang w:val="vi-VN"/>
+        </w:rPr>
+        <w:t xml:space="preserve">  Cập nhật trạng thái của không gian văn phòng sau khi hết hạn thuê</w:t>
       </w:r>
     </w:p>
     <w:p>
@@ -755,51 +2217,215 @@
           <w:lang w:val="vi-VN"/>
         </w:rPr>
         <w:lastRenderedPageBreak/>
-        <w:t>Xem danh sách toàn bộ bất động sản</w:t>
-      </w:r>
-    </w:p>
-    <w:p>
-      <w:pPr>
-        <w:pStyle w:val="BodyText"/>
-        <w:widowControl/>
-        <w:numPr>
-          <w:ilvl w:val="0"/>
-          <w:numId w:val="2"/>
-        </w:numPr>
-        <w:shd w:val="clear" w:color="auto" w:fill="auto"/>
-        <w:spacing w:before="120" w:after="0" w:line="360" w:lineRule="auto"/>
-        <w:ind w:left="1440"/>
-        <w:rPr>
-          <w:lang w:val="vi-VN"/>
-        </w:rPr>
-      </w:pPr>
-      <w:r>
-        <w:rPr>
-          <w:lang w:val="vi-VN"/>
-        </w:rPr>
-        <w:t>Duyệt bất động sản được ký gửi bởi chủ nhà</w:t>
-      </w:r>
-    </w:p>
-    <w:p>
-      <w:pPr>
-        <w:pStyle w:val="BodyText"/>
-        <w:widowControl/>
-        <w:numPr>
-          <w:ilvl w:val="0"/>
-          <w:numId w:val="2"/>
-        </w:numPr>
-        <w:shd w:val="clear" w:color="auto" w:fill="auto"/>
-        <w:spacing w:before="120" w:after="0" w:line="360" w:lineRule="auto"/>
-        <w:ind w:left="1440"/>
-        <w:rPr>
-          <w:lang w:val="vi-VN"/>
-        </w:rPr>
-      </w:pPr>
-      <w:r>
-        <w:rPr>
-          <w:lang w:val="vi-VN"/>
-        </w:rPr>
-        <w:t>Gửi email cho chủ nhà khi duyệt ký gửi thành công</w:t>
+        <w:t xml:space="preserve">  Gửi email cho khách hàng khi đặt lịch thành công </w:t>
+      </w:r>
+    </w:p>
+    <w:p>
+      <w:pPr>
+        <w:pStyle w:val="BodyText"/>
+        <w:widowControl/>
+        <w:numPr>
+          <w:ilvl w:val="0"/>
+          <w:numId w:val="2"/>
+        </w:numPr>
+        <w:shd w:val="clear" w:color="auto" w:fill="auto"/>
+        <w:spacing w:before="120" w:after="0" w:line="360" w:lineRule="auto"/>
+        <w:ind w:left="1440"/>
+        <w:rPr>
+          <w:lang w:val="vi-VN"/>
+        </w:rPr>
+      </w:pPr>
+      <w:r>
+        <w:rPr>
+          <w:lang w:val="vi-VN"/>
+        </w:rPr>
+        <w:t xml:space="preserve">  Gửi email cho khách hàng khi đặt cọc thành công </w:t>
+      </w:r>
+    </w:p>
+    <w:p>
+      <w:pPr>
+        <w:pStyle w:val="BodyText"/>
+        <w:widowControl/>
+        <w:numPr>
+          <w:ilvl w:val="0"/>
+          <w:numId w:val="2"/>
+        </w:numPr>
+        <w:shd w:val="clear" w:color="auto" w:fill="auto"/>
+        <w:spacing w:before="120" w:after="0" w:line="360" w:lineRule="auto"/>
+        <w:ind w:left="1440"/>
+        <w:rPr>
+          <w:lang w:val="vi-VN"/>
+        </w:rPr>
+      </w:pPr>
+      <w:r>
+        <w:rPr>
+          <w:lang w:val="vi-VN"/>
+        </w:rPr>
+        <w:t xml:space="preserve">  Gửi email cho chủ nhà khi duyệt ký gửi thành công </w:t>
+      </w:r>
+    </w:p>
+    <w:p>
+      <w:pPr>
+        <w:pStyle w:val="BodyText"/>
+        <w:widowControl/>
+        <w:numPr>
+          <w:ilvl w:val="0"/>
+          <w:numId w:val="2"/>
+        </w:numPr>
+        <w:shd w:val="clear" w:color="auto" w:fill="auto"/>
+        <w:spacing w:before="120" w:after="0" w:line="360" w:lineRule="auto"/>
+        <w:ind w:left="1440"/>
+        <w:rPr>
+          <w:lang w:val="vi-VN"/>
+        </w:rPr>
+      </w:pPr>
+      <w:r>
+        <w:rPr>
+          <w:lang w:val="vi-VN"/>
+        </w:rPr>
+        <w:t xml:space="preserve">  Gửi email cho chủ nhà khi </w:t>
+      </w:r>
+      <w:r>
+        <w:rPr>
+          <w:lang w:val="vi-VN"/>
+        </w:rPr>
+        <w:t>có lịch hẹn mới</w:t>
+      </w:r>
+    </w:p>
+    <w:p>
+      <w:pPr>
+        <w:pStyle w:val="BodyText"/>
+        <w:widowControl/>
+        <w:numPr>
+          <w:ilvl w:val="0"/>
+          <w:numId w:val="2"/>
+        </w:numPr>
+        <w:shd w:val="clear" w:color="auto" w:fill="auto"/>
+        <w:spacing w:before="120" w:after="0" w:line="360" w:lineRule="auto"/>
+        <w:ind w:left="1440"/>
+        <w:rPr>
+          <w:lang w:val="vi-VN"/>
+        </w:rPr>
+      </w:pPr>
+      <w:r>
+        <w:rPr>
+          <w:lang w:val="vi-VN"/>
+        </w:rPr>
+        <w:t xml:space="preserve">  Gửi email cho chủ nhà khi </w:t>
+      </w:r>
+      <w:r>
+        <w:rPr>
+          <w:lang w:val="vi-VN"/>
+        </w:rPr>
+        <w:t>có không gian văn phòng được đặt cọc</w:t>
+      </w:r>
+    </w:p>
+    <w:p>
+      <w:pPr>
+        <w:pStyle w:val="BodyText"/>
+        <w:widowControl/>
+        <w:numPr>
+          <w:ilvl w:val="0"/>
+          <w:numId w:val="2"/>
+        </w:numPr>
+        <w:shd w:val="clear" w:color="auto" w:fill="auto"/>
+        <w:spacing w:before="120" w:after="0" w:line="360" w:lineRule="auto"/>
+        <w:ind w:left="1440"/>
+        <w:rPr>
+          <w:lang w:val="vi-VN"/>
+        </w:rPr>
+      </w:pPr>
+      <w:r>
+        <w:rPr>
+          <w:lang w:val="vi-VN"/>
+        </w:rPr>
+        <w:t xml:space="preserve">  Gửi email cho </w:t>
+      </w:r>
+      <w:r>
+        <w:rPr>
+          <w:lang w:val="vi-VN"/>
+        </w:rPr>
+        <w:t>admin</w:t>
+      </w:r>
+      <w:r>
+        <w:rPr>
+          <w:lang w:val="vi-VN"/>
+        </w:rPr>
+        <w:t xml:space="preserve"> khi có lịch hẹn mới</w:t>
+      </w:r>
+    </w:p>
+    <w:p>
+      <w:pPr>
+        <w:pStyle w:val="BodyText"/>
+        <w:widowControl/>
+        <w:numPr>
+          <w:ilvl w:val="0"/>
+          <w:numId w:val="2"/>
+        </w:numPr>
+        <w:shd w:val="clear" w:color="auto" w:fill="auto"/>
+        <w:spacing w:before="120" w:after="0" w:line="360" w:lineRule="auto"/>
+        <w:ind w:left="1440"/>
+        <w:rPr>
+          <w:lang w:val="vi-VN"/>
+        </w:rPr>
+      </w:pPr>
+      <w:r>
+        <w:rPr>
+          <w:lang w:val="vi-VN"/>
+        </w:rPr>
+        <w:t xml:space="preserve">  Gửi email cho </w:t>
+      </w:r>
+      <w:r>
+        <w:rPr>
+          <w:lang w:val="vi-VN"/>
+        </w:rPr>
+        <w:t>admin</w:t>
+      </w:r>
+      <w:r>
+        <w:rPr>
+          <w:lang w:val="vi-VN"/>
+        </w:rPr>
+        <w:t xml:space="preserve"> khi có không gian văn phòng được đặt cọc</w:t>
+      </w:r>
+    </w:p>
+    <w:p>
+      <w:pPr>
+        <w:pStyle w:val="BodyText"/>
+        <w:widowControl/>
+        <w:numPr>
+          <w:ilvl w:val="0"/>
+          <w:numId w:val="2"/>
+        </w:numPr>
+        <w:shd w:val="clear" w:color="auto" w:fill="auto"/>
+        <w:spacing w:before="120" w:after="0" w:line="360" w:lineRule="auto"/>
+        <w:ind w:left="1440"/>
+        <w:rPr>
+          <w:lang w:val="vi-VN"/>
+        </w:rPr>
+      </w:pPr>
+      <w:r>
+        <w:rPr>
+          <w:lang w:val="vi-VN"/>
+        </w:rPr>
+        <w:t xml:space="preserve">  Gửi email cho </w:t>
+      </w:r>
+      <w:r>
+        <w:rPr>
+          <w:lang w:val="vi-VN"/>
+        </w:rPr>
+        <w:t>nhân viên</w:t>
+      </w:r>
+      <w:r>
+        <w:rPr>
+          <w:lang w:val="vi-VN"/>
+        </w:rPr>
+        <w:t xml:space="preserve"> khi </w:t>
+      </w:r>
+      <w:r>
+        <w:rPr>
+          <w:lang w:val="vi-VN"/>
+        </w:rPr>
+        <w:t>được phân khách hàng</w:t>
       </w:r>
     </w:p>
     <w:p>
@@ -809,18 +2435,19 @@
           <w:ilvl w:val="1"/>
           <w:numId w:val="1"/>
         </w:numPr>
-        <w:rPr>
-          <w:lang w:val="vi-VN"/>
-        </w:rPr>
-      </w:pPr>
-      <w:bookmarkStart w:id="5" w:name="_Toc187918914"/>
+        <w:jc w:val="both"/>
+        <w:rPr>
+          <w:lang w:val="vi-VN"/>
+        </w:rPr>
+      </w:pPr>
+      <w:bookmarkStart w:id="4" w:name="_Toc187918914"/>
       <w:r>
         <w:rPr>
           <w:lang w:val="vi-VN"/>
         </w:rPr>
         <w:t>Yêu cầu phi chức năng</w:t>
       </w:r>
-      <w:bookmarkEnd w:id="5"/>
+      <w:bookmarkEnd w:id="4"/>
     </w:p>
     <w:p>
       <w:pPr>
@@ -917,34 +2544,17 @@
           <w:ilvl w:val="1"/>
           <w:numId w:val="1"/>
         </w:numPr>
-        <w:rPr>
-          <w:lang w:val="vi-VN"/>
-        </w:rPr>
-      </w:pPr>
-      <w:r>
-        <w:t xml:space="preserve">Công </w:t>
-      </w:r>
-      <w:proofErr w:type="spellStart"/>
-      <w:r>
-        <w:t>nghệ</w:t>
-      </w:r>
-      <w:proofErr w:type="spellEnd"/>
-      <w:r>
-        <w:t xml:space="preserve"> </w:t>
-      </w:r>
-      <w:proofErr w:type="spellStart"/>
-      <w:r>
-        <w:t>sử</w:t>
-      </w:r>
-      <w:proofErr w:type="spellEnd"/>
-      <w:r>
-        <w:t xml:space="preserve"> </w:t>
-      </w:r>
-      <w:proofErr w:type="spellStart"/>
-      <w:r>
-        <w:t>dụng</w:t>
-      </w:r>
-      <w:proofErr w:type="spellEnd"/>
+        <w:jc w:val="both"/>
+        <w:rPr>
+          <w:lang w:val="vi-VN"/>
+        </w:rPr>
+      </w:pPr>
+      <w:r>
+        <w:rPr>
+          <w:lang w:val="vi-VN"/>
+        </w:rPr>
+        <w:t>Công nghệ sử dụng</w:t>
+      </w:r>
     </w:p>
     <w:p>
       <w:pPr>
@@ -962,7 +2572,7 @@
       </w:pPr>
       <w:r>
         <w:rPr>
-          <w:lang w:bidi="vi-VN"/>
+          <w:lang w:val="vi-VN" w:bidi="vi-VN"/>
         </w:rPr>
         <w:t>FE</w:t>
       </w:r>
@@ -1063,7 +2673,7 @@
       </w:pPr>
       <w:r>
         <w:rPr>
-          <w:lang w:bidi="vi-VN"/>
+          <w:lang w:val="vi-VN" w:bidi="vi-VN"/>
         </w:rPr>
         <w:t>BE</w:t>
       </w:r>
@@ -1144,7 +2754,7 @@
       </w:pPr>
       <w:r>
         <w:rPr>
-          <w:lang w:bidi="vi-VN"/>
+          <w:lang w:val="vi-VN" w:bidi="vi-VN"/>
         </w:rPr>
         <w:t>DB</w:t>
       </w:r>
@@ -1166,33 +2776,28 @@
         <w:rPr>
           <w:lang w:val="vi-VN" w:bidi="vi-VN"/>
         </w:rPr>
-        <w:t>MySQL: Lưu trữ dữ liệu</w:t>
-      </w:r>
-      <w:r>
+        <w:t>MySQL: Lưu trữ dữ liệu.</w:t>
+      </w:r>
+    </w:p>
+    <w:p>
+      <w:pPr>
+        <w:pStyle w:val="BodyText"/>
+        <w:widowControl/>
+        <w:numPr>
+          <w:ilvl w:val="0"/>
+          <w:numId w:val="2"/>
+        </w:numPr>
+        <w:spacing w:before="120" w:after="0"/>
+        <w:ind w:left="1440"/>
         <w:rPr>
           <w:lang w:val="vi-VN" w:bidi="vi-VN"/>
         </w:rPr>
-        <w:t>.</w:t>
-      </w:r>
-    </w:p>
-    <w:p>
-      <w:pPr>
-        <w:pStyle w:val="BodyText"/>
-        <w:widowControl/>
-        <w:numPr>
-          <w:ilvl w:val="0"/>
-          <w:numId w:val="2"/>
-        </w:numPr>
-        <w:spacing w:before="120" w:after="0"/>
-        <w:ind w:left="1440"/>
-        <w:rPr>
-          <w:lang w:bidi="vi-VN"/>
-        </w:rPr>
-      </w:pPr>
-      <w:r>
-        <w:rPr>
-          <w:lang w:bidi="vi-VN"/>
-        </w:rPr>
+      </w:pPr>
+      <w:r>
+        <w:rPr>
+          <w:lang w:val="vi-VN" w:bidi="vi-VN"/>
+        </w:rPr>
+        <w:lastRenderedPageBreak/>
         <w:t>Third - party</w:t>
       </w:r>
     </w:p>
@@ -1211,88 +2816,10 @@
       </w:pPr>
       <w:r>
         <w:rPr>
-          <w:lang w:bidi="vi-VN"/>
-        </w:rPr>
-        <w:t xml:space="preserve">Facebook: </w:t>
-      </w:r>
-      <w:proofErr w:type="spellStart"/>
-      <w:r>
-        <w:rPr>
-          <w:lang w:bidi="vi-VN"/>
-        </w:rPr>
-        <w:t>Đăng</w:t>
-      </w:r>
-      <w:proofErr w:type="spellEnd"/>
-      <w:r>
-        <w:rPr>
-          <w:lang w:bidi="vi-VN"/>
-        </w:rPr>
-        <w:t xml:space="preserve"> </w:t>
-      </w:r>
-      <w:proofErr w:type="spellStart"/>
-      <w:r>
-        <w:rPr>
-          <w:lang w:bidi="vi-VN"/>
-        </w:rPr>
-        <w:t>nhập</w:t>
-      </w:r>
-      <w:proofErr w:type="spellEnd"/>
-      <w:r>
-        <w:rPr>
-          <w:lang w:bidi="vi-VN"/>
-        </w:rPr>
-        <w:t xml:space="preserve"> website </w:t>
-      </w:r>
-      <w:proofErr w:type="spellStart"/>
-      <w:r>
-        <w:rPr>
-          <w:lang w:bidi="vi-VN"/>
-        </w:rPr>
-        <w:t>bằng</w:t>
-      </w:r>
-      <w:proofErr w:type="spellEnd"/>
-      <w:r>
-        <w:rPr>
-          <w:lang w:bidi="vi-VN"/>
-        </w:rPr>
-        <w:t xml:space="preserve"> </w:t>
-      </w:r>
-      <w:proofErr w:type="spellStart"/>
-      <w:r>
-        <w:rPr>
-          <w:lang w:bidi="vi-VN"/>
-        </w:rPr>
-        <w:t>tài</w:t>
-      </w:r>
-      <w:proofErr w:type="spellEnd"/>
-      <w:r>
-        <w:rPr>
-          <w:lang w:bidi="vi-VN"/>
-        </w:rPr>
-        <w:t xml:space="preserve"> </w:t>
-      </w:r>
-      <w:proofErr w:type="spellStart"/>
-      <w:r>
-        <w:rPr>
-          <w:lang w:bidi="vi-VN"/>
-        </w:rPr>
-        <w:t>khoản</w:t>
-      </w:r>
-      <w:proofErr w:type="spellEnd"/>
-      <w:r>
-        <w:rPr>
-          <w:lang w:bidi="vi-VN"/>
-        </w:rPr>
-        <w:t xml:space="preserve"> </w:t>
-      </w:r>
-      <w:proofErr w:type="spellStart"/>
-      <w:r>
-        <w:rPr>
-          <w:lang w:bidi="vi-VN"/>
-        </w:rPr>
-        <w:t>facebook</w:t>
-      </w:r>
-      <w:proofErr w:type="spellEnd"/>
+          <w:lang w:val="vi-VN" w:bidi="vi-VN"/>
+        </w:rPr>
+        <w:t>Facebook: Đăng nhập website bằng tài khoản facebook</w:t>
+      </w:r>
     </w:p>
     <w:p>
       <w:pPr>
@@ -1344,6 +2871,26 @@
           <w:lang w:val="vi-VN" w:bidi="vi-VN"/>
         </w:rPr>
         <w:t>hợp để làm chức năng gửi mail</w:t>
+      </w:r>
+    </w:p>
+    <w:p>
+      <w:pPr>
+        <w:pStyle w:val="BodyText"/>
+        <w:numPr>
+          <w:ilvl w:val="0"/>
+          <w:numId w:val="3"/>
+        </w:numPr>
+        <w:spacing w:before="120" w:after="0" w:line="360" w:lineRule="auto"/>
+        <w:ind w:left="1800"/>
+        <w:rPr>
+          <w:lang w:val="vi-VN" w:bidi="vi-VN"/>
+        </w:rPr>
+      </w:pPr>
+      <w:r>
+        <w:rPr>
+          <w:lang w:val="vi-VN" w:bidi="vi-VN"/>
+        </w:rPr>
+        <w:t>Payment Gateway: Tích hợp cổng thanh toán trực tuyến</w:t>
       </w:r>
     </w:p>
     <w:p>
@@ -1369,6 +2916,458 @@
 <file path=word/numbering.xml><?xml version="1.0" encoding="utf-8"?>
 <w:numbering xmlns:wpc="http://schemas.microsoft.com/office/word/2010/wordprocessingCanvas" xmlns:cx="http://schemas.microsoft.com/office/drawing/2014/chartex" xmlns:cx1="http://schemas.microsoft.com/office/drawing/2015/9/8/chartex" xmlns:cx2="http://schemas.microsoft.com/office/drawing/2015/10/21/chartex" xmlns:cx3="http://schemas.microsoft.com/office/drawing/2016/5/9/chartex" xmlns:cx4="http://schemas.microsoft.com/office/drawing/2016/5/10/chartex" xmlns:cx5="http://schemas.microsoft.com/office/drawing/2016/5/11/chartex" xmlns:cx6="http://schemas.microsoft.com/office/drawing/2016/5/12/chartex" xmlns:cx7="http://schemas.microsoft.com/office/drawing/2016/5/13/chartex" xmlns:cx8="http://schemas.microsoft.com/office/drawing/2016/5/14/chartex" xmlns:mc="http://schemas.openxmlformats.org/markup-compatibility/2006" xmlns:aink="http://schemas.microsoft.com/office/drawing/2016/ink" xmlns:am3d="http://schemas.microsoft.com/office/drawing/2017/model3d" xmlns:o="urn:schemas-microsoft-com:office:office" xmlns:oel="http://schemas.microsoft.com/office/2019/extlst" xmlns:r="http://schemas.openxmlformats.org/officeDocument/2006/relationships" xmlns:m="http://schemas.openxmlformats.org/officeDocument/2006/math" xmlns:v="urn:schemas-microsoft-com:vml" xmlns:wp14="http://schemas.microsoft.com/office/word/2010/wordprocessingDrawing" xmlns:wp="http://schemas.openxmlformats.org/drawingml/2006/wordprocessingDrawing" xmlns:w10="urn:schemas-microsoft-com:office:word" xmlns:w="http://schemas.openxmlformats.org/wordprocessingml/2006/main" xmlns:w14="http://schemas.microsoft.com/office/word/2010/wordml" xmlns:w15="http://schemas.microsoft.com/office/word/2012/wordml" xmlns:w16cex="http://schemas.microsoft.com/office/word/2018/wordml/cex" xmlns:w16cid="http://schemas.microsoft.com/office/word/2016/wordml/cid" xmlns:w16="http://schemas.microsoft.com/office/word/2018/wordml" xmlns:w16du="http://schemas.microsoft.com/office/word/2023/wordml/word16du" xmlns:w16sdtdh="http://schemas.microsoft.com/office/word/2020/wordml/sdtdatahash" xmlns:w16sdtfl="http://schemas.microsoft.com/office/word/2024/wordml/sdtformatlock" xmlns:w16se="http://schemas.microsoft.com/office/word/2015/wordml/symex" xmlns:wpg="http://schemas.microsoft.com/office/word/2010/wordprocessingGroup" xmlns:wpi="http://schemas.microsoft.com/office/word/2010/wordprocessingInk" xmlns:wne="http://schemas.microsoft.com/office/word/2006/wordml" xmlns:wps="http://schemas.microsoft.com/office/word/2010/wordprocessingShape" mc:Ignorable="w14 w15 w16se w16cid w16 w16cex w16sdtdh w16sdtfl w16du wp14">
   <w:abstractNum w:abstractNumId="0" w15:restartNumberingAfterBreak="0">
+    <w:nsid w:val="2D00052A"/>
+    <w:multiLevelType w:val="multilevel"/>
+    <w:tmpl w:val="A5FAF6AC"/>
+    <w:lvl w:ilvl="0">
+      <w:start w:val="1"/>
+      <w:numFmt w:val="decimal"/>
+      <w:lvlText w:val="%1."/>
+      <w:lvlJc w:val="left"/>
+      <w:pPr>
+        <w:tabs>
+          <w:tab w:val="num" w:pos="720"/>
+        </w:tabs>
+        <w:ind w:left="720" w:hanging="360"/>
+      </w:pPr>
+    </w:lvl>
+    <w:lvl w:ilvl="1" w:tentative="1">
+      <w:start w:val="1"/>
+      <w:numFmt w:val="decimal"/>
+      <w:lvlText w:val="%2."/>
+      <w:lvlJc w:val="left"/>
+      <w:pPr>
+        <w:tabs>
+          <w:tab w:val="num" w:pos="1440"/>
+        </w:tabs>
+        <w:ind w:left="1440" w:hanging="360"/>
+      </w:pPr>
+    </w:lvl>
+    <w:lvl w:ilvl="2" w:tentative="1">
+      <w:start w:val="1"/>
+      <w:numFmt w:val="decimal"/>
+      <w:lvlText w:val="%3."/>
+      <w:lvlJc w:val="left"/>
+      <w:pPr>
+        <w:tabs>
+          <w:tab w:val="num" w:pos="2160"/>
+        </w:tabs>
+        <w:ind w:left="2160" w:hanging="360"/>
+      </w:pPr>
+    </w:lvl>
+    <w:lvl w:ilvl="3" w:tentative="1">
+      <w:start w:val="1"/>
+      <w:numFmt w:val="decimal"/>
+      <w:lvlText w:val="%4."/>
+      <w:lvlJc w:val="left"/>
+      <w:pPr>
+        <w:tabs>
+          <w:tab w:val="num" w:pos="2880"/>
+        </w:tabs>
+        <w:ind w:left="2880" w:hanging="360"/>
+      </w:pPr>
+    </w:lvl>
+    <w:lvl w:ilvl="4" w:tentative="1">
+      <w:start w:val="1"/>
+      <w:numFmt w:val="decimal"/>
+      <w:lvlText w:val="%5."/>
+      <w:lvlJc w:val="left"/>
+      <w:pPr>
+        <w:tabs>
+          <w:tab w:val="num" w:pos="3600"/>
+        </w:tabs>
+        <w:ind w:left="3600" w:hanging="360"/>
+      </w:pPr>
+    </w:lvl>
+    <w:lvl w:ilvl="5" w:tentative="1">
+      <w:start w:val="1"/>
+      <w:numFmt w:val="decimal"/>
+      <w:lvlText w:val="%6."/>
+      <w:lvlJc w:val="left"/>
+      <w:pPr>
+        <w:tabs>
+          <w:tab w:val="num" w:pos="4320"/>
+        </w:tabs>
+        <w:ind w:left="4320" w:hanging="360"/>
+      </w:pPr>
+    </w:lvl>
+    <w:lvl w:ilvl="6" w:tentative="1">
+      <w:start w:val="1"/>
+      <w:numFmt w:val="decimal"/>
+      <w:lvlText w:val="%7."/>
+      <w:lvlJc w:val="left"/>
+      <w:pPr>
+        <w:tabs>
+          <w:tab w:val="num" w:pos="5040"/>
+        </w:tabs>
+        <w:ind w:left="5040" w:hanging="360"/>
+      </w:pPr>
+    </w:lvl>
+    <w:lvl w:ilvl="7" w:tentative="1">
+      <w:start w:val="1"/>
+      <w:numFmt w:val="decimal"/>
+      <w:lvlText w:val="%8."/>
+      <w:lvlJc w:val="left"/>
+      <w:pPr>
+        <w:tabs>
+          <w:tab w:val="num" w:pos="5760"/>
+        </w:tabs>
+        <w:ind w:left="5760" w:hanging="360"/>
+      </w:pPr>
+    </w:lvl>
+    <w:lvl w:ilvl="8" w:tentative="1">
+      <w:start w:val="1"/>
+      <w:numFmt w:val="decimal"/>
+      <w:lvlText w:val="%9."/>
+      <w:lvlJc w:val="left"/>
+      <w:pPr>
+        <w:tabs>
+          <w:tab w:val="num" w:pos="6480"/>
+        </w:tabs>
+        <w:ind w:left="6480" w:hanging="360"/>
+      </w:pPr>
+    </w:lvl>
+  </w:abstractNum>
+  <w:abstractNum w:abstractNumId="1" w15:restartNumberingAfterBreak="0">
+    <w:nsid w:val="38985941"/>
+    <w:multiLevelType w:val="multilevel"/>
+    <w:tmpl w:val="99E0CE76"/>
+    <w:lvl w:ilvl="0">
+      <w:start w:val="1"/>
+      <w:numFmt w:val="decimal"/>
+      <w:lvlText w:val="%1."/>
+      <w:lvlJc w:val="left"/>
+      <w:pPr>
+        <w:tabs>
+          <w:tab w:val="num" w:pos="720"/>
+        </w:tabs>
+        <w:ind w:left="720" w:hanging="360"/>
+      </w:pPr>
+    </w:lvl>
+    <w:lvl w:ilvl="1" w:tentative="1">
+      <w:start w:val="1"/>
+      <w:numFmt w:val="decimal"/>
+      <w:lvlText w:val="%2."/>
+      <w:lvlJc w:val="left"/>
+      <w:pPr>
+        <w:tabs>
+          <w:tab w:val="num" w:pos="1440"/>
+        </w:tabs>
+        <w:ind w:left="1440" w:hanging="360"/>
+      </w:pPr>
+    </w:lvl>
+    <w:lvl w:ilvl="2" w:tentative="1">
+      <w:start w:val="1"/>
+      <w:numFmt w:val="decimal"/>
+      <w:lvlText w:val="%3."/>
+      <w:lvlJc w:val="left"/>
+      <w:pPr>
+        <w:tabs>
+          <w:tab w:val="num" w:pos="2160"/>
+        </w:tabs>
+        <w:ind w:left="2160" w:hanging="360"/>
+      </w:pPr>
+    </w:lvl>
+    <w:lvl w:ilvl="3" w:tentative="1">
+      <w:start w:val="1"/>
+      <w:numFmt w:val="decimal"/>
+      <w:lvlText w:val="%4."/>
+      <w:lvlJc w:val="left"/>
+      <w:pPr>
+        <w:tabs>
+          <w:tab w:val="num" w:pos="2880"/>
+        </w:tabs>
+        <w:ind w:left="2880" w:hanging="360"/>
+      </w:pPr>
+    </w:lvl>
+    <w:lvl w:ilvl="4" w:tentative="1">
+      <w:start w:val="1"/>
+      <w:numFmt w:val="decimal"/>
+      <w:lvlText w:val="%5."/>
+      <w:lvlJc w:val="left"/>
+      <w:pPr>
+        <w:tabs>
+          <w:tab w:val="num" w:pos="3600"/>
+        </w:tabs>
+        <w:ind w:left="3600" w:hanging="360"/>
+      </w:pPr>
+    </w:lvl>
+    <w:lvl w:ilvl="5" w:tentative="1">
+      <w:start w:val="1"/>
+      <w:numFmt w:val="decimal"/>
+      <w:lvlText w:val="%6."/>
+      <w:lvlJc w:val="left"/>
+      <w:pPr>
+        <w:tabs>
+          <w:tab w:val="num" w:pos="4320"/>
+        </w:tabs>
+        <w:ind w:left="4320" w:hanging="360"/>
+      </w:pPr>
+    </w:lvl>
+    <w:lvl w:ilvl="6" w:tentative="1">
+      <w:start w:val="1"/>
+      <w:numFmt w:val="decimal"/>
+      <w:lvlText w:val="%7."/>
+      <w:lvlJc w:val="left"/>
+      <w:pPr>
+        <w:tabs>
+          <w:tab w:val="num" w:pos="5040"/>
+        </w:tabs>
+        <w:ind w:left="5040" w:hanging="360"/>
+      </w:pPr>
+    </w:lvl>
+    <w:lvl w:ilvl="7" w:tentative="1">
+      <w:start w:val="1"/>
+      <w:numFmt w:val="decimal"/>
+      <w:lvlText w:val="%8."/>
+      <w:lvlJc w:val="left"/>
+      <w:pPr>
+        <w:tabs>
+          <w:tab w:val="num" w:pos="5760"/>
+        </w:tabs>
+        <w:ind w:left="5760" w:hanging="360"/>
+      </w:pPr>
+    </w:lvl>
+    <w:lvl w:ilvl="8" w:tentative="1">
+      <w:start w:val="1"/>
+      <w:numFmt w:val="decimal"/>
+      <w:lvlText w:val="%9."/>
+      <w:lvlJc w:val="left"/>
+      <w:pPr>
+        <w:tabs>
+          <w:tab w:val="num" w:pos="6480"/>
+        </w:tabs>
+        <w:ind w:left="6480" w:hanging="360"/>
+      </w:pPr>
+    </w:lvl>
+  </w:abstractNum>
+  <w:abstractNum w:abstractNumId="2" w15:restartNumberingAfterBreak="0">
+    <w:nsid w:val="407749A6"/>
+    <w:multiLevelType w:val="multilevel"/>
+    <w:tmpl w:val="737002A8"/>
+    <w:lvl w:ilvl="0">
+      <w:start w:val="1"/>
+      <w:numFmt w:val="decimal"/>
+      <w:lvlText w:val="%1."/>
+      <w:lvlJc w:val="left"/>
+      <w:pPr>
+        <w:tabs>
+          <w:tab w:val="num" w:pos="720"/>
+        </w:tabs>
+        <w:ind w:left="720" w:hanging="360"/>
+      </w:pPr>
+    </w:lvl>
+    <w:lvl w:ilvl="1" w:tentative="1">
+      <w:start w:val="1"/>
+      <w:numFmt w:val="decimal"/>
+      <w:lvlText w:val="%2."/>
+      <w:lvlJc w:val="left"/>
+      <w:pPr>
+        <w:tabs>
+          <w:tab w:val="num" w:pos="1440"/>
+        </w:tabs>
+        <w:ind w:left="1440" w:hanging="360"/>
+      </w:pPr>
+    </w:lvl>
+    <w:lvl w:ilvl="2" w:tentative="1">
+      <w:start w:val="1"/>
+      <w:numFmt w:val="decimal"/>
+      <w:lvlText w:val="%3."/>
+      <w:lvlJc w:val="left"/>
+      <w:pPr>
+        <w:tabs>
+          <w:tab w:val="num" w:pos="2160"/>
+        </w:tabs>
+        <w:ind w:left="2160" w:hanging="360"/>
+      </w:pPr>
+    </w:lvl>
+    <w:lvl w:ilvl="3" w:tentative="1">
+      <w:start w:val="1"/>
+      <w:numFmt w:val="decimal"/>
+      <w:lvlText w:val="%4."/>
+      <w:lvlJc w:val="left"/>
+      <w:pPr>
+        <w:tabs>
+          <w:tab w:val="num" w:pos="2880"/>
+        </w:tabs>
+        <w:ind w:left="2880" w:hanging="360"/>
+      </w:pPr>
+    </w:lvl>
+    <w:lvl w:ilvl="4" w:tentative="1">
+      <w:start w:val="1"/>
+      <w:numFmt w:val="decimal"/>
+      <w:lvlText w:val="%5."/>
+      <w:lvlJc w:val="left"/>
+      <w:pPr>
+        <w:tabs>
+          <w:tab w:val="num" w:pos="3600"/>
+        </w:tabs>
+        <w:ind w:left="3600" w:hanging="360"/>
+      </w:pPr>
+    </w:lvl>
+    <w:lvl w:ilvl="5" w:tentative="1">
+      <w:start w:val="1"/>
+      <w:numFmt w:val="decimal"/>
+      <w:lvlText w:val="%6."/>
+      <w:lvlJc w:val="left"/>
+      <w:pPr>
+        <w:tabs>
+          <w:tab w:val="num" w:pos="4320"/>
+        </w:tabs>
+        <w:ind w:left="4320" w:hanging="360"/>
+      </w:pPr>
+    </w:lvl>
+    <w:lvl w:ilvl="6" w:tentative="1">
+      <w:start w:val="1"/>
+      <w:numFmt w:val="decimal"/>
+      <w:lvlText w:val="%7."/>
+      <w:lvlJc w:val="left"/>
+      <w:pPr>
+        <w:tabs>
+          <w:tab w:val="num" w:pos="5040"/>
+        </w:tabs>
+        <w:ind w:left="5040" w:hanging="360"/>
+      </w:pPr>
+    </w:lvl>
+    <w:lvl w:ilvl="7" w:tentative="1">
+      <w:start w:val="1"/>
+      <w:numFmt w:val="decimal"/>
+      <w:lvlText w:val="%8."/>
+      <w:lvlJc w:val="left"/>
+      <w:pPr>
+        <w:tabs>
+          <w:tab w:val="num" w:pos="5760"/>
+        </w:tabs>
+        <w:ind w:left="5760" w:hanging="360"/>
+      </w:pPr>
+    </w:lvl>
+    <w:lvl w:ilvl="8" w:tentative="1">
+      <w:start w:val="1"/>
+      <w:numFmt w:val="decimal"/>
+      <w:lvlText w:val="%9."/>
+      <w:lvlJc w:val="left"/>
+      <w:pPr>
+        <w:tabs>
+          <w:tab w:val="num" w:pos="6480"/>
+        </w:tabs>
+        <w:ind w:left="6480" w:hanging="360"/>
+      </w:pPr>
+    </w:lvl>
+  </w:abstractNum>
+  <w:abstractNum w:abstractNumId="3" w15:restartNumberingAfterBreak="0">
+    <w:nsid w:val="47E449F1"/>
+    <w:multiLevelType w:val="multilevel"/>
+    <w:tmpl w:val="CF162908"/>
+    <w:lvl w:ilvl="0">
+      <w:start w:val="1"/>
+      <w:numFmt w:val="decimal"/>
+      <w:lvlText w:val="%1."/>
+      <w:lvlJc w:val="left"/>
+      <w:pPr>
+        <w:tabs>
+          <w:tab w:val="num" w:pos="720"/>
+        </w:tabs>
+        <w:ind w:left="720" w:hanging="360"/>
+      </w:pPr>
+    </w:lvl>
+    <w:lvl w:ilvl="1" w:tentative="1">
+      <w:start w:val="1"/>
+      <w:numFmt w:val="decimal"/>
+      <w:lvlText w:val="%2."/>
+      <w:lvlJc w:val="left"/>
+      <w:pPr>
+        <w:tabs>
+          <w:tab w:val="num" w:pos="1440"/>
+        </w:tabs>
+        <w:ind w:left="1440" w:hanging="360"/>
+      </w:pPr>
+    </w:lvl>
+    <w:lvl w:ilvl="2" w:tentative="1">
+      <w:start w:val="1"/>
+      <w:numFmt w:val="decimal"/>
+      <w:lvlText w:val="%3."/>
+      <w:lvlJc w:val="left"/>
+      <w:pPr>
+        <w:tabs>
+          <w:tab w:val="num" w:pos="2160"/>
+        </w:tabs>
+        <w:ind w:left="2160" w:hanging="360"/>
+      </w:pPr>
+    </w:lvl>
+    <w:lvl w:ilvl="3" w:tentative="1">
+      <w:start w:val="1"/>
+      <w:numFmt w:val="decimal"/>
+      <w:lvlText w:val="%4."/>
+      <w:lvlJc w:val="left"/>
+      <w:pPr>
+        <w:tabs>
+          <w:tab w:val="num" w:pos="2880"/>
+        </w:tabs>
+        <w:ind w:left="2880" w:hanging="360"/>
+      </w:pPr>
+    </w:lvl>
+    <w:lvl w:ilvl="4" w:tentative="1">
+      <w:start w:val="1"/>
+      <w:numFmt w:val="decimal"/>
+      <w:lvlText w:val="%5."/>
+      <w:lvlJc w:val="left"/>
+      <w:pPr>
+        <w:tabs>
+          <w:tab w:val="num" w:pos="3600"/>
+        </w:tabs>
+        <w:ind w:left="3600" w:hanging="360"/>
+      </w:pPr>
+    </w:lvl>
+    <w:lvl w:ilvl="5" w:tentative="1">
+      <w:start w:val="1"/>
+      <w:numFmt w:val="decimal"/>
+      <w:lvlText w:val="%6."/>
+      <w:lvlJc w:val="left"/>
+      <w:pPr>
+        <w:tabs>
+          <w:tab w:val="num" w:pos="4320"/>
+        </w:tabs>
+        <w:ind w:left="4320" w:hanging="360"/>
+      </w:pPr>
+    </w:lvl>
+    <w:lvl w:ilvl="6" w:tentative="1">
+      <w:start w:val="1"/>
+      <w:numFmt w:val="decimal"/>
+      <w:lvlText w:val="%7."/>
+      <w:lvlJc w:val="left"/>
+      <w:pPr>
+        <w:tabs>
+          <w:tab w:val="num" w:pos="5040"/>
+        </w:tabs>
+        <w:ind w:left="5040" w:hanging="360"/>
+      </w:pPr>
+    </w:lvl>
+    <w:lvl w:ilvl="7" w:tentative="1">
+      <w:start w:val="1"/>
+      <w:numFmt w:val="decimal"/>
+      <w:lvlText w:val="%8."/>
+      <w:lvlJc w:val="left"/>
+      <w:pPr>
+        <w:tabs>
+          <w:tab w:val="num" w:pos="5760"/>
+        </w:tabs>
+        <w:ind w:left="5760" w:hanging="360"/>
+      </w:pPr>
+    </w:lvl>
+    <w:lvl w:ilvl="8" w:tentative="1">
+      <w:start w:val="1"/>
+      <w:numFmt w:val="decimal"/>
+      <w:lvlText w:val="%9."/>
+      <w:lvlJc w:val="left"/>
+      <w:pPr>
+        <w:tabs>
+          <w:tab w:val="num" w:pos="6480"/>
+        </w:tabs>
+        <w:ind w:left="6480" w:hanging="360"/>
+      </w:pPr>
+    </w:lvl>
+  </w:abstractNum>
+  <w:abstractNum w:abstractNumId="4" w15:restartNumberingAfterBreak="0">
     <w:nsid w:val="61183415"/>
     <w:multiLevelType w:val="multilevel"/>
     <w:tmpl w:val="D7E0640E"/>
@@ -1457,7 +3456,7 @@
       </w:pPr>
     </w:lvl>
   </w:abstractNum>
-  <w:abstractNum w:abstractNumId="1" w15:restartNumberingAfterBreak="0">
+  <w:abstractNum w:abstractNumId="5" w15:restartNumberingAfterBreak="0">
     <w:nsid w:val="6F846F7D"/>
     <w:multiLevelType w:val="multilevel"/>
     <w:tmpl w:val="F1087EB0"/>
@@ -1467,7 +3466,7 @@
       <w:lvlText w:val=""/>
       <w:lvlJc w:val="left"/>
       <w:pPr>
-        <w:ind w:left="360" w:hanging="360"/>
+        <w:ind w:left="2160" w:hanging="360"/>
       </w:pPr>
       <w:rPr>
         <w:rFonts w:ascii="Symbol" w:hAnsi="Symbol" w:hint="default"/>
@@ -1479,7 +3478,7 @@
       <w:lvlText w:val="%1.%2."/>
       <w:lvlJc w:val="left"/>
       <w:pPr>
-        <w:ind w:left="792" w:hanging="432"/>
+        <w:ind w:left="2592" w:hanging="432"/>
       </w:pPr>
     </w:lvl>
     <w:lvl w:ilvl="2">
@@ -1488,7 +3487,7 @@
       <w:lvlText w:val="%1.%2.%3."/>
       <w:lvlJc w:val="left"/>
       <w:pPr>
-        <w:ind w:left="1224" w:hanging="504"/>
+        <w:ind w:left="3024" w:hanging="504"/>
       </w:pPr>
     </w:lvl>
     <w:lvl w:ilvl="3">
@@ -1497,7 +3496,7 @@
       <w:lvlText w:val="%1.%2.%3.%4."/>
       <w:lvlJc w:val="left"/>
       <w:pPr>
-        <w:ind w:left="1728" w:hanging="648"/>
+        <w:ind w:left="3528" w:hanging="648"/>
       </w:pPr>
     </w:lvl>
     <w:lvl w:ilvl="4">
@@ -1506,7 +3505,7 @@
       <w:lvlText w:val="%1.%2.%3.%4.%5."/>
       <w:lvlJc w:val="left"/>
       <w:pPr>
-        <w:ind w:left="2232" w:hanging="792"/>
+        <w:ind w:left="4032" w:hanging="792"/>
       </w:pPr>
     </w:lvl>
     <w:lvl w:ilvl="5">
@@ -1515,7 +3514,7 @@
       <w:lvlText w:val="%1.%2.%3.%4.%5.%6."/>
       <w:lvlJc w:val="left"/>
       <w:pPr>
-        <w:ind w:left="2736" w:hanging="936"/>
+        <w:ind w:left="4536" w:hanging="936"/>
       </w:pPr>
     </w:lvl>
     <w:lvl w:ilvl="6">
@@ -1524,7 +3523,7 @@
       <w:lvlText w:val="%1.%2.%3.%4.%5.%6.%7."/>
       <w:lvlJc w:val="left"/>
       <w:pPr>
-        <w:ind w:left="3240" w:hanging="1080"/>
+        <w:ind w:left="5040" w:hanging="1080"/>
       </w:pPr>
     </w:lvl>
     <w:lvl w:ilvl="7">
@@ -1533,7 +3532,7 @@
       <w:lvlText w:val="%1.%2.%3.%4.%5.%6.%7.%8."/>
       <w:lvlJc w:val="left"/>
       <w:pPr>
-        <w:ind w:left="3744" w:hanging="1224"/>
+        <w:ind w:left="5544" w:hanging="1224"/>
       </w:pPr>
     </w:lvl>
     <w:lvl w:ilvl="8">
@@ -1542,11 +3541,11 @@
       <w:lvlText w:val="%1.%2.%3.%4.%5.%6.%7.%8.%9."/>
       <w:lvlJc w:val="left"/>
       <w:pPr>
-        <w:ind w:left="4320" w:hanging="1440"/>
+        <w:ind w:left="6120" w:hanging="1440"/>
       </w:pPr>
     </w:lvl>
   </w:abstractNum>
-  <w:abstractNum w:abstractNumId="2" w15:restartNumberingAfterBreak="0">
+  <w:abstractNum w:abstractNumId="6" w15:restartNumberingAfterBreak="0">
     <w:nsid w:val="75E35181"/>
     <w:multiLevelType w:val="multilevel"/>
     <w:tmpl w:val="999C8D68"/>
@@ -1639,13 +3638,25 @@
     </w:lvl>
   </w:abstractNum>
   <w:num w:numId="1" w16cid:durableId="79983589">
+    <w:abstractNumId w:val="6"/>
+  </w:num>
+  <w:num w:numId="2" w16cid:durableId="1308899674">
+    <w:abstractNumId w:val="5"/>
+  </w:num>
+  <w:num w:numId="3" w16cid:durableId="987318886">
+    <w:abstractNumId w:val="4"/>
+  </w:num>
+  <w:num w:numId="4" w16cid:durableId="567689828">
     <w:abstractNumId w:val="2"/>
   </w:num>
-  <w:num w:numId="2" w16cid:durableId="1308899674">
+  <w:num w:numId="5" w16cid:durableId="810757373">
+    <w:abstractNumId w:val="3"/>
+  </w:num>
+  <w:num w:numId="6" w16cid:durableId="1862549515">
+    <w:abstractNumId w:val="0"/>
+  </w:num>
+  <w:num w:numId="7" w16cid:durableId="534317181">
     <w:abstractNumId w:val="1"/>
-  </w:num>
-  <w:num w:numId="3" w16cid:durableId="987318886">
-    <w:abstractNumId w:val="0"/>
   </w:num>
 </w:numbering>
 </file>
@@ -2251,7 +4262,6 @@
   <w:style w:type="character" w:default="1" w:styleId="DefaultParagraphFont">
     <w:name w:val="Default Paragraph Font"/>
     <w:uiPriority w:val="1"/>
-    <w:semiHidden/>
     <w:unhideWhenUsed/>
   </w:style>
   <w:style w:type="table" w:default="1" w:styleId="TableNormal">

</xml_diff>

<commit_message>
Ma trận chức năng, Sơ đồ Use Case
</commit_message>
<xml_diff>
--- a/Documents/Mô Tả Bài Toán.docx
+++ b/Documents/Mô Tả Bài Toán.docx
@@ -1979,13 +1979,7 @@
         <w:rPr>
           <w:lang w:val="vi-VN"/>
         </w:rPr>
-        <w:t xml:space="preserve">  </w:t>
-      </w:r>
-      <w:r>
-        <w:rPr>
-          <w:lang w:val="vi-VN"/>
-        </w:rPr>
-        <w:t>Xem danh sách lịch hẹn</w:t>
+        <w:t xml:space="preserve">  Xem danh sách lịch hẹn</w:t>
       </w:r>
     </w:p>
     <w:p>
@@ -2036,62 +2030,6 @@
           <w:lang w:val="vi-VN"/>
         </w:rPr>
         <w:t xml:space="preserve">  Xem danh sách payment</w:t>
-      </w:r>
-    </w:p>
-    <w:p>
-      <w:pPr>
-        <w:pStyle w:val="BodyText"/>
-        <w:widowControl/>
-        <w:numPr>
-          <w:ilvl w:val="0"/>
-          <w:numId w:val="2"/>
-        </w:numPr>
-        <w:shd w:val="clear" w:color="auto" w:fill="auto"/>
-        <w:spacing w:before="120" w:after="0" w:line="360" w:lineRule="auto"/>
-        <w:ind w:left="1440"/>
-        <w:rPr>
-          <w:lang w:val="vi-VN"/>
-        </w:rPr>
-      </w:pPr>
-      <w:r>
-        <w:rPr>
-          <w:lang w:val="vi-VN"/>
-        </w:rPr>
-        <w:t xml:space="preserve">  Phân tích thị trường </w:t>
-      </w:r>
-      <w:r>
-        <w:rPr>
-          <w:lang w:val="vi-VN"/>
-        </w:rPr>
-        <w:t>không gian văn phòng</w:t>
-      </w:r>
-      <w:r>
-        <w:rPr>
-          <w:lang w:val="vi-VN"/>
-        </w:rPr>
-        <w:t xml:space="preserve"> </w:t>
-      </w:r>
-    </w:p>
-    <w:p>
-      <w:pPr>
-        <w:pStyle w:val="BodyText"/>
-        <w:widowControl/>
-        <w:numPr>
-          <w:ilvl w:val="0"/>
-          <w:numId w:val="2"/>
-        </w:numPr>
-        <w:shd w:val="clear" w:color="auto" w:fill="auto"/>
-        <w:spacing w:before="120" w:after="0" w:line="360" w:lineRule="auto"/>
-        <w:ind w:left="1440"/>
-        <w:rPr>
-          <w:lang w:val="vi-VN"/>
-        </w:rPr>
-      </w:pPr>
-      <w:r>
-        <w:rPr>
-          <w:lang w:val="vi-VN"/>
-        </w:rPr>
-        <w:t xml:space="preserve">  Quản trị thông tin dự án, nhà đầu tư</w:t>
       </w:r>
     </w:p>
     <w:p>
@@ -2110,19 +2048,7 @@
         <w:rPr>
           <w:lang w:val="vi-VN"/>
         </w:rPr>
-        <w:t xml:space="preserve">Chức năng </w:t>
-      </w:r>
-      <w:r>
-        <w:rPr>
-          <w:lang w:val="vi-VN"/>
-        </w:rPr>
-        <w:t>chung của hệ thống</w:t>
-      </w:r>
-      <w:r>
-        <w:rPr>
-          <w:lang w:val="vi-VN"/>
-        </w:rPr>
-        <w:t>.</w:t>
+        <w:t>Chức năng chung của hệ thống.</w:t>
       </w:r>
     </w:p>
     <w:p>
@@ -2216,51 +2142,51 @@
         <w:rPr>
           <w:lang w:val="vi-VN"/>
         </w:rPr>
+        <w:t xml:space="preserve">  Gửi email cho khách hàng khi đặt lịch thành công </w:t>
+      </w:r>
+    </w:p>
+    <w:p>
+      <w:pPr>
+        <w:pStyle w:val="BodyText"/>
+        <w:widowControl/>
+        <w:numPr>
+          <w:ilvl w:val="0"/>
+          <w:numId w:val="2"/>
+        </w:numPr>
+        <w:shd w:val="clear" w:color="auto" w:fill="auto"/>
+        <w:spacing w:before="120" w:after="0" w:line="360" w:lineRule="auto"/>
+        <w:ind w:left="1440"/>
+        <w:rPr>
+          <w:lang w:val="vi-VN"/>
+        </w:rPr>
+      </w:pPr>
+      <w:r>
+        <w:rPr>
+          <w:lang w:val="vi-VN"/>
+        </w:rPr>
+        <w:t xml:space="preserve">  Gửi email cho khách hàng khi đặt cọc thành công </w:t>
+      </w:r>
+    </w:p>
+    <w:p>
+      <w:pPr>
+        <w:pStyle w:val="BodyText"/>
+        <w:widowControl/>
+        <w:numPr>
+          <w:ilvl w:val="0"/>
+          <w:numId w:val="2"/>
+        </w:numPr>
+        <w:shd w:val="clear" w:color="auto" w:fill="auto"/>
+        <w:spacing w:before="120" w:after="0" w:line="360" w:lineRule="auto"/>
+        <w:ind w:left="1440"/>
+        <w:rPr>
+          <w:lang w:val="vi-VN"/>
+        </w:rPr>
+      </w:pPr>
+      <w:r>
+        <w:rPr>
+          <w:lang w:val="vi-VN"/>
+        </w:rPr>
         <w:lastRenderedPageBreak/>
-        <w:t xml:space="preserve">  Gửi email cho khách hàng khi đặt lịch thành công </w:t>
-      </w:r>
-    </w:p>
-    <w:p>
-      <w:pPr>
-        <w:pStyle w:val="BodyText"/>
-        <w:widowControl/>
-        <w:numPr>
-          <w:ilvl w:val="0"/>
-          <w:numId w:val="2"/>
-        </w:numPr>
-        <w:shd w:val="clear" w:color="auto" w:fill="auto"/>
-        <w:spacing w:before="120" w:after="0" w:line="360" w:lineRule="auto"/>
-        <w:ind w:left="1440"/>
-        <w:rPr>
-          <w:lang w:val="vi-VN"/>
-        </w:rPr>
-      </w:pPr>
-      <w:r>
-        <w:rPr>
-          <w:lang w:val="vi-VN"/>
-        </w:rPr>
-        <w:t xml:space="preserve">  Gửi email cho khách hàng khi đặt cọc thành công </w:t>
-      </w:r>
-    </w:p>
-    <w:p>
-      <w:pPr>
-        <w:pStyle w:val="BodyText"/>
-        <w:widowControl/>
-        <w:numPr>
-          <w:ilvl w:val="0"/>
-          <w:numId w:val="2"/>
-        </w:numPr>
-        <w:shd w:val="clear" w:color="auto" w:fill="auto"/>
-        <w:spacing w:before="120" w:after="0" w:line="360" w:lineRule="auto"/>
-        <w:ind w:left="1440"/>
-        <w:rPr>
-          <w:lang w:val="vi-VN"/>
-        </w:rPr>
-      </w:pPr>
-      <w:r>
-        <w:rPr>
-          <w:lang w:val="vi-VN"/>
-        </w:rPr>
         <w:t xml:space="preserve">  Gửi email cho chủ nhà khi duyệt ký gửi thành công </w:t>
       </w:r>
     </w:p>
@@ -2311,121 +2237,73 @@
         <w:rPr>
           <w:lang w:val="vi-VN"/>
         </w:rPr>
-        <w:t xml:space="preserve">  Gửi email cho chủ nhà khi </w:t>
-      </w:r>
-      <w:r>
-        <w:rPr>
-          <w:lang w:val="vi-VN"/>
-        </w:rPr>
-        <w:t>có không gian văn phòng được đặt cọc</w:t>
-      </w:r>
-    </w:p>
-    <w:p>
-      <w:pPr>
-        <w:pStyle w:val="BodyText"/>
-        <w:widowControl/>
-        <w:numPr>
-          <w:ilvl w:val="0"/>
-          <w:numId w:val="2"/>
-        </w:numPr>
-        <w:shd w:val="clear" w:color="auto" w:fill="auto"/>
-        <w:spacing w:before="120" w:after="0" w:line="360" w:lineRule="auto"/>
-        <w:ind w:left="1440"/>
-        <w:rPr>
-          <w:lang w:val="vi-VN"/>
-        </w:rPr>
-      </w:pPr>
-      <w:r>
-        <w:rPr>
-          <w:lang w:val="vi-VN"/>
-        </w:rPr>
-        <w:t xml:space="preserve">  Gửi email cho </w:t>
-      </w:r>
-      <w:r>
-        <w:rPr>
-          <w:lang w:val="vi-VN"/>
-        </w:rPr>
-        <w:t>admin</w:t>
-      </w:r>
-      <w:r>
-        <w:rPr>
-          <w:lang w:val="vi-VN"/>
-        </w:rPr>
-        <w:t xml:space="preserve"> khi có lịch hẹn mới</w:t>
-      </w:r>
-    </w:p>
-    <w:p>
-      <w:pPr>
-        <w:pStyle w:val="BodyText"/>
-        <w:widowControl/>
-        <w:numPr>
-          <w:ilvl w:val="0"/>
-          <w:numId w:val="2"/>
-        </w:numPr>
-        <w:shd w:val="clear" w:color="auto" w:fill="auto"/>
-        <w:spacing w:before="120" w:after="0" w:line="360" w:lineRule="auto"/>
-        <w:ind w:left="1440"/>
-        <w:rPr>
-          <w:lang w:val="vi-VN"/>
-        </w:rPr>
-      </w:pPr>
-      <w:r>
-        <w:rPr>
-          <w:lang w:val="vi-VN"/>
-        </w:rPr>
-        <w:t xml:space="preserve">  Gửi email cho </w:t>
-      </w:r>
-      <w:r>
-        <w:rPr>
-          <w:lang w:val="vi-VN"/>
-        </w:rPr>
-        <w:t>admin</w:t>
-      </w:r>
-      <w:r>
-        <w:rPr>
-          <w:lang w:val="vi-VN"/>
-        </w:rPr>
-        <w:t xml:space="preserve"> khi có không gian văn phòng được đặt cọc</w:t>
-      </w:r>
-    </w:p>
-    <w:p>
-      <w:pPr>
-        <w:pStyle w:val="BodyText"/>
-        <w:widowControl/>
-        <w:numPr>
-          <w:ilvl w:val="0"/>
-          <w:numId w:val="2"/>
-        </w:numPr>
-        <w:shd w:val="clear" w:color="auto" w:fill="auto"/>
-        <w:spacing w:before="120" w:after="0" w:line="360" w:lineRule="auto"/>
-        <w:ind w:left="1440"/>
-        <w:rPr>
-          <w:lang w:val="vi-VN"/>
-        </w:rPr>
-      </w:pPr>
-      <w:r>
-        <w:rPr>
-          <w:lang w:val="vi-VN"/>
-        </w:rPr>
-        <w:t xml:space="preserve">  Gửi email cho </w:t>
-      </w:r>
-      <w:r>
-        <w:rPr>
-          <w:lang w:val="vi-VN"/>
-        </w:rPr>
-        <w:t>nhân viên</w:t>
-      </w:r>
-      <w:r>
-        <w:rPr>
-          <w:lang w:val="vi-VN"/>
-        </w:rPr>
-        <w:t xml:space="preserve"> khi </w:t>
-      </w:r>
-      <w:r>
-        <w:rPr>
-          <w:lang w:val="vi-VN"/>
-        </w:rPr>
-        <w:t>được phân khách hàng</w:t>
+        <w:t xml:space="preserve">  Gửi email cho chủ nhà khi có không gian văn phòng được đặt cọc</w:t>
+      </w:r>
+    </w:p>
+    <w:p>
+      <w:pPr>
+        <w:pStyle w:val="BodyText"/>
+        <w:widowControl/>
+        <w:numPr>
+          <w:ilvl w:val="0"/>
+          <w:numId w:val="2"/>
+        </w:numPr>
+        <w:shd w:val="clear" w:color="auto" w:fill="auto"/>
+        <w:spacing w:before="120" w:after="0" w:line="360" w:lineRule="auto"/>
+        <w:ind w:left="1440"/>
+        <w:rPr>
+          <w:lang w:val="vi-VN"/>
+        </w:rPr>
+      </w:pPr>
+      <w:r>
+        <w:rPr>
+          <w:lang w:val="vi-VN"/>
+        </w:rPr>
+        <w:t xml:space="preserve">  Gửi email cho admin khi có lịch hẹn mới</w:t>
+      </w:r>
+    </w:p>
+    <w:p>
+      <w:pPr>
+        <w:pStyle w:val="BodyText"/>
+        <w:widowControl/>
+        <w:numPr>
+          <w:ilvl w:val="0"/>
+          <w:numId w:val="2"/>
+        </w:numPr>
+        <w:shd w:val="clear" w:color="auto" w:fill="auto"/>
+        <w:spacing w:before="120" w:after="0" w:line="360" w:lineRule="auto"/>
+        <w:ind w:left="1440"/>
+        <w:rPr>
+          <w:lang w:val="vi-VN"/>
+        </w:rPr>
+      </w:pPr>
+      <w:r>
+        <w:rPr>
+          <w:lang w:val="vi-VN"/>
+        </w:rPr>
+        <w:t xml:space="preserve">  Gửi email cho admin khi có không gian văn phòng được đặt cọc</w:t>
+      </w:r>
+    </w:p>
+    <w:p>
+      <w:pPr>
+        <w:pStyle w:val="BodyText"/>
+        <w:widowControl/>
+        <w:numPr>
+          <w:ilvl w:val="0"/>
+          <w:numId w:val="2"/>
+        </w:numPr>
+        <w:shd w:val="clear" w:color="auto" w:fill="auto"/>
+        <w:spacing w:before="120" w:after="0" w:line="360" w:lineRule="auto"/>
+        <w:ind w:left="1440"/>
+        <w:rPr>
+          <w:lang w:val="vi-VN"/>
+        </w:rPr>
+      </w:pPr>
+      <w:r>
+        <w:rPr>
+          <w:lang w:val="vi-VN"/>
+        </w:rPr>
+        <w:t xml:space="preserve">  Gửi email cho nhân viên khi được phân khách hàng</w:t>
       </w:r>
     </w:p>
     <w:p>
@@ -2797,67 +2675,67 @@
         <w:rPr>
           <w:lang w:val="vi-VN" w:bidi="vi-VN"/>
         </w:rPr>
+        <w:t>Third - party</w:t>
+      </w:r>
+    </w:p>
+    <w:p>
+      <w:pPr>
+        <w:pStyle w:val="BodyText"/>
+        <w:numPr>
+          <w:ilvl w:val="0"/>
+          <w:numId w:val="3"/>
+        </w:numPr>
+        <w:spacing w:before="120" w:after="0" w:line="360" w:lineRule="auto"/>
+        <w:ind w:left="1800"/>
+        <w:rPr>
+          <w:lang w:val="vi-VN" w:bidi="vi-VN"/>
+        </w:rPr>
+      </w:pPr>
+      <w:r>
+        <w:rPr>
+          <w:lang w:val="vi-VN" w:bidi="vi-VN"/>
+        </w:rPr>
+        <w:t>Facebook: Đăng nhập website bằng tài khoản facebook</w:t>
+      </w:r>
+    </w:p>
+    <w:p>
+      <w:pPr>
+        <w:pStyle w:val="BodyText"/>
+        <w:numPr>
+          <w:ilvl w:val="0"/>
+          <w:numId w:val="3"/>
+        </w:numPr>
+        <w:spacing w:before="120" w:after="0" w:line="360" w:lineRule="auto"/>
+        <w:ind w:left="1800"/>
+        <w:rPr>
+          <w:lang w:val="vi-VN" w:bidi="vi-VN"/>
+        </w:rPr>
+      </w:pPr>
+      <w:r>
+        <w:rPr>
+          <w:lang w:val="vi-VN" w:bidi="vi-VN"/>
+        </w:rPr>
+        <w:t>Google: Đăng nhập website bằng tài khoản google</w:t>
+      </w:r>
+    </w:p>
+    <w:p>
+      <w:pPr>
+        <w:pStyle w:val="BodyText"/>
+        <w:numPr>
+          <w:ilvl w:val="0"/>
+          <w:numId w:val="3"/>
+        </w:numPr>
+        <w:spacing w:before="120" w:after="0" w:line="360" w:lineRule="auto"/>
+        <w:ind w:left="1800"/>
+        <w:rPr>
+          <w:lang w:val="vi-VN" w:bidi="vi-VN"/>
+        </w:rPr>
+      </w:pPr>
+      <w:r>
+        <w:rPr>
+          <w:lang w:val="vi-VN" w:bidi="vi-VN"/>
+        </w:rPr>
         <w:lastRenderedPageBreak/>
-        <w:t>Third - party</w:t>
-      </w:r>
-    </w:p>
-    <w:p>
-      <w:pPr>
-        <w:pStyle w:val="BodyText"/>
-        <w:numPr>
-          <w:ilvl w:val="0"/>
-          <w:numId w:val="3"/>
-        </w:numPr>
-        <w:spacing w:before="120" w:after="0" w:line="360" w:lineRule="auto"/>
-        <w:ind w:left="1800"/>
-        <w:rPr>
-          <w:lang w:val="vi-VN" w:bidi="vi-VN"/>
-        </w:rPr>
-      </w:pPr>
-      <w:r>
-        <w:rPr>
-          <w:lang w:val="vi-VN" w:bidi="vi-VN"/>
-        </w:rPr>
-        <w:t>Facebook: Đăng nhập website bằng tài khoản facebook</w:t>
-      </w:r>
-    </w:p>
-    <w:p>
-      <w:pPr>
-        <w:pStyle w:val="BodyText"/>
-        <w:numPr>
-          <w:ilvl w:val="0"/>
-          <w:numId w:val="3"/>
-        </w:numPr>
-        <w:spacing w:before="120" w:after="0" w:line="360" w:lineRule="auto"/>
-        <w:ind w:left="1800"/>
-        <w:rPr>
-          <w:lang w:val="vi-VN" w:bidi="vi-VN"/>
-        </w:rPr>
-      </w:pPr>
-      <w:r>
-        <w:rPr>
-          <w:lang w:val="vi-VN" w:bidi="vi-VN"/>
-        </w:rPr>
-        <w:t>Google: Đăng nhập website bằng tài khoản google</w:t>
-      </w:r>
-    </w:p>
-    <w:p>
-      <w:pPr>
-        <w:pStyle w:val="BodyText"/>
-        <w:numPr>
-          <w:ilvl w:val="0"/>
-          <w:numId w:val="3"/>
-        </w:numPr>
-        <w:spacing w:before="120" w:after="0" w:line="360" w:lineRule="auto"/>
-        <w:ind w:left="1800"/>
-        <w:rPr>
-          <w:lang w:val="vi-VN" w:bidi="vi-VN"/>
-        </w:rPr>
-      </w:pPr>
-      <w:r>
-        <w:rPr>
-          <w:lang w:val="vi-VN" w:bidi="vi-VN"/>
-        </w:rPr>
         <w:t>Gmail</w:t>
       </w:r>
       <w:r>
@@ -4262,6 +4140,7 @@
   <w:style w:type="character" w:default="1" w:styleId="DefaultParagraphFont">
     <w:name w:val="Default Paragraph Font"/>
     <w:uiPriority w:val="1"/>
+    <w:semiHidden/>
     <w:unhideWhenUsed/>
   </w:style>
   <w:style w:type="table" w:default="1" w:styleId="TableNormal">

</xml_diff>

<commit_message>
Thêm ppt Báo cáo 1
</commit_message>
<xml_diff>
--- a/Documents/Mô Tả Bài Toán.docx
+++ b/Documents/Mô Tả Bài Toán.docx
@@ -91,163 +91,184 @@
           <w:bCs/>
           <w:lang w:val="vi-VN"/>
         </w:rPr>
-        <w:t>Mô tả chi tiết các đối tượng người dùng</w:t>
-      </w:r>
-    </w:p>
-    <w:p>
-      <w:pPr>
-        <w:ind w:left="1440"/>
-        <w:jc w:val="both"/>
+        <w:t xml:space="preserve">Mô tả </w:t>
+      </w:r>
+      <w:r>
         <w:rPr>
           <w:rFonts w:ascii="Times New Roman" w:hAnsi="Times New Roman" w:cs="Times New Roman"/>
           <w:b/>
           <w:bCs/>
           <w:lang w:val="vi-VN"/>
         </w:rPr>
-      </w:pPr>
+        <w:t>các</w:t>
+      </w:r>
       <w:r>
         <w:rPr>
           <w:rFonts w:ascii="Times New Roman" w:hAnsi="Times New Roman" w:cs="Times New Roman"/>
           <w:b/>
           <w:bCs/>
-        </w:rPr>
-        <w:t>a</w:t>
-      </w:r>
-      <w:r>
+          <w:lang w:val="vi-VN"/>
+        </w:rPr>
+        <w:t xml:space="preserve"> đối tượng người dùng</w:t>
+      </w:r>
+    </w:p>
+    <w:p>
+      <w:pPr>
+        <w:ind w:left="1440"/>
+        <w:jc w:val="both"/>
         <w:rPr>
           <w:rFonts w:ascii="Times New Roman" w:hAnsi="Times New Roman" w:cs="Times New Roman"/>
           <w:b/>
           <w:bCs/>
           <w:lang w:val="vi-VN"/>
         </w:rPr>
-        <w:t>. Khách hàng</w:t>
-      </w:r>
-    </w:p>
-    <w:p>
-      <w:pPr>
-        <w:ind w:left="1440"/>
-        <w:jc w:val="both"/>
-        <w:rPr>
-          <w:rFonts w:ascii="Times New Roman" w:hAnsi="Times New Roman" w:cs="Times New Roman"/>
-          <w:lang w:val="vi-VN"/>
-        </w:rPr>
-      </w:pPr>
-      <w:r>
-        <w:rPr>
-          <w:rFonts w:ascii="Times New Roman" w:hAnsi="Times New Roman" w:cs="Times New Roman"/>
-          <w:lang w:val="vi-VN"/>
-        </w:rPr>
-        <w:t>Người có nhu cầu tìm kiếm và thuê không gian văn phòng. Họ có thể đăng ký tài khoản, tìm kiếm không gian phù hợp, đặt lịch xem, đặt cọc và thanh toán trực tuyến.</w:t>
-      </w:r>
-    </w:p>
-    <w:p>
-      <w:pPr>
-        <w:ind w:left="1440"/>
-        <w:jc w:val="both"/>
+      </w:pPr>
+      <w:r>
         <w:rPr>
           <w:rFonts w:ascii="Times New Roman" w:hAnsi="Times New Roman" w:cs="Times New Roman"/>
           <w:b/>
           <w:bCs/>
           <w:lang w:val="vi-VN"/>
         </w:rPr>
-      </w:pPr>
+        <w:t>a</w:t>
+      </w:r>
       <w:r>
         <w:rPr>
           <w:rFonts w:ascii="Times New Roman" w:hAnsi="Times New Roman" w:cs="Times New Roman"/>
           <w:b/>
           <w:bCs/>
-        </w:rPr>
-        <w:t>b</w:t>
-      </w:r>
-      <w:r>
+          <w:lang w:val="vi-VN"/>
+        </w:rPr>
+        <w:t>. Khách hàng</w:t>
+      </w:r>
+    </w:p>
+    <w:p>
+      <w:pPr>
+        <w:ind w:left="1440"/>
+        <w:jc w:val="both"/>
+        <w:rPr>
+          <w:rFonts w:ascii="Times New Roman" w:hAnsi="Times New Roman" w:cs="Times New Roman"/>
+          <w:lang w:val="vi-VN"/>
+        </w:rPr>
+      </w:pPr>
+      <w:r>
+        <w:rPr>
+          <w:rFonts w:ascii="Times New Roman" w:hAnsi="Times New Roman" w:cs="Times New Roman"/>
+          <w:lang w:val="vi-VN"/>
+        </w:rPr>
+        <w:t>Người có nhu cầu tìm kiếm và thuê không gian văn phòng. Họ có thể đăng ký tài khoản, tìm kiếm không gian phù hợp, đặt lịch xem, đặt cọc và thanh toán trực tuyến.</w:t>
+      </w:r>
+    </w:p>
+    <w:p>
+      <w:pPr>
+        <w:ind w:left="1440"/>
+        <w:jc w:val="both"/>
         <w:rPr>
           <w:rFonts w:ascii="Times New Roman" w:hAnsi="Times New Roman" w:cs="Times New Roman"/>
           <w:b/>
           <w:bCs/>
           <w:lang w:val="vi-VN"/>
         </w:rPr>
-        <w:t>. Chủ nhà (Người cho thuê)</w:t>
-      </w:r>
-    </w:p>
-    <w:p>
-      <w:pPr>
-        <w:ind w:left="1440"/>
-        <w:jc w:val="both"/>
-        <w:rPr>
-          <w:rFonts w:ascii="Times New Roman" w:hAnsi="Times New Roman" w:cs="Times New Roman"/>
-          <w:lang w:val="vi-VN"/>
-        </w:rPr>
-      </w:pPr>
-      <w:r>
-        <w:rPr>
-          <w:rFonts w:ascii="Times New Roman" w:hAnsi="Times New Roman" w:cs="Times New Roman"/>
-          <w:lang w:val="vi-VN"/>
-        </w:rPr>
-        <w:t>Người sở hữu không gian văn phòng và muốn cho thuê. Họ có thể đăng tin, quản lý thông tin không gian văn phòng, theo dõi lịch hẹn và các giao dịch liên quan.</w:t>
-      </w:r>
-    </w:p>
-    <w:p>
-      <w:pPr>
-        <w:ind w:left="1440"/>
-        <w:jc w:val="both"/>
+      </w:pPr>
+      <w:r>
         <w:rPr>
           <w:rFonts w:ascii="Times New Roman" w:hAnsi="Times New Roman" w:cs="Times New Roman"/>
           <w:b/>
           <w:bCs/>
-          <w:lang w:val="vi-VN"/>
-        </w:rPr>
-      </w:pPr>
+        </w:rPr>
+        <w:t>b</w:t>
+      </w:r>
       <w:r>
         <w:rPr>
           <w:rFonts w:ascii="Times New Roman" w:hAnsi="Times New Roman" w:cs="Times New Roman"/>
           <w:b/>
           <w:bCs/>
-        </w:rPr>
-        <w:t>c</w:t>
-      </w:r>
-      <w:r>
+          <w:lang w:val="vi-VN"/>
+        </w:rPr>
+        <w:t>. Chủ nhà (Người cho thuê)</w:t>
+      </w:r>
+    </w:p>
+    <w:p>
+      <w:pPr>
+        <w:ind w:left="1440"/>
+        <w:jc w:val="both"/>
+        <w:rPr>
+          <w:rFonts w:ascii="Times New Roman" w:hAnsi="Times New Roman" w:cs="Times New Roman"/>
+          <w:lang w:val="vi-VN"/>
+        </w:rPr>
+      </w:pPr>
+      <w:r>
+        <w:rPr>
+          <w:rFonts w:ascii="Times New Roman" w:hAnsi="Times New Roman" w:cs="Times New Roman"/>
+          <w:lang w:val="vi-VN"/>
+        </w:rPr>
+        <w:t>Người sở hữu không gian văn phòng và muốn cho thuê. Họ có thể đăng tin, quản lý thông tin không gian văn phòng, theo dõi lịch hẹn và các giao dịch liên quan.</w:t>
+      </w:r>
+    </w:p>
+    <w:p>
+      <w:pPr>
+        <w:ind w:left="1440"/>
+        <w:jc w:val="both"/>
         <w:rPr>
           <w:rFonts w:ascii="Times New Roman" w:hAnsi="Times New Roman" w:cs="Times New Roman"/>
           <w:b/>
           <w:bCs/>
           <w:lang w:val="vi-VN"/>
         </w:rPr>
-        <w:t>. Nhân viên</w:t>
-      </w:r>
-    </w:p>
-    <w:p>
-      <w:pPr>
-        <w:ind w:left="1440"/>
-        <w:jc w:val="both"/>
-        <w:rPr>
-          <w:rFonts w:ascii="Times New Roman" w:hAnsi="Times New Roman" w:cs="Times New Roman"/>
-          <w:lang w:val="vi-VN"/>
-        </w:rPr>
-      </w:pPr>
-      <w:r>
-        <w:rPr>
-          <w:rFonts w:ascii="Times New Roman" w:hAnsi="Times New Roman" w:cs="Times New Roman"/>
-          <w:lang w:val="vi-VN"/>
-        </w:rPr>
-        <w:t>Đội ngũ hỗ trợ khách hàng, được phân công quản lý các lịch hẹn xem không gian văn phòng và hỗ trợ trong quá trình thuê.</w:t>
-      </w:r>
-    </w:p>
-    <w:p>
-      <w:pPr>
-        <w:ind w:left="1440"/>
-        <w:jc w:val="both"/>
+      </w:pPr>
+      <w:r>
         <w:rPr>
           <w:rFonts w:ascii="Times New Roman" w:hAnsi="Times New Roman" w:cs="Times New Roman"/>
           <w:b/>
           <w:bCs/>
           <w:lang w:val="vi-VN"/>
         </w:rPr>
-      </w:pPr>
+        <w:t>c</w:t>
+      </w:r>
       <w:r>
         <w:rPr>
           <w:rFonts w:ascii="Times New Roman" w:hAnsi="Times New Roman" w:cs="Times New Roman"/>
           <w:b/>
           <w:bCs/>
+          <w:lang w:val="vi-VN"/>
+        </w:rPr>
+        <w:t>. Nhân viên</w:t>
+      </w:r>
+    </w:p>
+    <w:p>
+      <w:pPr>
+        <w:ind w:left="1440"/>
+        <w:jc w:val="both"/>
+        <w:rPr>
+          <w:rFonts w:ascii="Times New Roman" w:hAnsi="Times New Roman" w:cs="Times New Roman"/>
+          <w:lang w:val="vi-VN"/>
+        </w:rPr>
+      </w:pPr>
+      <w:r>
+        <w:rPr>
+          <w:rFonts w:ascii="Times New Roman" w:hAnsi="Times New Roman" w:cs="Times New Roman"/>
+          <w:lang w:val="vi-VN"/>
+        </w:rPr>
+        <w:t>Đội ngũ hỗ trợ khách hàng, được phân công quản lý các lịch hẹn xem không gian văn phòng và hỗ trợ trong quá trình thuê.</w:t>
+      </w:r>
+    </w:p>
+    <w:p>
+      <w:pPr>
+        <w:ind w:left="1440"/>
+        <w:jc w:val="both"/>
+        <w:rPr>
+          <w:rFonts w:ascii="Times New Roman" w:hAnsi="Times New Roman" w:cs="Times New Roman"/>
+          <w:b/>
+          <w:bCs/>
+          <w:lang w:val="vi-VN"/>
+        </w:rPr>
+      </w:pPr>
+      <w:r>
+        <w:rPr>
+          <w:rFonts w:ascii="Times New Roman" w:hAnsi="Times New Roman" w:cs="Times New Roman"/>
+          <w:b/>
+          <w:bCs/>
+          <w:lang w:val="vi-VN"/>
         </w:rPr>
         <w:t>d</w:t>
       </w:r>

</xml_diff>

<commit_message>
Tạo CSDL ver 1.0
</commit_message>
<xml_diff>
--- a/Documents/Mô Tả Bài Toán.docx
+++ b/Documents/Mô Tả Bài Toán.docx
@@ -2163,6 +2163,75 @@
         <w:rPr>
           <w:lang w:val="vi-VN"/>
         </w:rPr>
+        <w:t xml:space="preserve">  Gửi email cho khách hàng khi </w:t>
+      </w:r>
+      <w:r>
+        <w:rPr>
+          <w:lang w:val="vi-VN"/>
+        </w:rPr>
+        <w:t>đến lịch hẹn</w:t>
+      </w:r>
+      <w:r>
+        <w:rPr>
+          <w:lang w:val="vi-VN"/>
+        </w:rPr>
+        <w:t xml:space="preserve"> </w:t>
+      </w:r>
+    </w:p>
+    <w:p>
+      <w:pPr>
+        <w:pStyle w:val="BodyText"/>
+        <w:widowControl/>
+        <w:numPr>
+          <w:ilvl w:val="0"/>
+          <w:numId w:val="2"/>
+        </w:numPr>
+        <w:shd w:val="clear" w:color="auto" w:fill="auto"/>
+        <w:spacing w:before="120" w:after="0" w:line="360" w:lineRule="auto"/>
+        <w:ind w:left="1440"/>
+        <w:rPr>
+          <w:lang w:val="vi-VN"/>
+        </w:rPr>
+      </w:pPr>
+      <w:r>
+        <w:rPr>
+          <w:lang w:val="vi-VN"/>
+        </w:rPr>
+        <w:t xml:space="preserve">  Gửi email cho khách hàng khi </w:t>
+      </w:r>
+      <w:r>
+        <w:rPr>
+          <w:lang w:val="vi-VN"/>
+        </w:rPr>
+        <w:t>đến hạn thanh toán</w:t>
+      </w:r>
+      <w:r>
+        <w:rPr>
+          <w:lang w:val="vi-VN"/>
+        </w:rPr>
+        <w:t xml:space="preserve"> </w:t>
+      </w:r>
+    </w:p>
+    <w:p>
+      <w:pPr>
+        <w:pStyle w:val="BodyText"/>
+        <w:widowControl/>
+        <w:numPr>
+          <w:ilvl w:val="0"/>
+          <w:numId w:val="2"/>
+        </w:numPr>
+        <w:shd w:val="clear" w:color="auto" w:fill="auto"/>
+        <w:spacing w:before="120" w:after="0" w:line="360" w:lineRule="auto"/>
+        <w:ind w:left="1440"/>
+        <w:rPr>
+          <w:lang w:val="vi-VN"/>
+        </w:rPr>
+      </w:pPr>
+      <w:r>
+        <w:rPr>
+          <w:lang w:val="vi-VN"/>
+        </w:rPr>
+        <w:lastRenderedPageBreak/>
         <w:t xml:space="preserve">  Gửi email cho khách hàng khi đặt lịch thành công </w:t>
       </w:r>
     </w:p>
@@ -2207,7 +2276,6 @@
         <w:rPr>
           <w:lang w:val="vi-VN"/>
         </w:rPr>
-        <w:lastRenderedPageBreak/>
         <w:t xml:space="preserve">  Gửi email cho chủ nhà khi duyệt ký gửi thành công </w:t>
       </w:r>
     </w:p>
@@ -2696,6 +2764,7 @@
         <w:rPr>
           <w:lang w:val="vi-VN" w:bidi="vi-VN"/>
         </w:rPr>
+        <w:lastRenderedPageBreak/>
         <w:t>Third - party</w:t>
       </w:r>
     </w:p>
@@ -2756,7 +2825,6 @@
         <w:rPr>
           <w:lang w:val="vi-VN" w:bidi="vi-VN"/>
         </w:rPr>
-        <w:lastRenderedPageBreak/>
         <w:t>Gmail</w:t>
       </w:r>
       <w:r>

</xml_diff>

<commit_message>
Thêm chức năng searchOS_Lessee
</commit_message>
<xml_diff>
--- a/Documents/Mô Tả Bài Toán.docx
+++ b/Documents/Mô Tả Bài Toán.docx
@@ -881,58 +881,96 @@
         <w:spacing w:before="120" w:after="0" w:line="360" w:lineRule="auto"/>
         <w:ind w:left="1440"/>
         <w:rPr>
-          <w:lang w:val="vi-VN"/>
-        </w:rPr>
-      </w:pPr>
-      <w:r>
-        <w:rPr>
-          <w:lang w:val="vi-VN"/>
-        </w:rPr>
-        <w:t xml:space="preserve">  Đăng ký </w:t>
-      </w:r>
-    </w:p>
-    <w:p>
-      <w:pPr>
-        <w:pStyle w:val="BodyText"/>
-        <w:widowControl/>
-        <w:numPr>
-          <w:ilvl w:val="0"/>
-          <w:numId w:val="2"/>
-        </w:numPr>
-        <w:shd w:val="clear" w:color="auto" w:fill="auto"/>
-        <w:spacing w:before="120" w:after="0" w:line="360" w:lineRule="auto"/>
-        <w:ind w:left="1440"/>
-        <w:rPr>
-          <w:lang w:val="vi-VN"/>
-        </w:rPr>
-      </w:pPr>
-      <w:r>
-        <w:rPr>
-          <w:lang w:val="vi-VN"/>
-        </w:rPr>
-        <w:t xml:space="preserve">  Đăng nhập (bao gồm đăng nhập bằng Facebook và Google) </w:t>
-      </w:r>
-    </w:p>
-    <w:p>
-      <w:pPr>
-        <w:pStyle w:val="BodyText"/>
-        <w:widowControl/>
-        <w:numPr>
-          <w:ilvl w:val="0"/>
-          <w:numId w:val="2"/>
-        </w:numPr>
-        <w:shd w:val="clear" w:color="auto" w:fill="auto"/>
-        <w:spacing w:before="120" w:after="0" w:line="360" w:lineRule="auto"/>
-        <w:ind w:left="1440"/>
-        <w:rPr>
-          <w:lang w:val="vi-VN"/>
-        </w:rPr>
-      </w:pPr>
-      <w:r>
-        <w:rPr>
-          <w:lang w:val="vi-VN"/>
-        </w:rPr>
-        <w:t xml:space="preserve">  Đăng xuất </w:t>
+          <w:strike/>
+          <w:lang w:val="vi-VN"/>
+        </w:rPr>
+      </w:pPr>
+      <w:r>
+        <w:rPr>
+          <w:lang w:val="vi-VN"/>
+        </w:rPr>
+        <w:t xml:space="preserve">  </w:t>
+      </w:r>
+      <w:r>
+        <w:rPr>
+          <w:strike/>
+          <w:lang w:val="vi-VN"/>
+        </w:rPr>
+        <w:t xml:space="preserve">Đăng ký </w:t>
+      </w:r>
+    </w:p>
+    <w:p>
+      <w:pPr>
+        <w:pStyle w:val="BodyText"/>
+        <w:widowControl/>
+        <w:numPr>
+          <w:ilvl w:val="0"/>
+          <w:numId w:val="2"/>
+        </w:numPr>
+        <w:shd w:val="clear" w:color="auto" w:fill="auto"/>
+        <w:spacing w:before="120" w:after="0" w:line="360" w:lineRule="auto"/>
+        <w:ind w:left="1440"/>
+        <w:rPr>
+          <w:strike/>
+          <w:lang w:val="vi-VN"/>
+        </w:rPr>
+      </w:pPr>
+      <w:r>
+        <w:rPr>
+          <w:lang w:val="vi-VN"/>
+        </w:rPr>
+        <w:t xml:space="preserve">  </w:t>
+      </w:r>
+      <w:r>
+        <w:rPr>
+          <w:strike/>
+          <w:lang w:val="vi-VN"/>
+        </w:rPr>
+        <w:t>Đăng nhập (</w:t>
+      </w:r>
+      <w:r>
+        <w:rPr>
+          <w:strike/>
+          <w:lang w:val="vi-VN"/>
+        </w:rPr>
+        <w:t>CSDL</w:t>
+      </w:r>
+      <w:r>
+        <w:rPr>
+          <w:strike/>
+          <w:lang w:val="vi-VN"/>
+        </w:rPr>
+        <w:t xml:space="preserve"> và Google) </w:t>
+      </w:r>
+    </w:p>
+    <w:p>
+      <w:pPr>
+        <w:pStyle w:val="BodyText"/>
+        <w:widowControl/>
+        <w:numPr>
+          <w:ilvl w:val="0"/>
+          <w:numId w:val="2"/>
+        </w:numPr>
+        <w:shd w:val="clear" w:color="auto" w:fill="auto"/>
+        <w:spacing w:before="120" w:after="0" w:line="360" w:lineRule="auto"/>
+        <w:ind w:left="1440"/>
+        <w:rPr>
+          <w:strike/>
+          <w:lang w:val="vi-VN"/>
+        </w:rPr>
+      </w:pPr>
+      <w:r>
+        <w:rPr>
+          <w:lang w:val="vi-VN"/>
+        </w:rPr>
+        <w:t xml:space="preserve">  </w:t>
+      </w:r>
+      <w:r>
+        <w:rPr>
+          <w:strike/>
+          <w:lang w:val="vi-VN"/>
+        </w:rPr>
+        <w:t xml:space="preserve">Đăng xuất </w:t>
       </w:r>
     </w:p>
     <w:p>
@@ -1322,64 +1360,103 @@
         <w:spacing w:before="120" w:after="0" w:line="360" w:lineRule="auto"/>
         <w:ind w:left="1440"/>
         <w:rPr>
-          <w:lang w:val="vi-VN"/>
-        </w:rPr>
-      </w:pPr>
-      <w:r>
-        <w:rPr>
-          <w:lang w:val="vi-VN"/>
-        </w:rPr>
-        <w:t xml:space="preserve">  Đăng ký </w:t>
-      </w:r>
-    </w:p>
-    <w:p>
-      <w:pPr>
-        <w:pStyle w:val="BodyText"/>
-        <w:widowControl/>
-        <w:numPr>
-          <w:ilvl w:val="0"/>
-          <w:numId w:val="2"/>
-        </w:numPr>
-        <w:shd w:val="clear" w:color="auto" w:fill="auto"/>
-        <w:spacing w:before="120" w:after="0" w:line="360" w:lineRule="auto"/>
-        <w:ind w:left="1440"/>
-        <w:rPr>
-          <w:lang w:val="vi-VN"/>
-        </w:rPr>
-      </w:pPr>
-      <w:r>
-        <w:rPr>
-          <w:lang w:val="vi-VN"/>
-        </w:rPr>
-        <w:t xml:space="preserve">  Đăng nhập </w:t>
-      </w:r>
-      <w:r>
-        <w:rPr>
-          <w:lang w:val="vi-VN"/>
-        </w:rPr>
-        <w:t>(bao gồm đăng nhập bằng Facebook và Google)</w:t>
-      </w:r>
-    </w:p>
-    <w:p>
-      <w:pPr>
-        <w:pStyle w:val="BodyText"/>
-        <w:widowControl/>
-        <w:numPr>
-          <w:ilvl w:val="0"/>
-          <w:numId w:val="2"/>
-        </w:numPr>
-        <w:shd w:val="clear" w:color="auto" w:fill="auto"/>
-        <w:spacing w:before="120" w:after="0" w:line="360" w:lineRule="auto"/>
-        <w:ind w:left="1440"/>
-        <w:rPr>
-          <w:lang w:val="vi-VN"/>
-        </w:rPr>
-      </w:pPr>
-      <w:r>
-        <w:rPr>
-          <w:lang w:val="vi-VN"/>
-        </w:rPr>
-        <w:t xml:space="preserve">  Đăng xuất </w:t>
+          <w:strike/>
+          <w:lang w:val="vi-VN"/>
+        </w:rPr>
+      </w:pPr>
+      <w:r>
+        <w:rPr>
+          <w:lang w:val="vi-VN"/>
+        </w:rPr>
+        <w:t xml:space="preserve">  </w:t>
+      </w:r>
+      <w:r>
+        <w:rPr>
+          <w:strike/>
+          <w:lang w:val="vi-VN"/>
+        </w:rPr>
+        <w:t xml:space="preserve">Đăng ký </w:t>
+      </w:r>
+    </w:p>
+    <w:p>
+      <w:pPr>
+        <w:pStyle w:val="BodyText"/>
+        <w:widowControl/>
+        <w:numPr>
+          <w:ilvl w:val="0"/>
+          <w:numId w:val="2"/>
+        </w:numPr>
+        <w:shd w:val="clear" w:color="auto" w:fill="auto"/>
+        <w:spacing w:before="120" w:after="0" w:line="360" w:lineRule="auto"/>
+        <w:ind w:left="1440"/>
+        <w:rPr>
+          <w:strike/>
+          <w:lang w:val="vi-VN"/>
+        </w:rPr>
+      </w:pPr>
+      <w:r>
+        <w:rPr>
+          <w:lang w:val="vi-VN"/>
+        </w:rPr>
+        <w:t xml:space="preserve">  </w:t>
+      </w:r>
+      <w:r>
+        <w:rPr>
+          <w:strike/>
+          <w:lang w:val="vi-VN"/>
+        </w:rPr>
+        <w:t xml:space="preserve">Đăng nhập </w:t>
+      </w:r>
+      <w:r>
+        <w:rPr>
+          <w:strike/>
+          <w:lang w:val="vi-VN"/>
+        </w:rPr>
+        <w:t>(</w:t>
+      </w:r>
+      <w:r>
+        <w:rPr>
+          <w:strike/>
+          <w:lang w:val="vi-VN"/>
+        </w:rPr>
+        <w:t>CSDL</w:t>
+      </w:r>
+      <w:r>
+        <w:rPr>
+          <w:strike/>
+          <w:lang w:val="vi-VN"/>
+        </w:rPr>
+        <w:t xml:space="preserve"> và Google)</w:t>
+      </w:r>
+    </w:p>
+    <w:p>
+      <w:pPr>
+        <w:pStyle w:val="BodyText"/>
+        <w:widowControl/>
+        <w:numPr>
+          <w:ilvl w:val="0"/>
+          <w:numId w:val="2"/>
+        </w:numPr>
+        <w:shd w:val="clear" w:color="auto" w:fill="auto"/>
+        <w:spacing w:before="120" w:after="0" w:line="360" w:lineRule="auto"/>
+        <w:ind w:left="1440"/>
+        <w:rPr>
+          <w:strike/>
+          <w:lang w:val="vi-VN"/>
+        </w:rPr>
+      </w:pPr>
+      <w:r>
+        <w:rPr>
+          <w:lang w:val="vi-VN"/>
+        </w:rPr>
+        <w:t xml:space="preserve">  </w:t>
+      </w:r>
+      <w:r>
+        <w:rPr>
+          <w:strike/>
+          <w:lang w:val="vi-VN"/>
+        </w:rPr>
+        <w:t xml:space="preserve">Đăng xuất </w:t>
       </w:r>
     </w:p>
     <w:p>
@@ -1646,36 +1723,52 @@
         <w:spacing w:before="120" w:after="0" w:line="360" w:lineRule="auto"/>
         <w:ind w:left="1440"/>
         <w:rPr>
-          <w:lang w:val="vi-VN"/>
-        </w:rPr>
-      </w:pPr>
-      <w:r>
-        <w:rPr>
-          <w:lang w:val="vi-VN"/>
-        </w:rPr>
-        <w:t xml:space="preserve">  Đăng nhập </w:t>
-      </w:r>
-    </w:p>
-    <w:p>
-      <w:pPr>
-        <w:pStyle w:val="BodyText"/>
-        <w:widowControl/>
-        <w:numPr>
-          <w:ilvl w:val="0"/>
-          <w:numId w:val="2"/>
-        </w:numPr>
-        <w:shd w:val="clear" w:color="auto" w:fill="auto"/>
-        <w:spacing w:before="120" w:after="0" w:line="360" w:lineRule="auto"/>
-        <w:ind w:left="1440"/>
-        <w:rPr>
-          <w:lang w:val="vi-VN"/>
-        </w:rPr>
-      </w:pPr>
-      <w:r>
-        <w:rPr>
-          <w:lang w:val="vi-VN"/>
-        </w:rPr>
-        <w:t xml:space="preserve">  Đăng xuất </w:t>
+          <w:strike/>
+          <w:lang w:val="vi-VN"/>
+        </w:rPr>
+      </w:pPr>
+      <w:r>
+        <w:rPr>
+          <w:lang w:val="vi-VN"/>
+        </w:rPr>
+        <w:t xml:space="preserve">  </w:t>
+      </w:r>
+      <w:r>
+        <w:rPr>
+          <w:strike/>
+          <w:lang w:val="vi-VN"/>
+        </w:rPr>
+        <w:t xml:space="preserve">Đăng nhập </w:t>
+      </w:r>
+    </w:p>
+    <w:p>
+      <w:pPr>
+        <w:pStyle w:val="BodyText"/>
+        <w:widowControl/>
+        <w:numPr>
+          <w:ilvl w:val="0"/>
+          <w:numId w:val="2"/>
+        </w:numPr>
+        <w:shd w:val="clear" w:color="auto" w:fill="auto"/>
+        <w:spacing w:before="120" w:after="0" w:line="360" w:lineRule="auto"/>
+        <w:ind w:left="1440"/>
+        <w:rPr>
+          <w:strike/>
+          <w:lang w:val="vi-VN"/>
+        </w:rPr>
+      </w:pPr>
+      <w:r>
+        <w:rPr>
+          <w:lang w:val="vi-VN"/>
+        </w:rPr>
+        <w:t xml:space="preserve">  </w:t>
+      </w:r>
+      <w:r>
+        <w:rPr>
+          <w:strike/>
+          <w:lang w:val="vi-VN"/>
+        </w:rPr>
+        <w:t xml:space="preserve">Đăng xuất </w:t>
       </w:r>
     </w:p>
     <w:p>
@@ -1797,36 +1890,52 @@
         <w:spacing w:before="120" w:after="0" w:line="360" w:lineRule="auto"/>
         <w:ind w:left="1440"/>
         <w:rPr>
-          <w:lang w:val="vi-VN"/>
-        </w:rPr>
-      </w:pPr>
-      <w:r>
-        <w:rPr>
-          <w:lang w:val="vi-VN"/>
-        </w:rPr>
-        <w:t xml:space="preserve">  Đăng nhập </w:t>
-      </w:r>
-    </w:p>
-    <w:p>
-      <w:pPr>
-        <w:pStyle w:val="BodyText"/>
-        <w:widowControl/>
-        <w:numPr>
-          <w:ilvl w:val="0"/>
-          <w:numId w:val="2"/>
-        </w:numPr>
-        <w:shd w:val="clear" w:color="auto" w:fill="auto"/>
-        <w:spacing w:before="120" w:after="0" w:line="360" w:lineRule="auto"/>
-        <w:ind w:left="1440"/>
-        <w:rPr>
-          <w:lang w:val="vi-VN"/>
-        </w:rPr>
-      </w:pPr>
-      <w:r>
-        <w:rPr>
-          <w:lang w:val="vi-VN"/>
-        </w:rPr>
-        <w:t xml:space="preserve">  Đăng xuất </w:t>
+          <w:strike/>
+          <w:lang w:val="vi-VN"/>
+        </w:rPr>
+      </w:pPr>
+      <w:r>
+        <w:rPr>
+          <w:lang w:val="vi-VN"/>
+        </w:rPr>
+        <w:t xml:space="preserve">  </w:t>
+      </w:r>
+      <w:r>
+        <w:rPr>
+          <w:strike/>
+          <w:lang w:val="vi-VN"/>
+        </w:rPr>
+        <w:t xml:space="preserve">Đăng nhập </w:t>
+      </w:r>
+    </w:p>
+    <w:p>
+      <w:pPr>
+        <w:pStyle w:val="BodyText"/>
+        <w:widowControl/>
+        <w:numPr>
+          <w:ilvl w:val="0"/>
+          <w:numId w:val="2"/>
+        </w:numPr>
+        <w:shd w:val="clear" w:color="auto" w:fill="auto"/>
+        <w:spacing w:before="120" w:after="0" w:line="360" w:lineRule="auto"/>
+        <w:ind w:left="1440"/>
+        <w:rPr>
+          <w:strike/>
+          <w:lang w:val="vi-VN"/>
+        </w:rPr>
+      </w:pPr>
+      <w:r>
+        <w:rPr>
+          <w:lang w:val="vi-VN"/>
+        </w:rPr>
+        <w:t xml:space="preserve">  </w:t>
+      </w:r>
+      <w:r>
+        <w:rPr>
+          <w:strike/>
+          <w:lang w:val="vi-VN"/>
+        </w:rPr>
+        <w:t xml:space="preserve">Đăng xuất </w:t>
       </w:r>
     </w:p>
     <w:p>

</xml_diff>